<commit_message>
making sure everythings updated
</commit_message>
<xml_diff>
--- a/proj management.docx
+++ b/proj management.docx
@@ -1284,6 +1284,153 @@
         <w:rPr>
           <w:color w:val="000000"/>
         </w:rPr>
+        <w:t>Register cards with app</w:t>
+      </w:r>
+    </w:p>
+    <w:p>
+      <w:pPr>
+        <w:pStyle w:val="NormalWeb"/>
+        <w:numPr>
+          <w:ilvl w:val="1"/>
+          <w:numId w:val="10"/>
+        </w:numPr>
+        <w:spacing w:before="0" w:beforeAutospacing="0" w:after="0" w:afterAutospacing="0"/>
+        <w:textAlignment w:val="baseline"/>
+        <w:rPr>
+          <w:color w:val="000000"/>
+        </w:rPr>
+      </w:pPr>
+      <w:r>
+        <w:rPr>
+          <w:color w:val="000000"/>
+        </w:rPr>
+        <w:t>Find cards</w:t>
+      </w:r>
+    </w:p>
+    <w:p>
+      <w:pPr>
+        <w:pStyle w:val="NormalWeb"/>
+        <w:numPr>
+          <w:ilvl w:val="1"/>
+          <w:numId w:val="10"/>
+        </w:numPr>
+        <w:spacing w:before="0" w:beforeAutospacing="0" w:after="0" w:afterAutospacing="0"/>
+        <w:textAlignment w:val="baseline"/>
+        <w:rPr>
+          <w:color w:val="000000"/>
+        </w:rPr>
+      </w:pPr>
+      <w:r>
+        <w:rPr>
+          <w:color w:val="000000"/>
+        </w:rPr>
+        <w:t>Connect to app</w:t>
+      </w:r>
+    </w:p>
+    <w:p>
+      <w:pPr>
+        <w:pStyle w:val="NormalWeb"/>
+        <w:numPr>
+          <w:ilvl w:val="0"/>
+          <w:numId w:val="10"/>
+        </w:numPr>
+        <w:spacing w:before="0" w:beforeAutospacing="0" w:after="0" w:afterAutospacing="0"/>
+        <w:textAlignment w:val="baseline"/>
+        <w:rPr>
+          <w:color w:val="000000"/>
+        </w:rPr>
+      </w:pPr>
+      <w:r>
+        <w:rPr>
+          <w:color w:val="000000"/>
+        </w:rPr>
+        <w:t xml:space="preserve">Add a networking interface to allow for phone app to communicate with </w:t>
+      </w:r>
+      <w:r>
+        <w:rPr>
+          <w:color w:val="000000"/>
+        </w:rPr>
+        <w:t>software to emulate the situation</w:t>
+      </w:r>
+    </w:p>
+    <w:p>
+      <w:pPr>
+        <w:pStyle w:val="NormalWeb"/>
+        <w:numPr>
+          <w:ilvl w:val="1"/>
+          <w:numId w:val="10"/>
+        </w:numPr>
+        <w:spacing w:before="0" w:beforeAutospacing="0" w:after="0" w:afterAutospacing="0"/>
+        <w:textAlignment w:val="baseline"/>
+        <w:rPr>
+          <w:color w:val="000000"/>
+        </w:rPr>
+      </w:pPr>
+      <w:r>
+        <w:rPr>
+          <w:color w:val="000000"/>
+        </w:rPr>
+        <w:lastRenderedPageBreak/>
+        <w:t>Find interface</w:t>
+      </w:r>
+    </w:p>
+    <w:p>
+      <w:pPr>
+        <w:pStyle w:val="NormalWeb"/>
+        <w:numPr>
+          <w:ilvl w:val="1"/>
+          <w:numId w:val="10"/>
+        </w:numPr>
+        <w:spacing w:before="0" w:beforeAutospacing="0" w:after="0" w:afterAutospacing="0"/>
+        <w:textAlignment w:val="baseline"/>
+        <w:rPr>
+          <w:color w:val="000000"/>
+        </w:rPr>
+      </w:pPr>
+      <w:r>
+        <w:rPr>
+          <w:color w:val="000000"/>
+        </w:rPr>
+        <w:t>Connect it to the phone app</w:t>
+      </w:r>
+    </w:p>
+    <w:p>
+      <w:pPr>
+        <w:pStyle w:val="NormalWeb"/>
+        <w:numPr>
+          <w:ilvl w:val="1"/>
+          <w:numId w:val="10"/>
+        </w:numPr>
+        <w:spacing w:before="0" w:beforeAutospacing="0" w:after="0" w:afterAutospacing="0"/>
+        <w:textAlignment w:val="baseline"/>
+        <w:rPr>
+          <w:color w:val="000000"/>
+        </w:rPr>
+      </w:pPr>
+      <w:r>
+        <w:rPr>
+          <w:color w:val="000000"/>
+        </w:rPr>
+        <w:t>Connect to secondary software</w:t>
+      </w:r>
+    </w:p>
+    <w:p>
+      <w:pPr>
+        <w:pStyle w:val="NormalWeb"/>
+        <w:numPr>
+          <w:ilvl w:val="0"/>
+          <w:numId w:val="10"/>
+        </w:numPr>
+        <w:spacing w:before="0" w:beforeAutospacing="0" w:after="0" w:afterAutospacing="0"/>
+        <w:textAlignment w:val="baseline"/>
+        <w:rPr>
+          <w:color w:val="000000"/>
+        </w:rPr>
+      </w:pPr>
+      <w:r>
+        <w:rPr>
+          <w:color w:val="000000"/>
+        </w:rPr>
         <w:t>Connect the two separate programs</w:t>
       </w:r>
     </w:p>
@@ -1311,6 +1458,113 @@
       <w:pPr>
         <w:pStyle w:val="NormalWeb"/>
         <w:numPr>
+          <w:ilvl w:val="1"/>
+          <w:numId w:val="10"/>
+        </w:numPr>
+        <w:spacing w:before="0" w:beforeAutospacing="0" w:after="0" w:afterAutospacing="0"/>
+        <w:textAlignment w:val="baseline"/>
+        <w:rPr>
+          <w:color w:val="000000"/>
+        </w:rPr>
+      </w:pPr>
+      <w:r>
+        <w:rPr>
+          <w:color w:val="000000"/>
+        </w:rPr>
+        <w:t>Safety measures</w:t>
+      </w:r>
+    </w:p>
+    <w:p>
+      <w:pPr>
+        <w:pStyle w:val="NormalWeb"/>
+        <w:numPr>
+          <w:ilvl w:val="1"/>
+          <w:numId w:val="10"/>
+        </w:numPr>
+        <w:spacing w:before="0" w:beforeAutospacing="0" w:after="0" w:afterAutospacing="0"/>
+        <w:textAlignment w:val="baseline"/>
+        <w:rPr>
+          <w:color w:val="000000"/>
+        </w:rPr>
+      </w:pPr>
+      <w:r>
+        <w:rPr>
+          <w:color w:val="000000"/>
+        </w:rPr>
+        <w:t>Doors opening</w:t>
+      </w:r>
+    </w:p>
+    <w:p>
+      <w:pPr>
+        <w:pStyle w:val="NormalWeb"/>
+        <w:numPr>
+          <w:ilvl w:val="1"/>
+          <w:numId w:val="10"/>
+        </w:numPr>
+        <w:spacing w:before="0" w:beforeAutospacing="0" w:after="0" w:afterAutospacing="0"/>
+        <w:textAlignment w:val="baseline"/>
+        <w:rPr>
+          <w:color w:val="000000"/>
+        </w:rPr>
+      </w:pPr>
+      <w:r>
+        <w:rPr>
+          <w:color w:val="000000"/>
+        </w:rPr>
+        <w:t>Doors failing to open</w:t>
+      </w:r>
+    </w:p>
+    <w:p>
+      <w:pPr>
+        <w:pStyle w:val="NormalWeb"/>
+        <w:numPr>
+          <w:ilvl w:val="1"/>
+          <w:numId w:val="10"/>
+        </w:numPr>
+        <w:spacing w:before="0" w:beforeAutospacing="0" w:after="0" w:afterAutospacing="0"/>
+        <w:textAlignment w:val="baseline"/>
+        <w:rPr>
+          <w:color w:val="000000"/>
+        </w:rPr>
+      </w:pPr>
+      <w:r>
+        <w:rPr>
+          <w:color w:val="000000"/>
+        </w:rPr>
+        <w:t>Logging interactions</w:t>
+      </w:r>
+    </w:p>
+    <w:p>
+      <w:pPr>
+        <w:pStyle w:val="NormalWeb"/>
+        <w:spacing w:before="0" w:beforeAutospacing="0" w:after="0" w:afterAutospacing="0"/>
+        <w:ind w:left="720"/>
+        <w:textAlignment w:val="baseline"/>
+        <w:rPr>
+          <w:color w:val="000000"/>
+        </w:rPr>
+      </w:pPr>
+    </w:p>
+    <w:p>
+      <w:pPr>
+        <w:pStyle w:val="NormalWeb"/>
+        <w:spacing w:before="0" w:beforeAutospacing="0" w:after="0" w:afterAutospacing="0"/>
+        <w:textAlignment w:val="baseline"/>
+        <w:rPr>
+          <w:color w:val="000000"/>
+        </w:rPr>
+      </w:pPr>
+      <w:r>
+        <w:rPr>
+          <w:color w:val="000000"/>
+        </w:rPr>
+        <w:t>OPERATION AND MAINTENANCE</w:t>
+      </w:r>
+    </w:p>
+    <w:p>
+      <w:pPr>
+        <w:pStyle w:val="NormalWeb"/>
+        <w:numPr>
           <w:ilvl w:val="0"/>
           <w:numId w:val="10"/>
         </w:numPr>
@@ -1324,7 +1578,7 @@
         <w:rPr>
           <w:color w:val="000000"/>
         </w:rPr>
-        <w:t>Register cards with app</w:t>
+        <w:t>Find holes in testing</w:t>
       </w:r>
     </w:p>
     <w:p>
@@ -1344,70 +1598,22 @@
         <w:rPr>
           <w:color w:val="000000"/>
         </w:rPr>
-        <w:t xml:space="preserve">Add a networking interface to allow for phone app to communicate with </w:t>
-      </w:r>
-    </w:p>
-    <w:p>
-      <w:pPr>
-        <w:pStyle w:val="NormalWeb"/>
-        <w:spacing w:before="0" w:beforeAutospacing="0" w:after="0" w:afterAutospacing="0"/>
-        <w:ind w:left="1440"/>
-        <w:textAlignment w:val="baseline"/>
-        <w:rPr>
-          <w:color w:val="000000"/>
-        </w:rPr>
-      </w:pPr>
-    </w:p>
-    <w:p>
-      <w:pPr>
-        <w:pStyle w:val="NormalWeb"/>
-        <w:spacing w:before="0" w:beforeAutospacing="0" w:after="0" w:afterAutospacing="0"/>
-        <w:ind w:left="1440"/>
-        <w:textAlignment w:val="baseline"/>
-        <w:rPr>
-          <w:color w:val="000000"/>
-        </w:rPr>
-      </w:pPr>
-      <w:r>
-        <w:rPr>
-          <w:color w:val="000000"/>
-        </w:rPr>
-        <w:lastRenderedPageBreak/>
-        <w:t>OPERATION AND MAINTENANCE</w:t>
-      </w:r>
-    </w:p>
-    <w:p>
-      <w:pPr>
-        <w:pStyle w:val="NormalWeb"/>
-        <w:numPr>
-          <w:ilvl w:val="1"/>
-          <w:numId w:val="7"/>
-        </w:numPr>
-        <w:spacing w:before="0" w:beforeAutospacing="0" w:after="0" w:afterAutospacing="0"/>
-        <w:ind w:left="2160"/>
-        <w:textAlignment w:val="baseline"/>
-        <w:rPr>
-          <w:color w:val="000000"/>
-        </w:rPr>
-      </w:pPr>
-      <w:r>
-        <w:rPr>
-          <w:color w:val="000000"/>
-        </w:rPr>
-        <w:t xml:space="preserve">It works and we like the fact that it </w:t>
-      </w:r>
-      <w:r>
-        <w:rPr>
-          <w:color w:val="000000"/>
-        </w:rPr>
-        <w:t>works,</w:t>
-      </w:r>
-      <w:r>
-        <w:rPr>
-          <w:color w:val="000000"/>
-        </w:rPr>
-        <w:t xml:space="preserve"> and we just keep the logs updates and clean</w:t>
-      </w:r>
+        <w:t xml:space="preserve">Make sure no new issues arise </w:t>
+      </w:r>
+    </w:p>
+    <w:p>
+      <w:pPr>
+        <w:pStyle w:val="NormalWeb"/>
+        <w:numPr>
+          <w:ilvl w:val="0"/>
+          <w:numId w:val="10"/>
+        </w:numPr>
+        <w:spacing w:before="0" w:beforeAutospacing="0" w:after="0" w:afterAutospacing="0"/>
+        <w:textAlignment w:val="baseline"/>
+        <w:rPr>
+          <w:color w:val="000000"/>
+        </w:rPr>
+      </w:pPr>
     </w:p>
     <w:p>
       <w:pPr>
@@ -1560,7 +1766,21 @@
         <w:rPr>
           <w:color w:val="000000"/>
         </w:rPr>
-        <w:t xml:space="preserve"> charts are actually super cool this looks like fun</w:t>
+        <w:t xml:space="preserve"> charts are </w:t>
+      </w:r>
+      <w:proofErr w:type="gramStart"/>
+      <w:r>
+        <w:rPr>
+          <w:color w:val="000000"/>
+        </w:rPr>
+        <w:t>actually super</w:t>
+      </w:r>
+      <w:proofErr w:type="gramEnd"/>
+      <w:r>
+        <w:rPr>
+          <w:color w:val="000000"/>
+        </w:rPr>
+        <w:t xml:space="preserve"> cool this looks like fun</w:t>
       </w:r>
     </w:p>
     <w:p>

</xml_diff>

<commit_message>
here ya go kyra
</commit_message>
<xml_diff>
--- a/proj management.docx
+++ b/proj management.docx
@@ -1604,11 +1604,8 @@
     <w:p>
       <w:pPr>
         <w:pStyle w:val="NormalWeb"/>
-        <w:numPr>
-          <w:ilvl w:val="0"/>
-          <w:numId w:val="10"/>
-        </w:numPr>
-        <w:spacing w:before="0" w:beforeAutospacing="0" w:after="0" w:afterAutospacing="0"/>
+        <w:spacing w:before="0" w:beforeAutospacing="0" w:after="0" w:afterAutospacing="0"/>
+        <w:ind w:left="360"/>
         <w:textAlignment w:val="baseline"/>
         <w:rPr>
           <w:color w:val="000000"/>
@@ -1781,171 +1778,6 @@
           <w:color w:val="000000"/>
         </w:rPr>
         <w:t xml:space="preserve"> cool this looks like fun</w:t>
-      </w:r>
-    </w:p>
-    <w:p>
-      <w:pPr>
-        <w:rPr>
-          <w:rFonts w:ascii="Times New Roman" w:hAnsi="Times New Roman" w:cs="Times New Roman"/>
-          <w:sz w:val="24"/>
-          <w:szCs w:val="24"/>
-        </w:rPr>
-      </w:pPr>
-    </w:p>
-    <w:p>
-      <w:pPr>
-        <w:rPr>
-          <w:rFonts w:ascii="Times New Roman" w:hAnsi="Times New Roman" w:cs="Times New Roman"/>
-          <w:sz w:val="24"/>
-          <w:szCs w:val="24"/>
-        </w:rPr>
-      </w:pPr>
-    </w:p>
-    <w:p>
-      <w:pPr>
-        <w:rPr>
-          <w:rFonts w:ascii="Times New Roman" w:hAnsi="Times New Roman" w:cs="Times New Roman"/>
-          <w:sz w:val="24"/>
-          <w:szCs w:val="24"/>
-        </w:rPr>
-      </w:pPr>
-    </w:p>
-    <w:p>
-      <w:pPr>
-        <w:rPr>
-          <w:rFonts w:ascii="Times New Roman" w:hAnsi="Times New Roman" w:cs="Times New Roman"/>
-          <w:sz w:val="24"/>
-          <w:szCs w:val="24"/>
-        </w:rPr>
-      </w:pPr>
-      <w:r>
-        <w:rPr>
-          <w:rFonts w:ascii="Times New Roman" w:hAnsi="Times New Roman" w:cs="Times New Roman"/>
-          <w:sz w:val="24"/>
-          <w:szCs w:val="24"/>
-        </w:rPr>
-        <w:t>REQUIREMENTS:</w:t>
-      </w:r>
-    </w:p>
-    <w:p>
-      <w:pPr>
-        <w:rPr>
-          <w:rFonts w:ascii="Times New Roman" w:hAnsi="Times New Roman" w:cs="Times New Roman"/>
-          <w:sz w:val="24"/>
-          <w:szCs w:val="24"/>
-        </w:rPr>
-      </w:pPr>
-      <w:r>
-        <w:rPr>
-          <w:rFonts w:ascii="Times New Roman" w:hAnsi="Times New Roman" w:cs="Times New Roman"/>
-          <w:sz w:val="24"/>
-          <w:szCs w:val="24"/>
-        </w:rPr>
-        <w:t>•</w:t>
-      </w:r>
-      <w:r>
-        <w:rPr>
-          <w:rFonts w:ascii="Times New Roman" w:hAnsi="Times New Roman" w:cs="Times New Roman"/>
-          <w:sz w:val="24"/>
-          <w:szCs w:val="24"/>
-        </w:rPr>
-        <w:tab/>
-        <w:t>Doors open when NFC card is tapped</w:t>
-      </w:r>
-    </w:p>
-    <w:p>
-      <w:pPr>
-        <w:rPr>
-          <w:rFonts w:ascii="Times New Roman" w:hAnsi="Times New Roman" w:cs="Times New Roman"/>
-          <w:sz w:val="24"/>
-          <w:szCs w:val="24"/>
-        </w:rPr>
-      </w:pPr>
-      <w:r>
-        <w:rPr>
-          <w:rFonts w:ascii="Times New Roman" w:hAnsi="Times New Roman" w:cs="Times New Roman"/>
-          <w:sz w:val="24"/>
-          <w:szCs w:val="24"/>
-        </w:rPr>
-        <w:t></w:t>
-      </w:r>
-      <w:r>
-        <w:rPr>
-          <w:rFonts w:ascii="Times New Roman" w:hAnsi="Times New Roman" w:cs="Times New Roman"/>
-          <w:sz w:val="24"/>
-          <w:szCs w:val="24"/>
-        </w:rPr>
-        <w:tab/>
-        <w:t>Alternatively, system responds with an error message when NFC card does not have the level of authorization to access that area</w:t>
-      </w:r>
-    </w:p>
-    <w:p>
-      <w:pPr>
-        <w:rPr>
-          <w:rFonts w:ascii="Times New Roman" w:hAnsi="Times New Roman" w:cs="Times New Roman"/>
-          <w:sz w:val="24"/>
-          <w:szCs w:val="24"/>
-        </w:rPr>
-      </w:pPr>
-      <w:r>
-        <w:rPr>
-          <w:rFonts w:ascii="Times New Roman" w:hAnsi="Times New Roman" w:cs="Times New Roman"/>
-          <w:sz w:val="24"/>
-          <w:szCs w:val="24"/>
-        </w:rPr>
-        <w:t></w:t>
-      </w:r>
-      <w:r>
-        <w:rPr>
-          <w:rFonts w:ascii="Times New Roman" w:hAnsi="Times New Roman" w:cs="Times New Roman"/>
-          <w:sz w:val="24"/>
-          <w:szCs w:val="24"/>
-        </w:rPr>
-        <w:tab/>
-        <w:t>Similarly, system responds with an error message when it is outside of working hours</w:t>
-      </w:r>
-    </w:p>
-    <w:p>
-      <w:pPr>
-        <w:rPr>
-          <w:rFonts w:ascii="Times New Roman" w:hAnsi="Times New Roman" w:cs="Times New Roman"/>
-          <w:sz w:val="24"/>
-          <w:szCs w:val="24"/>
-        </w:rPr>
-      </w:pPr>
-      <w:r>
-        <w:rPr>
-          <w:rFonts w:ascii="Times New Roman" w:hAnsi="Times New Roman" w:cs="Times New Roman"/>
-          <w:sz w:val="24"/>
-          <w:szCs w:val="24"/>
-        </w:rPr>
-        <w:t></w:t>
-      </w:r>
-      <w:r>
-        <w:rPr>
-          <w:rFonts w:ascii="Times New Roman" w:hAnsi="Times New Roman" w:cs="Times New Roman"/>
-          <w:sz w:val="24"/>
-          <w:szCs w:val="24"/>
-        </w:rPr>
-        <w:tab/>
-        <w:t>Logs what doors are tapped by an NFC card and by who</w:t>
-      </w:r>
-    </w:p>
-    <w:p>
-      <w:pPr>
-        <w:rPr>
-          <w:rFonts w:ascii="Times New Roman" w:hAnsi="Times New Roman" w:cs="Times New Roman"/>
-          <w:sz w:val="24"/>
-          <w:szCs w:val="24"/>
-        </w:rPr>
-      </w:pPr>
-      <w:r>
-        <w:rPr>
-          <w:rFonts w:ascii="Times New Roman" w:hAnsi="Times New Roman" w:cs="Times New Roman"/>
-          <w:sz w:val="24"/>
-          <w:szCs w:val="24"/>
-        </w:rPr>
-        <w:t>Emergency system</w:t>
       </w:r>
     </w:p>
     <w:sectPr>
@@ -3238,23 +3070,7 @@
   </w:num>
   <w:num w:numId="4" w16cid:durableId="4482902">
     <w:abstractNumId w:val="8"/>
-    <w:lvlOverride w:ilvl="1">
-      <w:lvl w:ilvl="1">
-        <w:numFmt w:val="bullet"/>
-        <w:lvlText w:val=""/>
-        <w:lvlJc w:val="left"/>
-        <w:pPr>
-          <w:tabs>
-            <w:tab w:val="num" w:pos="1440"/>
-          </w:tabs>
-          <w:ind w:left="1440" w:hanging="360"/>
-        </w:pPr>
-        <w:rPr>
-          <w:rFonts w:ascii="Symbol" w:hAnsi="Symbol" w:hint="default"/>
-          <w:sz w:val="20"/>
-        </w:rPr>
-      </w:lvl>
-    </w:lvlOverride>
+    <w:lvlOverride w:ilvl="0"/>
   </w:num>
   <w:num w:numId="5" w16cid:durableId="692927330">
     <w:abstractNumId w:val="3"/>
@@ -3264,23 +3080,7 @@
   </w:num>
   <w:num w:numId="7" w16cid:durableId="1613895883">
     <w:abstractNumId w:val="7"/>
-    <w:lvlOverride w:ilvl="1">
-      <w:lvl w:ilvl="1">
-        <w:numFmt w:val="bullet"/>
-        <w:lvlText w:val=""/>
-        <w:lvlJc w:val="left"/>
-        <w:pPr>
-          <w:tabs>
-            <w:tab w:val="num" w:pos="1440"/>
-          </w:tabs>
-          <w:ind w:left="1440" w:hanging="360"/>
-        </w:pPr>
-        <w:rPr>
-          <w:rFonts w:ascii="Symbol" w:hAnsi="Symbol" w:hint="default"/>
-          <w:sz w:val="20"/>
-        </w:rPr>
-      </w:lvl>
-    </w:lvlOverride>
+    <w:lvlOverride w:ilvl="0"/>
   </w:num>
   <w:num w:numId="8" w16cid:durableId="1427460049">
     <w:abstractNumId w:val="5"/>
@@ -4077,6 +3877,21 @@
 </file>
 
 <file path=customXml/item1.xml><?xml version="1.0" encoding="utf-8"?>
+<p:properties xmlns:p="http://schemas.microsoft.com/office/2006/metadata/properties" xmlns:xsi="http://www.w3.org/2001/XMLSchema-instance" xmlns:pc="http://schemas.microsoft.com/office/infopath/2007/PartnerControls">
+  <documentManagement/>
+</p:properties>
+</file>
+
+<file path=customXml/item2.xml><?xml version="1.0" encoding="utf-8"?>
+<?mso-contentType ?>
+<FormTemplates xmlns="http://schemas.microsoft.com/sharepoint/v3/contenttype/forms">
+  <Display>DocumentLibraryForm</Display>
+  <Edit>DocumentLibraryForm</Edit>
+  <New>DocumentLibraryForm</New>
+</FormTemplates>
+</file>
+
+<file path=customXml/item3.xml><?xml version="1.0" encoding="utf-8"?>
 <ct:contentTypeSchema xmlns:ct="http://schemas.microsoft.com/office/2006/metadata/contentType" xmlns:ma="http://schemas.microsoft.com/office/2006/metadata/properties/metaAttributes" ct:_="" ma:_="" ma:contentTypeName="Document" ma:contentTypeID="0x0101001F8BA2CD46EA504E863AC9B3D9A6AD3F" ma:contentTypeVersion="10" ma:contentTypeDescription="Create a new document." ma:contentTypeScope="" ma:versionID="a5a9023d4cea077094bb0d77dee6a289">
   <xsd:schema xmlns:xsd="http://www.w3.org/2001/XMLSchema" xmlns:xs="http://www.w3.org/2001/XMLSchema" xmlns:p="http://schemas.microsoft.com/office/2006/metadata/properties" xmlns:ns3="2c856e24-5248-421e-b19f-b599714b98fc" targetNamespace="http://schemas.microsoft.com/office/2006/metadata/properties" ma:root="true" ma:fieldsID="2ba7037f78d3a2540faf2833e5082e61" ns3:_="">
     <xsd:import namespace="2c856e24-5248-421e-b19f-b599714b98fc"/>
@@ -4260,22 +4075,24 @@
 </ct:contentTypeSchema>
 </file>
 
-<file path=customXml/item2.xml><?xml version="1.0" encoding="utf-8"?>
-<?mso-contentType ?>
-<FormTemplates xmlns="http://schemas.microsoft.com/sharepoint/v3/contenttype/forms">
-  <Display>DocumentLibraryForm</Display>
-  <Edit>DocumentLibraryForm</Edit>
-  <New>DocumentLibraryForm</New>
-</FormTemplates>
+<file path=customXml/itemProps1.xml><?xml version="1.0" encoding="utf-8"?>
+<ds:datastoreItem xmlns:ds="http://schemas.openxmlformats.org/officeDocument/2006/customXml" ds:itemID="{CC59E8D5-B255-4DC4-8354-FFA8F941405F}">
+  <ds:schemaRefs>
+    <ds:schemaRef ds:uri="http://schemas.microsoft.com/office/2006/metadata/properties"/>
+    <ds:schemaRef ds:uri="http://schemas.microsoft.com/office/infopath/2007/PartnerControls"/>
+  </ds:schemaRefs>
+</ds:datastoreItem>
 </file>
 
-<file path=customXml/item3.xml><?xml version="1.0" encoding="utf-8"?>
-<p:properties xmlns:p="http://schemas.microsoft.com/office/2006/metadata/properties" xmlns:xsi="http://www.w3.org/2001/XMLSchema-instance" xmlns:pc="http://schemas.microsoft.com/office/infopath/2007/PartnerControls">
-  <documentManagement/>
-</p:properties>
+<file path=customXml/itemProps2.xml><?xml version="1.0" encoding="utf-8"?>
+<ds:datastoreItem xmlns:ds="http://schemas.openxmlformats.org/officeDocument/2006/customXml" ds:itemID="{36162914-4CA3-429F-9E96-630A419A0080}">
+  <ds:schemaRefs>
+    <ds:schemaRef ds:uri="http://schemas.microsoft.com/sharepoint/v3/contenttype/forms"/>
+  </ds:schemaRefs>
+</ds:datastoreItem>
 </file>
 
-<file path=customXml/itemProps1.xml><?xml version="1.0" encoding="utf-8"?>
+<file path=customXml/itemProps3.xml><?xml version="1.0" encoding="utf-8"?>
 <ds:datastoreItem xmlns:ds="http://schemas.openxmlformats.org/officeDocument/2006/customXml" ds:itemID="{1CE85E47-060E-4A61-9C58-5CF565A88EB0}">
   <ds:schemaRefs>
     <ds:schemaRef ds:uri="http://schemas.microsoft.com/office/2006/metadata/contentType"/>
@@ -4291,21 +4108,4 @@
     <ds:schemaRef ds:uri="http://schemas.microsoft.com/internal/obd"/>
   </ds:schemaRefs>
 </ds:datastoreItem>
-</file>
-
-<file path=customXml/itemProps2.xml><?xml version="1.0" encoding="utf-8"?>
-<ds:datastoreItem xmlns:ds="http://schemas.openxmlformats.org/officeDocument/2006/customXml" ds:itemID="{36162914-4CA3-429F-9E96-630A419A0080}">
-  <ds:schemaRefs>
-    <ds:schemaRef ds:uri="http://schemas.microsoft.com/sharepoint/v3/contenttype/forms"/>
-  </ds:schemaRefs>
-</ds:datastoreItem>
-</file>
-
-<file path=customXml/itemProps3.xml><?xml version="1.0" encoding="utf-8"?>
-<ds:datastoreItem xmlns:ds="http://schemas.openxmlformats.org/officeDocument/2006/customXml" ds:itemID="{CC59E8D5-B255-4DC4-8354-FFA8F941405F}">
-  <ds:schemaRefs>
-    <ds:schemaRef ds:uri="http://schemas.microsoft.com/office/2006/metadata/properties"/>
-    <ds:schemaRef ds:uri="http://schemas.microsoft.com/office/infopath/2007/PartnerControls"/>
-  </ds:schemaRefs>
-</ds:datastoreItem>
 </file>
</xml_diff>

<commit_message>
fixed wordings, hopefulyl its more clear. Kyra can you please add to or change the last three sections
</commit_message>
<xml_diff>
--- a/proj management.docx
+++ b/proj management.docx
@@ -514,6 +514,26 @@
         <w:rPr>
           <w:color w:val="000000"/>
         </w:rPr>
+        <w:t>Researching existing items</w:t>
+      </w:r>
+    </w:p>
+    <w:p>
+      <w:pPr>
+        <w:pStyle w:val="NormalWeb"/>
+        <w:numPr>
+          <w:ilvl w:val="1"/>
+          <w:numId w:val="10"/>
+        </w:numPr>
+        <w:spacing w:before="0" w:beforeAutospacing="0" w:after="0" w:afterAutospacing="0"/>
+        <w:textAlignment w:val="baseline"/>
+        <w:rPr>
+          <w:color w:val="000000"/>
+        </w:rPr>
+      </w:pPr>
+      <w:r>
+        <w:rPr>
+          <w:color w:val="000000"/>
+        </w:rPr>
         <w:t>Real Life</w:t>
       </w:r>
     </w:p>
@@ -521,6 +541,72 @@
       <w:pPr>
         <w:pStyle w:val="NormalWeb"/>
         <w:numPr>
+          <w:ilvl w:val="2"/>
+          <w:numId w:val="10"/>
+        </w:numPr>
+        <w:spacing w:before="0" w:beforeAutospacing="0" w:after="0" w:afterAutospacing="0"/>
+        <w:textAlignment w:val="baseline"/>
+        <w:rPr>
+          <w:color w:val="000000"/>
+        </w:rPr>
+      </w:pPr>
+      <w:r>
+        <w:rPr>
+          <w:color w:val="000000"/>
+        </w:rPr>
+        <w:t>University</w:t>
+      </w:r>
+    </w:p>
+    <w:p>
+      <w:pPr>
+        <w:pStyle w:val="NormalWeb"/>
+        <w:numPr>
+          <w:ilvl w:val="3"/>
+          <w:numId w:val="10"/>
+        </w:numPr>
+        <w:spacing w:before="0" w:beforeAutospacing="0" w:after="0" w:afterAutospacing="0"/>
+        <w:textAlignment w:val="baseline"/>
+        <w:rPr>
+          <w:color w:val="000000"/>
+        </w:rPr>
+      </w:pPr>
+      <w:r>
+        <w:rPr>
+          <w:color w:val="000000"/>
+        </w:rPr>
+        <w:t>Campus housing doors</w:t>
+      </w:r>
+      <w:r>
+        <w:rPr>
+          <w:color w:val="000000"/>
+        </w:rPr>
+        <w:t xml:space="preserve"> and how they work</w:t>
+      </w:r>
+    </w:p>
+    <w:p>
+      <w:pPr>
+        <w:pStyle w:val="NormalWeb"/>
+        <w:numPr>
+          <w:ilvl w:val="3"/>
+          <w:numId w:val="10"/>
+        </w:numPr>
+        <w:spacing w:before="0" w:beforeAutospacing="0" w:after="0" w:afterAutospacing="0"/>
+        <w:textAlignment w:val="baseline"/>
+        <w:rPr>
+          <w:color w:val="000000"/>
+        </w:rPr>
+      </w:pPr>
+      <w:r>
+        <w:rPr>
+          <w:color w:val="000000"/>
+        </w:rPr>
+        <w:t>Classroom and lecture hall doors</w:t>
+      </w:r>
+    </w:p>
+    <w:p>
+      <w:pPr>
+        <w:pStyle w:val="NormalWeb"/>
+        <w:numPr>
           <w:ilvl w:val="1"/>
           <w:numId w:val="10"/>
         </w:numPr>
@@ -534,7 +620,7 @@
         <w:rPr>
           <w:color w:val="000000"/>
         </w:rPr>
-        <w:t>University</w:t>
+        <w:t>Media</w:t>
       </w:r>
     </w:p>
     <w:p>
@@ -554,13 +640,87 @@
         <w:rPr>
           <w:color w:val="000000"/>
         </w:rPr>
-        <w:t>Campus housing doors</w:t>
-      </w:r>
-      <w:r>
-        <w:rPr>
-          <w:color w:val="000000"/>
-        </w:rPr>
-        <w:t xml:space="preserve"> and how they work</w:t>
+        <w:t>Office buildings</w:t>
+      </w:r>
+    </w:p>
+    <w:p>
+      <w:pPr>
+        <w:pStyle w:val="NormalWeb"/>
+        <w:numPr>
+          <w:ilvl w:val="3"/>
+          <w:numId w:val="10"/>
+        </w:numPr>
+        <w:spacing w:before="0" w:beforeAutospacing="0" w:after="0" w:afterAutospacing="0"/>
+        <w:textAlignment w:val="baseline"/>
+        <w:rPr>
+          <w:color w:val="000000"/>
+        </w:rPr>
+      </w:pPr>
+      <w:r>
+        <w:rPr>
+          <w:color w:val="000000"/>
+        </w:rPr>
+        <w:t xml:space="preserve">Emergency situations </w:t>
+      </w:r>
+    </w:p>
+    <w:p>
+      <w:pPr>
+        <w:pStyle w:val="NormalWeb"/>
+        <w:numPr>
+          <w:ilvl w:val="3"/>
+          <w:numId w:val="10"/>
+        </w:numPr>
+        <w:spacing w:before="0" w:beforeAutospacing="0" w:after="0" w:afterAutospacing="0"/>
+        <w:textAlignment w:val="baseline"/>
+        <w:rPr>
+          <w:color w:val="000000"/>
+        </w:rPr>
+      </w:pPr>
+      <w:r>
+        <w:rPr>
+          <w:color w:val="000000"/>
+        </w:rPr>
+        <w:t xml:space="preserve">Visitors </w:t>
+      </w:r>
+    </w:p>
+    <w:p>
+      <w:pPr>
+        <w:pStyle w:val="NormalWeb"/>
+        <w:numPr>
+          <w:ilvl w:val="3"/>
+          <w:numId w:val="10"/>
+        </w:numPr>
+        <w:spacing w:before="0" w:beforeAutospacing="0" w:after="0" w:afterAutospacing="0"/>
+        <w:textAlignment w:val="baseline"/>
+        <w:rPr>
+          <w:color w:val="000000"/>
+        </w:rPr>
+      </w:pPr>
+      <w:r>
+        <w:rPr>
+          <w:color w:val="000000"/>
+        </w:rPr>
+        <w:t>High level access</w:t>
+      </w:r>
+    </w:p>
+    <w:p>
+      <w:pPr>
+        <w:pStyle w:val="NormalWeb"/>
+        <w:numPr>
+          <w:ilvl w:val="1"/>
+          <w:numId w:val="10"/>
+        </w:numPr>
+        <w:spacing w:before="0" w:beforeAutospacing="0" w:after="0" w:afterAutospacing="0"/>
+        <w:textAlignment w:val="baseline"/>
+        <w:rPr>
+          <w:color w:val="000000"/>
+        </w:rPr>
+      </w:pPr>
+      <w:r>
+        <w:rPr>
+          <w:color w:val="000000"/>
+        </w:rPr>
+        <w:t>Research</w:t>
       </w:r>
     </w:p>
     <w:p>
@@ -580,7 +740,41 @@
         <w:rPr>
           <w:color w:val="000000"/>
         </w:rPr>
-        <w:t>Classroom and lecture hall doors</w:t>
+        <w:t xml:space="preserve">Case study </w:t>
+      </w:r>
+      <w:r>
+        <w:rPr>
+          <w:color w:val="000000"/>
+        </w:rPr>
+        <w:t xml:space="preserve">- </w:t>
+      </w:r>
+      <w:proofErr w:type="spellStart"/>
+      <w:r>
+        <w:rPr>
+          <w:color w:val="000000"/>
+        </w:rPr>
+        <w:t>MentCare</w:t>
+      </w:r>
+      <w:proofErr w:type="spellEnd"/>
+    </w:p>
+    <w:p>
+      <w:pPr>
+        <w:pStyle w:val="NormalWeb"/>
+        <w:numPr>
+          <w:ilvl w:val="3"/>
+          <w:numId w:val="10"/>
+        </w:numPr>
+        <w:spacing w:before="0" w:beforeAutospacing="0" w:after="0" w:afterAutospacing="0"/>
+        <w:textAlignment w:val="baseline"/>
+        <w:rPr>
+          <w:color w:val="000000"/>
+        </w:rPr>
+      </w:pPr>
+      <w:r>
+        <w:rPr>
+          <w:color w:val="000000"/>
+        </w:rPr>
+        <w:t xml:space="preserve">Security memory/logs </w:t>
       </w:r>
     </w:p>
     <w:p>
@@ -600,7 +794,7 @@
         <w:rPr>
           <w:color w:val="000000"/>
         </w:rPr>
-        <w:t>Media</w:t>
+        <w:t xml:space="preserve">Deciding which items from each </w:t>
       </w:r>
     </w:p>
     <w:p>
@@ -620,7 +814,199 @@
         <w:rPr>
           <w:color w:val="000000"/>
         </w:rPr>
-        <w:t>Office buildings</w:t>
+        <w:t>Using NFC cards like the key cards used on campus</w:t>
+      </w:r>
+    </w:p>
+    <w:p>
+      <w:pPr>
+        <w:pStyle w:val="NormalWeb"/>
+        <w:numPr>
+          <w:ilvl w:val="1"/>
+          <w:numId w:val="10"/>
+        </w:numPr>
+        <w:spacing w:before="0" w:beforeAutospacing="0" w:after="0" w:afterAutospacing="0"/>
+        <w:textAlignment w:val="baseline"/>
+        <w:rPr>
+          <w:color w:val="000000"/>
+        </w:rPr>
+      </w:pPr>
+      <w:r>
+        <w:rPr>
+          <w:color w:val="000000"/>
+        </w:rPr>
+        <w:t>Having specific visitor cards</w:t>
+      </w:r>
+    </w:p>
+    <w:p>
+      <w:pPr>
+        <w:pStyle w:val="NormalWeb"/>
+        <w:numPr>
+          <w:ilvl w:val="1"/>
+          <w:numId w:val="10"/>
+        </w:numPr>
+        <w:spacing w:before="0" w:beforeAutospacing="0" w:after="0" w:afterAutospacing="0"/>
+        <w:textAlignment w:val="baseline"/>
+        <w:rPr>
+          <w:color w:val="000000"/>
+        </w:rPr>
+      </w:pPr>
+      <w:r>
+        <w:rPr>
+          <w:color w:val="000000"/>
+        </w:rPr>
+        <w:t xml:space="preserve">Creating a similar system to </w:t>
+      </w:r>
+      <w:proofErr w:type="spellStart"/>
+      <w:r>
+        <w:rPr>
+          <w:color w:val="000000"/>
+        </w:rPr>
+        <w:t>MentCare’s</w:t>
+      </w:r>
+      <w:proofErr w:type="spellEnd"/>
+      <w:r>
+        <w:rPr>
+          <w:color w:val="000000"/>
+        </w:rPr>
+        <w:t xml:space="preserve"> activity logging system</w:t>
+      </w:r>
+    </w:p>
+    <w:p>
+      <w:pPr>
+        <w:pStyle w:val="NormalWeb"/>
+        <w:numPr>
+          <w:ilvl w:val="1"/>
+          <w:numId w:val="10"/>
+        </w:numPr>
+        <w:spacing w:before="0" w:beforeAutospacing="0" w:after="0" w:afterAutospacing="0"/>
+        <w:textAlignment w:val="baseline"/>
+        <w:rPr>
+          <w:color w:val="000000"/>
+        </w:rPr>
+      </w:pPr>
+      <w:r>
+        <w:rPr>
+          <w:color w:val="000000"/>
+        </w:rPr>
+        <w:t>Emergency measures to ensure doors do not remain locked when quick exist is necessary</w:t>
+      </w:r>
+    </w:p>
+    <w:p>
+      <w:pPr>
+        <w:pStyle w:val="NormalWeb"/>
+        <w:numPr>
+          <w:ilvl w:val="1"/>
+          <w:numId w:val="10"/>
+        </w:numPr>
+        <w:spacing w:before="0" w:beforeAutospacing="0" w:after="0" w:afterAutospacing="0"/>
+        <w:textAlignment w:val="baseline"/>
+        <w:rPr>
+          <w:color w:val="000000"/>
+        </w:rPr>
+      </w:pPr>
+      <w:r>
+        <w:rPr>
+          <w:color w:val="000000"/>
+        </w:rPr>
+        <w:t>Quick response time</w:t>
+      </w:r>
+    </w:p>
+    <w:p>
+      <w:pPr>
+        <w:pStyle w:val="NormalWeb"/>
+        <w:numPr>
+          <w:ilvl w:val="0"/>
+          <w:numId w:val="10"/>
+        </w:numPr>
+        <w:spacing w:before="0" w:beforeAutospacing="0" w:after="0" w:afterAutospacing="0"/>
+        <w:textAlignment w:val="baseline"/>
+        <w:rPr>
+          <w:color w:val="000000"/>
+        </w:rPr>
+      </w:pPr>
+      <w:r>
+        <w:rPr>
+          <w:color w:val="000000"/>
+        </w:rPr>
+        <w:t>Narrowing down requirements to what is practical and within our capabilities</w:t>
+      </w:r>
+    </w:p>
+    <w:p>
+      <w:pPr>
+        <w:pStyle w:val="NormalWeb"/>
+        <w:spacing w:before="0" w:beforeAutospacing="0" w:after="0" w:afterAutospacing="0"/>
+        <w:textAlignment w:val="baseline"/>
+        <w:rPr>
+          <w:color w:val="000000"/>
+        </w:rPr>
+      </w:pPr>
+    </w:p>
+    <w:p>
+      <w:pPr>
+        <w:pStyle w:val="NormalWeb"/>
+        <w:spacing w:before="0" w:beforeAutospacing="0" w:after="0" w:afterAutospacing="0"/>
+        <w:textAlignment w:val="baseline"/>
+        <w:rPr>
+          <w:color w:val="000000"/>
+        </w:rPr>
+      </w:pPr>
+      <w:r>
+        <w:rPr>
+          <w:color w:val="000000"/>
+        </w:rPr>
+        <w:t>SYSTEM AND SOFTWARE DESIGN</w:t>
+      </w:r>
+    </w:p>
+    <w:p>
+      <w:pPr>
+        <w:pStyle w:val="NormalWeb"/>
+        <w:numPr>
+          <w:ilvl w:val="0"/>
+          <w:numId w:val="10"/>
+        </w:numPr>
+        <w:spacing w:before="0" w:beforeAutospacing="0" w:after="0" w:afterAutospacing="0"/>
+        <w:textAlignment w:val="baseline"/>
+        <w:rPr>
+          <w:color w:val="000000"/>
+        </w:rPr>
+      </w:pPr>
+      <w:r>
+        <w:rPr>
+          <w:color w:val="000000"/>
+        </w:rPr>
+        <w:t>History</w:t>
+      </w:r>
+    </w:p>
+    <w:p>
+      <w:pPr>
+        <w:pStyle w:val="NormalWeb"/>
+        <w:numPr>
+          <w:ilvl w:val="1"/>
+          <w:numId w:val="10"/>
+        </w:numPr>
+        <w:spacing w:before="0" w:beforeAutospacing="0" w:after="0" w:afterAutospacing="0"/>
+        <w:textAlignment w:val="baseline"/>
+        <w:rPr>
+          <w:color w:val="000000"/>
+        </w:rPr>
+      </w:pPr>
+      <w:r>
+        <w:rPr>
+          <w:color w:val="000000"/>
+        </w:rPr>
+        <w:t>Assess the languages</w:t>
+      </w:r>
+      <w:r>
+        <w:rPr>
+          <w:color w:val="000000"/>
+        </w:rPr>
+        <w:t xml:space="preserve"> and coding software</w:t>
+      </w:r>
+      <w:r>
+        <w:rPr>
+          <w:color w:val="000000"/>
+        </w:rPr>
+        <w:t xml:space="preserve"> we know</w:t>
       </w:r>
     </w:p>
     <w:p>
@@ -640,7 +1026,47 @@
         <w:rPr>
           <w:color w:val="000000"/>
         </w:rPr>
-        <w:t xml:space="preserve">Emergency situations </w:t>
+        <w:t>Java (processing, android studio), python, SQL</w:t>
+      </w:r>
+    </w:p>
+    <w:p>
+      <w:pPr>
+        <w:pStyle w:val="NormalWeb"/>
+        <w:numPr>
+          <w:ilvl w:val="0"/>
+          <w:numId w:val="10"/>
+        </w:numPr>
+        <w:spacing w:before="0" w:beforeAutospacing="0" w:after="0" w:afterAutospacing="0"/>
+        <w:textAlignment w:val="baseline"/>
+        <w:rPr>
+          <w:color w:val="000000"/>
+        </w:rPr>
+      </w:pPr>
+      <w:r>
+        <w:rPr>
+          <w:color w:val="000000"/>
+        </w:rPr>
+        <w:t>NFC</w:t>
+      </w:r>
+    </w:p>
+    <w:p>
+      <w:pPr>
+        <w:pStyle w:val="NormalWeb"/>
+        <w:numPr>
+          <w:ilvl w:val="1"/>
+          <w:numId w:val="10"/>
+        </w:numPr>
+        <w:spacing w:before="0" w:beforeAutospacing="0" w:after="0" w:afterAutospacing="0"/>
+        <w:textAlignment w:val="baseline"/>
+        <w:rPr>
+          <w:color w:val="000000"/>
+        </w:rPr>
+      </w:pPr>
+      <w:r>
+        <w:rPr>
+          <w:color w:val="000000"/>
+        </w:rPr>
+        <w:t>Options that would allow us to stimulate NFC cards tapping on a door</w:t>
       </w:r>
     </w:p>
     <w:p>
@@ -660,7 +1086,47 @@
         <w:rPr>
           <w:color w:val="000000"/>
         </w:rPr>
-        <w:t xml:space="preserve">Visitors </w:t>
+        <w:t>Android studio would allow for emulating and assigning cards</w:t>
+      </w:r>
+    </w:p>
+    <w:p>
+      <w:pPr>
+        <w:pStyle w:val="NormalWeb"/>
+        <w:numPr>
+          <w:ilvl w:val="0"/>
+          <w:numId w:val="10"/>
+        </w:numPr>
+        <w:spacing w:before="0" w:beforeAutospacing="0" w:after="0" w:afterAutospacing="0"/>
+        <w:textAlignment w:val="baseline"/>
+        <w:rPr>
+          <w:color w:val="000000"/>
+        </w:rPr>
+      </w:pPr>
+      <w:r>
+        <w:rPr>
+          <w:color w:val="000000"/>
+        </w:rPr>
+        <w:t>Visuals</w:t>
+      </w:r>
+    </w:p>
+    <w:p>
+      <w:pPr>
+        <w:pStyle w:val="NormalWeb"/>
+        <w:numPr>
+          <w:ilvl w:val="1"/>
+          <w:numId w:val="10"/>
+        </w:numPr>
+        <w:spacing w:before="0" w:beforeAutospacing="0" w:after="0" w:afterAutospacing="0"/>
+        <w:textAlignment w:val="baseline"/>
+        <w:rPr>
+          <w:color w:val="000000"/>
+        </w:rPr>
+      </w:pPr>
+      <w:r>
+        <w:rPr>
+          <w:color w:val="000000"/>
+        </w:rPr>
+        <w:t>Which software is best suited for this situation</w:t>
       </w:r>
     </w:p>
     <w:p>
@@ -680,7 +1146,7 @@
         <w:rPr>
           <w:color w:val="000000"/>
         </w:rPr>
-        <w:t>High level access</w:t>
+        <w:t>Processing</w:t>
       </w:r>
     </w:p>
     <w:p>
@@ -700,7 +1166,115 @@
         <w:rPr>
           <w:color w:val="000000"/>
         </w:rPr>
-        <w:t>Research</w:t>
+        <w:t>Assign roles based on ability</w:t>
+      </w:r>
+    </w:p>
+    <w:p>
+      <w:pPr>
+        <w:pStyle w:val="NormalWeb"/>
+        <w:numPr>
+          <w:ilvl w:val="1"/>
+          <w:numId w:val="10"/>
+        </w:numPr>
+        <w:spacing w:before="0" w:beforeAutospacing="0" w:after="0" w:afterAutospacing="0"/>
+        <w:textAlignment w:val="baseline"/>
+        <w:rPr>
+          <w:color w:val="000000"/>
+        </w:rPr>
+      </w:pPr>
+      <w:r>
+        <w:rPr>
+          <w:color w:val="000000"/>
+        </w:rPr>
+        <w:t xml:space="preserve">Split responsibility based on how the tasks </w:t>
+      </w:r>
+      <w:r>
+        <w:rPr>
+          <w:color w:val="000000"/>
+        </w:rPr>
+        <w:t>can</w:t>
+      </w:r>
+      <w:r>
+        <w:rPr>
+          <w:color w:val="000000"/>
+        </w:rPr>
+        <w:t xml:space="preserve"> divide</w:t>
+      </w:r>
+    </w:p>
+    <w:p>
+      <w:pPr>
+        <w:pStyle w:val="NormalWeb"/>
+        <w:numPr>
+          <w:ilvl w:val="2"/>
+          <w:numId w:val="10"/>
+        </w:numPr>
+        <w:spacing w:before="0" w:beforeAutospacing="0" w:after="0" w:afterAutospacing="0"/>
+        <w:textAlignment w:val="baseline"/>
+        <w:rPr>
+          <w:color w:val="000000"/>
+        </w:rPr>
+      </w:pPr>
+      <w:r>
+        <w:rPr>
+          <w:color w:val="000000"/>
+        </w:rPr>
+        <w:t>NFC cards</w:t>
+      </w:r>
+    </w:p>
+    <w:p>
+      <w:pPr>
+        <w:pStyle w:val="NormalWeb"/>
+        <w:numPr>
+          <w:ilvl w:val="2"/>
+          <w:numId w:val="10"/>
+        </w:numPr>
+        <w:spacing w:before="0" w:beforeAutospacing="0" w:after="0" w:afterAutospacing="0"/>
+        <w:textAlignment w:val="baseline"/>
+        <w:rPr>
+          <w:color w:val="000000"/>
+        </w:rPr>
+      </w:pPr>
+      <w:r>
+        <w:rPr>
+          <w:color w:val="000000"/>
+        </w:rPr>
+        <w:t>Visual Representation</w:t>
+      </w:r>
+    </w:p>
+    <w:p>
+      <w:pPr>
+        <w:pStyle w:val="NormalWeb"/>
+        <w:numPr>
+          <w:ilvl w:val="2"/>
+          <w:numId w:val="10"/>
+        </w:numPr>
+        <w:spacing w:before="0" w:beforeAutospacing="0" w:after="0" w:afterAutospacing="0"/>
+        <w:textAlignment w:val="baseline"/>
+        <w:rPr>
+          <w:color w:val="000000"/>
+        </w:rPr>
+      </w:pPr>
+      <w:r>
+        <w:rPr>
+          <w:color w:val="000000"/>
+        </w:rPr>
+        <w:t>Project Management</w:t>
+      </w:r>
+    </w:p>
+    <w:p>
+      <w:pPr>
+        <w:pStyle w:val="NormalWeb"/>
+        <w:spacing w:before="0" w:beforeAutospacing="0" w:after="0" w:afterAutospacing="0"/>
+        <w:textAlignment w:val="baseline"/>
+        <w:rPr>
+          <w:color w:val="000000"/>
+        </w:rPr>
+      </w:pPr>
+      <w:r>
+        <w:rPr>
+          <w:color w:val="000000"/>
+        </w:rPr>
+        <w:t>IMPLEMENTATION AND UNIT TESTING</w:t>
       </w:r>
     </w:p>
     <w:p>
@@ -708,8 +1282,265 @@
         <w:pStyle w:val="NormalWeb"/>
         <w:numPr>
           <w:ilvl w:val="0"/>
-          <w:numId w:val="6"/>
-        </w:numPr>
+          <w:numId w:val="10"/>
+        </w:numPr>
+        <w:spacing w:before="0" w:beforeAutospacing="0" w:after="0" w:afterAutospacing="0"/>
+        <w:textAlignment w:val="baseline"/>
+        <w:rPr>
+          <w:color w:val="000000"/>
+        </w:rPr>
+      </w:pPr>
+      <w:r>
+        <w:rPr>
+          <w:color w:val="000000"/>
+        </w:rPr>
+        <w:t>NFC</w:t>
+      </w:r>
+    </w:p>
+    <w:p>
+      <w:pPr>
+        <w:pStyle w:val="NormalWeb"/>
+        <w:numPr>
+          <w:ilvl w:val="1"/>
+          <w:numId w:val="10"/>
+        </w:numPr>
+        <w:spacing w:before="0" w:beforeAutospacing="0" w:after="0" w:afterAutospacing="0"/>
+        <w:textAlignment w:val="baseline"/>
+        <w:rPr>
+          <w:color w:val="000000"/>
+        </w:rPr>
+      </w:pPr>
+      <w:r>
+        <w:rPr>
+          <w:color w:val="000000"/>
+        </w:rPr>
+        <w:t xml:space="preserve">Android studio (Java) </w:t>
+      </w:r>
+    </w:p>
+    <w:p>
+      <w:pPr>
+        <w:pStyle w:val="NormalWeb"/>
+        <w:numPr>
+          <w:ilvl w:val="1"/>
+          <w:numId w:val="10"/>
+        </w:numPr>
+        <w:spacing w:before="0" w:beforeAutospacing="0" w:after="0" w:afterAutospacing="0"/>
+        <w:textAlignment w:val="baseline"/>
+        <w:rPr>
+          <w:color w:val="000000"/>
+        </w:rPr>
+      </w:pPr>
+      <w:r>
+        <w:rPr>
+          <w:color w:val="000000"/>
+        </w:rPr>
+        <w:t>Research for implementation</w:t>
+      </w:r>
+    </w:p>
+    <w:p>
+      <w:pPr>
+        <w:pStyle w:val="NormalWeb"/>
+        <w:numPr>
+          <w:ilvl w:val="1"/>
+          <w:numId w:val="10"/>
+        </w:numPr>
+        <w:spacing w:before="0" w:beforeAutospacing="0" w:after="0" w:afterAutospacing="0"/>
+        <w:textAlignment w:val="baseline"/>
+        <w:rPr>
+          <w:color w:val="000000"/>
+        </w:rPr>
+      </w:pPr>
+      <w:r>
+        <w:rPr>
+          <w:color w:val="000000"/>
+        </w:rPr>
+        <w:t>Implemented basic features of the android studio app for user functionality</w:t>
+      </w:r>
+    </w:p>
+    <w:p>
+      <w:pPr>
+        <w:pStyle w:val="NormalWeb"/>
+        <w:numPr>
+          <w:ilvl w:val="1"/>
+          <w:numId w:val="10"/>
+        </w:numPr>
+        <w:spacing w:before="0" w:beforeAutospacing="0" w:after="0" w:afterAutospacing="0"/>
+        <w:textAlignment w:val="baseline"/>
+        <w:rPr>
+          <w:color w:val="000000"/>
+        </w:rPr>
+      </w:pPr>
+      <w:r>
+        <w:rPr>
+          <w:color w:val="000000"/>
+        </w:rPr>
+        <w:t>Implemented NFC scanning capabilities of android phone</w:t>
+      </w:r>
+    </w:p>
+    <w:p>
+      <w:pPr>
+        <w:pStyle w:val="NormalWeb"/>
+        <w:numPr>
+          <w:ilvl w:val="0"/>
+          <w:numId w:val="10"/>
+        </w:numPr>
+        <w:spacing w:before="0" w:beforeAutospacing="0" w:after="0" w:afterAutospacing="0"/>
+        <w:textAlignment w:val="baseline"/>
+        <w:rPr>
+          <w:color w:val="000000"/>
+        </w:rPr>
+      </w:pPr>
+      <w:r>
+        <w:rPr>
+          <w:color w:val="000000"/>
+        </w:rPr>
+        <w:t>Visual</w:t>
+      </w:r>
+    </w:p>
+    <w:p>
+      <w:pPr>
+        <w:pStyle w:val="NormalWeb"/>
+        <w:numPr>
+          <w:ilvl w:val="1"/>
+          <w:numId w:val="10"/>
+        </w:numPr>
+        <w:spacing w:before="0" w:beforeAutospacing="0" w:after="0" w:afterAutospacing="0"/>
+        <w:textAlignment w:val="baseline"/>
+        <w:rPr>
+          <w:color w:val="000000"/>
+        </w:rPr>
+      </w:pPr>
+      <w:r>
+        <w:rPr>
+          <w:color w:val="000000"/>
+        </w:rPr>
+        <w:t>Processing (Java)</w:t>
+      </w:r>
+    </w:p>
+    <w:p>
+      <w:pPr>
+        <w:pStyle w:val="NormalWeb"/>
+        <w:numPr>
+          <w:ilvl w:val="1"/>
+          <w:numId w:val="10"/>
+        </w:numPr>
+        <w:spacing w:before="0" w:beforeAutospacing="0" w:after="0" w:afterAutospacing="0"/>
+        <w:textAlignment w:val="baseline"/>
+        <w:rPr>
+          <w:color w:val="000000"/>
+        </w:rPr>
+      </w:pPr>
+      <w:r>
+        <w:rPr>
+          <w:color w:val="000000"/>
+        </w:rPr>
+        <w:lastRenderedPageBreak/>
+        <w:t>Made an office layout using online software</w:t>
+      </w:r>
+    </w:p>
+    <w:p>
+      <w:pPr>
+        <w:pStyle w:val="NormalWeb"/>
+        <w:numPr>
+          <w:ilvl w:val="1"/>
+          <w:numId w:val="10"/>
+        </w:numPr>
+        <w:spacing w:before="0" w:beforeAutospacing="0" w:after="0" w:afterAutospacing="0"/>
+        <w:textAlignment w:val="baseline"/>
+        <w:rPr>
+          <w:color w:val="000000"/>
+        </w:rPr>
+      </w:pPr>
+      <w:r>
+        <w:rPr>
+          <w:color w:val="000000"/>
+        </w:rPr>
+        <w:t>Resized the software to necessary specs</w:t>
+      </w:r>
+    </w:p>
+    <w:p>
+      <w:pPr>
+        <w:pStyle w:val="NormalWeb"/>
+        <w:numPr>
+          <w:ilvl w:val="1"/>
+          <w:numId w:val="10"/>
+        </w:numPr>
+        <w:spacing w:before="0" w:beforeAutospacing="0" w:after="0" w:afterAutospacing="0"/>
+        <w:textAlignment w:val="baseline"/>
+        <w:rPr>
+          <w:color w:val="000000"/>
+        </w:rPr>
+      </w:pPr>
+      <w:r>
+        <w:rPr>
+          <w:color w:val="000000"/>
+        </w:rPr>
+        <w:t xml:space="preserve">Added visuals to processing </w:t>
+      </w:r>
+    </w:p>
+    <w:p>
+      <w:pPr>
+        <w:pStyle w:val="NormalWeb"/>
+        <w:numPr>
+          <w:ilvl w:val="1"/>
+          <w:numId w:val="10"/>
+        </w:numPr>
+        <w:spacing w:before="0" w:beforeAutospacing="0" w:after="0" w:afterAutospacing="0"/>
+        <w:textAlignment w:val="baseline"/>
+        <w:rPr>
+          <w:color w:val="000000"/>
+        </w:rPr>
+      </w:pPr>
+      <w:r>
+        <w:rPr>
+          <w:color w:val="000000"/>
+        </w:rPr>
+        <w:t>Coded doors different colours to represent when they are open and close</w:t>
+      </w:r>
+    </w:p>
+    <w:p>
+      <w:pPr>
+        <w:pStyle w:val="NormalWeb"/>
+        <w:numPr>
+          <w:ilvl w:val="0"/>
+          <w:numId w:val="10"/>
+        </w:numPr>
+        <w:spacing w:before="0" w:beforeAutospacing="0" w:after="0" w:afterAutospacing="0"/>
+        <w:textAlignment w:val="baseline"/>
+        <w:rPr>
+          <w:color w:val="000000"/>
+        </w:rPr>
+      </w:pPr>
+      <w:r>
+        <w:rPr>
+          <w:color w:val="000000"/>
+        </w:rPr>
+        <w:t>Testing</w:t>
+      </w:r>
+    </w:p>
+    <w:p>
+      <w:pPr>
+        <w:pStyle w:val="NormalWeb"/>
+        <w:numPr>
+          <w:ilvl w:val="1"/>
+          <w:numId w:val="10"/>
+        </w:numPr>
+        <w:spacing w:before="0" w:beforeAutospacing="0" w:after="0" w:afterAutospacing="0"/>
+        <w:textAlignment w:val="baseline"/>
+        <w:rPr>
+          <w:color w:val="000000"/>
+        </w:rPr>
+      </w:pPr>
+      <w:r>
+        <w:rPr>
+          <w:color w:val="000000"/>
+        </w:rPr>
+        <w:t>Basic functions for both NFC and Visual aspects to later expand to connect the two</w:t>
+      </w:r>
+    </w:p>
+    <w:p>
+      <w:pPr>
+        <w:pStyle w:val="NormalWeb"/>
         <w:spacing w:before="0" w:beforeAutospacing="0" w:after="0" w:afterAutospacing="0"/>
         <w:ind w:left="1440"/>
         <w:textAlignment w:val="baseline"/>
@@ -717,71 +1548,21 @@
           <w:color w:val="000000"/>
         </w:rPr>
       </w:pPr>
-      <w:r>
-        <w:rPr>
-          <w:color w:val="000000"/>
-        </w:rPr>
-        <w:t xml:space="preserve">Case study </w:t>
-      </w:r>
-      <w:r>
-        <w:rPr>
-          <w:color w:val="000000"/>
-        </w:rPr>
-        <w:t xml:space="preserve">- </w:t>
-      </w:r>
-      <w:proofErr w:type="spellStart"/>
-      <w:r>
-        <w:rPr>
-          <w:color w:val="000000"/>
-        </w:rPr>
-        <w:t>MentCare</w:t>
-      </w:r>
-      <w:proofErr w:type="spellEnd"/>
-    </w:p>
-    <w:p>
-      <w:pPr>
-        <w:pStyle w:val="NormalWeb"/>
-        <w:numPr>
-          <w:ilvl w:val="2"/>
-          <w:numId w:val="6"/>
-        </w:numPr>
-        <w:spacing w:before="0" w:beforeAutospacing="0" w:after="0" w:afterAutospacing="0"/>
-        <w:textAlignment w:val="baseline"/>
-        <w:rPr>
-          <w:color w:val="000000"/>
-        </w:rPr>
-      </w:pPr>
-      <w:r>
-        <w:rPr>
-          <w:color w:val="000000"/>
-        </w:rPr>
-        <w:t xml:space="preserve">Security memory/logs </w:t>
-      </w:r>
-    </w:p>
-    <w:p>
-      <w:pPr>
-        <w:pStyle w:val="NormalWeb"/>
-        <w:spacing w:before="0" w:beforeAutospacing="0" w:after="0" w:afterAutospacing="0"/>
-        <w:textAlignment w:val="baseline"/>
-        <w:rPr>
-          <w:color w:val="000000"/>
-        </w:rPr>
-      </w:pPr>
-    </w:p>
-    <w:p>
-      <w:pPr>
-        <w:pStyle w:val="NormalWeb"/>
-        <w:spacing w:before="0" w:beforeAutospacing="0" w:after="0" w:afterAutospacing="0"/>
-        <w:textAlignment w:val="baseline"/>
-        <w:rPr>
-          <w:color w:val="000000"/>
-        </w:rPr>
-      </w:pPr>
-      <w:r>
-        <w:rPr>
-          <w:color w:val="000000"/>
-        </w:rPr>
-        <w:t>SYSTEM AND SOFTWARE DESIGN</w:t>
+    </w:p>
+    <w:p>
+      <w:pPr>
+        <w:pStyle w:val="NormalWeb"/>
+        <w:spacing w:before="0" w:beforeAutospacing="0" w:after="0" w:afterAutospacing="0"/>
+        <w:textAlignment w:val="baseline"/>
+        <w:rPr>
+          <w:color w:val="000000"/>
+        </w:rPr>
+      </w:pPr>
+      <w:r>
+        <w:rPr>
+          <w:color w:val="000000"/>
+        </w:rPr>
+        <w:t>INTEGRATION AND SYSTEM TESTING</w:t>
       </w:r>
     </w:p>
     <w:p>
@@ -801,7 +1582,7 @@
         <w:rPr>
           <w:color w:val="000000"/>
         </w:rPr>
-        <w:t>History</w:t>
+        <w:t>Register cards with app</w:t>
       </w:r>
     </w:p>
     <w:p>
@@ -821,7 +1602,7 @@
         <w:rPr>
           <w:color w:val="000000"/>
         </w:rPr>
-        <w:t>Assess the languages we know</w:t>
+        <w:t>Find cards</w:t>
       </w:r>
     </w:p>
     <w:p>
@@ -841,7 +1622,7 @@
         <w:rPr>
           <w:color w:val="000000"/>
         </w:rPr>
-        <w:t>Assess which of those would be helpful</w:t>
+        <w:t>Connect to app</w:t>
       </w:r>
     </w:p>
     <w:p>
@@ -861,7 +1642,13 @@
         <w:rPr>
           <w:color w:val="000000"/>
         </w:rPr>
-        <w:t>NFC</w:t>
+        <w:t xml:space="preserve">Add a networking interface to allow for phone app to communicate with </w:t>
+      </w:r>
+      <w:r>
+        <w:rPr>
+          <w:color w:val="000000"/>
+        </w:rPr>
+        <w:t>software to emulate the situation</w:t>
       </w:r>
     </w:p>
     <w:p>
@@ -881,496 +1668,6 @@
         <w:rPr>
           <w:color w:val="000000"/>
         </w:rPr>
-        <w:t>Options that would allow us to stimulate NFC cards tapping on a door</w:t>
-      </w:r>
-    </w:p>
-    <w:p>
-      <w:pPr>
-        <w:pStyle w:val="NormalWeb"/>
-        <w:numPr>
-          <w:ilvl w:val="0"/>
-          <w:numId w:val="10"/>
-        </w:numPr>
-        <w:spacing w:before="0" w:beforeAutospacing="0" w:after="0" w:afterAutospacing="0"/>
-        <w:textAlignment w:val="baseline"/>
-        <w:rPr>
-          <w:color w:val="000000"/>
-        </w:rPr>
-      </w:pPr>
-      <w:r>
-        <w:rPr>
-          <w:color w:val="000000"/>
-        </w:rPr>
-        <w:t>Visuals</w:t>
-      </w:r>
-    </w:p>
-    <w:p>
-      <w:pPr>
-        <w:pStyle w:val="NormalWeb"/>
-        <w:numPr>
-          <w:ilvl w:val="1"/>
-          <w:numId w:val="10"/>
-        </w:numPr>
-        <w:spacing w:before="0" w:beforeAutospacing="0" w:after="0" w:afterAutospacing="0"/>
-        <w:textAlignment w:val="baseline"/>
-        <w:rPr>
-          <w:color w:val="000000"/>
-        </w:rPr>
-      </w:pPr>
-      <w:r>
-        <w:rPr>
-          <w:color w:val="000000"/>
-        </w:rPr>
-        <w:t>Which software is best suited for this situation</w:t>
-      </w:r>
-    </w:p>
-    <w:p>
-      <w:pPr>
-        <w:pStyle w:val="NormalWeb"/>
-        <w:numPr>
-          <w:ilvl w:val="0"/>
-          <w:numId w:val="10"/>
-        </w:numPr>
-        <w:spacing w:before="0" w:beforeAutospacing="0" w:after="0" w:afterAutospacing="0"/>
-        <w:textAlignment w:val="baseline"/>
-        <w:rPr>
-          <w:color w:val="000000"/>
-        </w:rPr>
-      </w:pPr>
-      <w:r>
-        <w:rPr>
-          <w:color w:val="000000"/>
-        </w:rPr>
-        <w:t>Decide</w:t>
-      </w:r>
-    </w:p>
-    <w:p>
-      <w:pPr>
-        <w:pStyle w:val="NormalWeb"/>
-        <w:numPr>
-          <w:ilvl w:val="1"/>
-          <w:numId w:val="10"/>
-        </w:numPr>
-        <w:spacing w:before="0" w:beforeAutospacing="0" w:after="0" w:afterAutospacing="0"/>
-        <w:textAlignment w:val="baseline"/>
-        <w:rPr>
-          <w:color w:val="000000"/>
-        </w:rPr>
-      </w:pPr>
-      <w:r>
-        <w:rPr>
-          <w:color w:val="000000"/>
-        </w:rPr>
-        <w:t>Decide who should code the NFC cards and who would code the visual aspect.</w:t>
-      </w:r>
-    </w:p>
-    <w:p>
-      <w:pPr>
-        <w:pStyle w:val="NormalWeb"/>
-        <w:spacing w:before="0" w:beforeAutospacing="0" w:after="0" w:afterAutospacing="0"/>
-        <w:textAlignment w:val="baseline"/>
-        <w:rPr>
-          <w:color w:val="000000"/>
-        </w:rPr>
-      </w:pPr>
-      <w:r>
-        <w:rPr>
-          <w:color w:val="000000"/>
-        </w:rPr>
-        <w:t>IMPLEMENTATION AND UNIT TESTING</w:t>
-      </w:r>
-    </w:p>
-    <w:p>
-      <w:pPr>
-        <w:pStyle w:val="NormalWeb"/>
-        <w:numPr>
-          <w:ilvl w:val="0"/>
-          <w:numId w:val="10"/>
-        </w:numPr>
-        <w:spacing w:before="0" w:beforeAutospacing="0" w:after="0" w:afterAutospacing="0"/>
-        <w:textAlignment w:val="baseline"/>
-        <w:rPr>
-          <w:color w:val="000000"/>
-        </w:rPr>
-      </w:pPr>
-      <w:r>
-        <w:rPr>
-          <w:color w:val="000000"/>
-        </w:rPr>
-        <w:t>NFC</w:t>
-      </w:r>
-    </w:p>
-    <w:p>
-      <w:pPr>
-        <w:pStyle w:val="NormalWeb"/>
-        <w:numPr>
-          <w:ilvl w:val="1"/>
-          <w:numId w:val="10"/>
-        </w:numPr>
-        <w:spacing w:before="0" w:beforeAutospacing="0" w:after="0" w:afterAutospacing="0"/>
-        <w:textAlignment w:val="baseline"/>
-        <w:rPr>
-          <w:color w:val="000000"/>
-        </w:rPr>
-      </w:pPr>
-      <w:r>
-        <w:rPr>
-          <w:color w:val="000000"/>
-        </w:rPr>
-        <w:t xml:space="preserve">Android studio (Java) </w:t>
-      </w:r>
-    </w:p>
-    <w:p>
-      <w:pPr>
-        <w:pStyle w:val="NormalWeb"/>
-        <w:numPr>
-          <w:ilvl w:val="1"/>
-          <w:numId w:val="10"/>
-        </w:numPr>
-        <w:spacing w:before="0" w:beforeAutospacing="0" w:after="0" w:afterAutospacing="0"/>
-        <w:textAlignment w:val="baseline"/>
-        <w:rPr>
-          <w:color w:val="000000"/>
-        </w:rPr>
-      </w:pPr>
-      <w:r>
-        <w:rPr>
-          <w:color w:val="000000"/>
-        </w:rPr>
-        <w:t>Research for implementation</w:t>
-      </w:r>
-    </w:p>
-    <w:p>
-      <w:pPr>
-        <w:pStyle w:val="NormalWeb"/>
-        <w:numPr>
-          <w:ilvl w:val="1"/>
-          <w:numId w:val="10"/>
-        </w:numPr>
-        <w:spacing w:before="0" w:beforeAutospacing="0" w:after="0" w:afterAutospacing="0"/>
-        <w:textAlignment w:val="baseline"/>
-        <w:rPr>
-          <w:color w:val="000000"/>
-        </w:rPr>
-      </w:pPr>
-      <w:r>
-        <w:rPr>
-          <w:color w:val="000000"/>
-        </w:rPr>
-        <w:t>Implemented basic features of the android studio app for user functionality</w:t>
-      </w:r>
-    </w:p>
-    <w:p>
-      <w:pPr>
-        <w:pStyle w:val="NormalWeb"/>
-        <w:numPr>
-          <w:ilvl w:val="1"/>
-          <w:numId w:val="10"/>
-        </w:numPr>
-        <w:spacing w:before="0" w:beforeAutospacing="0" w:after="0" w:afterAutospacing="0"/>
-        <w:textAlignment w:val="baseline"/>
-        <w:rPr>
-          <w:color w:val="000000"/>
-        </w:rPr>
-      </w:pPr>
-      <w:r>
-        <w:rPr>
-          <w:color w:val="000000"/>
-        </w:rPr>
-        <w:t>Implemented NFC scanning capabilities of android phone</w:t>
-      </w:r>
-    </w:p>
-    <w:p>
-      <w:pPr>
-        <w:pStyle w:val="NormalWeb"/>
-        <w:numPr>
-          <w:ilvl w:val="0"/>
-          <w:numId w:val="10"/>
-        </w:numPr>
-        <w:spacing w:before="0" w:beforeAutospacing="0" w:after="0" w:afterAutospacing="0"/>
-        <w:textAlignment w:val="baseline"/>
-        <w:rPr>
-          <w:color w:val="000000"/>
-        </w:rPr>
-      </w:pPr>
-      <w:r>
-        <w:rPr>
-          <w:color w:val="000000"/>
-        </w:rPr>
-        <w:t>Visual</w:t>
-      </w:r>
-    </w:p>
-    <w:p>
-      <w:pPr>
-        <w:pStyle w:val="NormalWeb"/>
-        <w:numPr>
-          <w:ilvl w:val="1"/>
-          <w:numId w:val="10"/>
-        </w:numPr>
-        <w:spacing w:before="0" w:beforeAutospacing="0" w:after="0" w:afterAutospacing="0"/>
-        <w:textAlignment w:val="baseline"/>
-        <w:rPr>
-          <w:color w:val="000000"/>
-        </w:rPr>
-      </w:pPr>
-      <w:r>
-        <w:rPr>
-          <w:color w:val="000000"/>
-        </w:rPr>
-        <w:t>Processing (Java)</w:t>
-      </w:r>
-    </w:p>
-    <w:p>
-      <w:pPr>
-        <w:pStyle w:val="NormalWeb"/>
-        <w:numPr>
-          <w:ilvl w:val="1"/>
-          <w:numId w:val="10"/>
-        </w:numPr>
-        <w:spacing w:before="0" w:beforeAutospacing="0" w:after="0" w:afterAutospacing="0"/>
-        <w:textAlignment w:val="baseline"/>
-        <w:rPr>
-          <w:color w:val="000000"/>
-        </w:rPr>
-      </w:pPr>
-      <w:r>
-        <w:rPr>
-          <w:color w:val="000000"/>
-        </w:rPr>
-        <w:t>Made an office layout using online software</w:t>
-      </w:r>
-    </w:p>
-    <w:p>
-      <w:pPr>
-        <w:pStyle w:val="NormalWeb"/>
-        <w:numPr>
-          <w:ilvl w:val="1"/>
-          <w:numId w:val="10"/>
-        </w:numPr>
-        <w:spacing w:before="0" w:beforeAutospacing="0" w:after="0" w:afterAutospacing="0"/>
-        <w:textAlignment w:val="baseline"/>
-        <w:rPr>
-          <w:color w:val="000000"/>
-        </w:rPr>
-      </w:pPr>
-      <w:r>
-        <w:rPr>
-          <w:color w:val="000000"/>
-        </w:rPr>
-        <w:t>Resized the software to necessary specs</w:t>
-      </w:r>
-    </w:p>
-    <w:p>
-      <w:pPr>
-        <w:pStyle w:val="NormalWeb"/>
-        <w:numPr>
-          <w:ilvl w:val="1"/>
-          <w:numId w:val="10"/>
-        </w:numPr>
-        <w:spacing w:before="0" w:beforeAutospacing="0" w:after="0" w:afterAutospacing="0"/>
-        <w:textAlignment w:val="baseline"/>
-        <w:rPr>
-          <w:color w:val="000000"/>
-        </w:rPr>
-      </w:pPr>
-      <w:r>
-        <w:rPr>
-          <w:color w:val="000000"/>
-        </w:rPr>
-        <w:t xml:space="preserve">Added visuals to processing </w:t>
-      </w:r>
-    </w:p>
-    <w:p>
-      <w:pPr>
-        <w:pStyle w:val="NormalWeb"/>
-        <w:numPr>
-          <w:ilvl w:val="1"/>
-          <w:numId w:val="10"/>
-        </w:numPr>
-        <w:spacing w:before="0" w:beforeAutospacing="0" w:after="0" w:afterAutospacing="0"/>
-        <w:textAlignment w:val="baseline"/>
-        <w:rPr>
-          <w:color w:val="000000"/>
-        </w:rPr>
-      </w:pPr>
-      <w:r>
-        <w:rPr>
-          <w:color w:val="000000"/>
-        </w:rPr>
-        <w:t>Coded doors different colours to represent when they are open and close</w:t>
-      </w:r>
-    </w:p>
-    <w:p>
-      <w:pPr>
-        <w:pStyle w:val="NormalWeb"/>
-        <w:numPr>
-          <w:ilvl w:val="0"/>
-          <w:numId w:val="10"/>
-        </w:numPr>
-        <w:spacing w:before="0" w:beforeAutospacing="0" w:after="0" w:afterAutospacing="0"/>
-        <w:textAlignment w:val="baseline"/>
-        <w:rPr>
-          <w:color w:val="000000"/>
-        </w:rPr>
-      </w:pPr>
-      <w:r>
-        <w:rPr>
-          <w:color w:val="000000"/>
-        </w:rPr>
-        <w:t>Testing</w:t>
-      </w:r>
-    </w:p>
-    <w:p>
-      <w:pPr>
-        <w:pStyle w:val="NormalWeb"/>
-        <w:numPr>
-          <w:ilvl w:val="1"/>
-          <w:numId w:val="10"/>
-        </w:numPr>
-        <w:spacing w:before="0" w:beforeAutospacing="0" w:after="0" w:afterAutospacing="0"/>
-        <w:textAlignment w:val="baseline"/>
-        <w:rPr>
-          <w:color w:val="000000"/>
-        </w:rPr>
-      </w:pPr>
-      <w:r>
-        <w:rPr>
-          <w:color w:val="000000"/>
-        </w:rPr>
-        <w:t>Basic functions for both NFC and Visual aspects to later expand to connect the two</w:t>
-      </w:r>
-    </w:p>
-    <w:p>
-      <w:pPr>
-        <w:pStyle w:val="NormalWeb"/>
-        <w:spacing w:before="0" w:beforeAutospacing="0" w:after="0" w:afterAutospacing="0"/>
-        <w:ind w:left="1440"/>
-        <w:textAlignment w:val="baseline"/>
-        <w:rPr>
-          <w:color w:val="000000"/>
-        </w:rPr>
-      </w:pPr>
-    </w:p>
-    <w:p>
-      <w:pPr>
-        <w:pStyle w:val="NormalWeb"/>
-        <w:spacing w:before="0" w:beforeAutospacing="0" w:after="0" w:afterAutospacing="0"/>
-        <w:textAlignment w:val="baseline"/>
-        <w:rPr>
-          <w:color w:val="000000"/>
-        </w:rPr>
-      </w:pPr>
-      <w:r>
-        <w:rPr>
-          <w:color w:val="000000"/>
-        </w:rPr>
-        <w:t>INTEGRATION AND SYSTEM TESTING</w:t>
-      </w:r>
-    </w:p>
-    <w:p>
-      <w:pPr>
-        <w:pStyle w:val="NormalWeb"/>
-        <w:numPr>
-          <w:ilvl w:val="0"/>
-          <w:numId w:val="10"/>
-        </w:numPr>
-        <w:spacing w:before="0" w:beforeAutospacing="0" w:after="0" w:afterAutospacing="0"/>
-        <w:textAlignment w:val="baseline"/>
-        <w:rPr>
-          <w:color w:val="000000"/>
-        </w:rPr>
-      </w:pPr>
-      <w:r>
-        <w:rPr>
-          <w:color w:val="000000"/>
-        </w:rPr>
-        <w:t>Register cards with app</w:t>
-      </w:r>
-    </w:p>
-    <w:p>
-      <w:pPr>
-        <w:pStyle w:val="NormalWeb"/>
-        <w:numPr>
-          <w:ilvl w:val="1"/>
-          <w:numId w:val="10"/>
-        </w:numPr>
-        <w:spacing w:before="0" w:beforeAutospacing="0" w:after="0" w:afterAutospacing="0"/>
-        <w:textAlignment w:val="baseline"/>
-        <w:rPr>
-          <w:color w:val="000000"/>
-        </w:rPr>
-      </w:pPr>
-      <w:r>
-        <w:rPr>
-          <w:color w:val="000000"/>
-        </w:rPr>
-        <w:t>Find cards</w:t>
-      </w:r>
-    </w:p>
-    <w:p>
-      <w:pPr>
-        <w:pStyle w:val="NormalWeb"/>
-        <w:numPr>
-          <w:ilvl w:val="1"/>
-          <w:numId w:val="10"/>
-        </w:numPr>
-        <w:spacing w:before="0" w:beforeAutospacing="0" w:after="0" w:afterAutospacing="0"/>
-        <w:textAlignment w:val="baseline"/>
-        <w:rPr>
-          <w:color w:val="000000"/>
-        </w:rPr>
-      </w:pPr>
-      <w:r>
-        <w:rPr>
-          <w:color w:val="000000"/>
-        </w:rPr>
-        <w:t>Connect to app</w:t>
-      </w:r>
-    </w:p>
-    <w:p>
-      <w:pPr>
-        <w:pStyle w:val="NormalWeb"/>
-        <w:numPr>
-          <w:ilvl w:val="0"/>
-          <w:numId w:val="10"/>
-        </w:numPr>
-        <w:spacing w:before="0" w:beforeAutospacing="0" w:after="0" w:afterAutospacing="0"/>
-        <w:textAlignment w:val="baseline"/>
-        <w:rPr>
-          <w:color w:val="000000"/>
-        </w:rPr>
-      </w:pPr>
-      <w:r>
-        <w:rPr>
-          <w:color w:val="000000"/>
-        </w:rPr>
-        <w:t xml:space="preserve">Add a networking interface to allow for phone app to communicate with </w:t>
-      </w:r>
-      <w:r>
-        <w:rPr>
-          <w:color w:val="000000"/>
-        </w:rPr>
-        <w:t>software to emulate the situation</w:t>
-      </w:r>
-    </w:p>
-    <w:p>
-      <w:pPr>
-        <w:pStyle w:val="NormalWeb"/>
-        <w:numPr>
-          <w:ilvl w:val="1"/>
-          <w:numId w:val="10"/>
-        </w:numPr>
-        <w:spacing w:before="0" w:beforeAutospacing="0" w:after="0" w:afterAutospacing="0"/>
-        <w:textAlignment w:val="baseline"/>
-        <w:rPr>
-          <w:color w:val="000000"/>
-        </w:rPr>
-      </w:pPr>
-      <w:r>
-        <w:rPr>
-          <w:color w:val="000000"/>
-        </w:rPr>
-        <w:lastRenderedPageBreak/>
         <w:t>Find interface</w:t>
       </w:r>
     </w:p>
@@ -1763,21 +2060,7 @@
         <w:rPr>
           <w:color w:val="000000"/>
         </w:rPr>
-        <w:t xml:space="preserve"> charts are </w:t>
-      </w:r>
-      <w:proofErr w:type="gramStart"/>
-      <w:r>
-        <w:rPr>
-          <w:color w:val="000000"/>
-        </w:rPr>
-        <w:t>actually super</w:t>
-      </w:r>
-      <w:proofErr w:type="gramEnd"/>
-      <w:r>
-        <w:rPr>
-          <w:color w:val="000000"/>
-        </w:rPr>
-        <w:t xml:space="preserve"> cool this looks like fun</w:t>
+        <w:t xml:space="preserve"> charts are actually super cool this looks like fun</w:t>
       </w:r>
     </w:p>
     <w:sectPr>
@@ -2093,7 +2376,7 @@
   <w:abstractNum w:abstractNumId="2" w15:restartNumberingAfterBreak="0">
     <w:nsid w:val="23D2631B"/>
     <w:multiLevelType w:val="hybridMultilevel"/>
-    <w:tmpl w:val="B2DE9834"/>
+    <w:tmpl w:val="A778398A"/>
     <w:lvl w:ilvl="0" w:tplc="5A40C470">
       <w:numFmt w:val="bullet"/>
       <w:lvlText w:val="-"/>
@@ -2129,7 +2412,7 @@
         <w:rFonts w:ascii="Wingdings" w:hAnsi="Wingdings" w:hint="default"/>
       </w:rPr>
     </w:lvl>
-    <w:lvl w:ilvl="3" w:tplc="10090001" w:tentative="1">
+    <w:lvl w:ilvl="3" w:tplc="10090001">
       <w:start w:val="1"/>
       <w:numFmt w:val="bullet"/>
       <w:lvlText w:val=""/>

</xml_diff>

<commit_message>
Added a few small details to the Project Management Document
</commit_message>
<xml_diff>
--- a/proj management.docx
+++ b/proj management.docx
@@ -447,7 +447,25 @@
           <w:bCs/>
           <w:color w:val="000000"/>
         </w:rPr>
-        <w:t xml:space="preserve"> at least 3 tasks. Here, make sure at least two of the tasks have subtasks. Give your phases, tasks, and subtasks meaningful labels -- run your labels by the TA if you're not sure they are easy to understand by a third party. </w:t>
+        <w:t xml:space="preserve"> at least 3 tasks. Here, make sure at least two of the tasks have subtasks. Give your phases, tasks, and subtasks meaningful labels -- run your labels by the TA if </w:t>
+      </w:r>
+      <w:proofErr w:type="gramStart"/>
+      <w:r>
+        <w:rPr>
+          <w:b/>
+          <w:bCs/>
+          <w:color w:val="000000"/>
+        </w:rPr>
+        <w:t>you're</w:t>
+      </w:r>
+      <w:proofErr w:type="gramEnd"/>
+      <w:r>
+        <w:rPr>
+          <w:b/>
+          <w:bCs/>
+          <w:color w:val="000000"/>
+        </w:rPr>
+        <w:t xml:space="preserve"> not sure they are easy to understand by a third party. </w:t>
       </w:r>
     </w:p>
     <w:p>
@@ -1296,6 +1314,12 @@
         </w:rPr>
         <w:t>NFC</w:t>
       </w:r>
+      <w:r>
+        <w:rPr>
+          <w:color w:val="000000"/>
+        </w:rPr>
+        <w:t>/Phone App</w:t>
+      </w:r>
     </w:p>
     <w:p>
       <w:pPr>
@@ -1395,6 +1419,12 @@
           <w:color w:val="000000"/>
         </w:rPr>
         <w:t>Visual</w:t>
+      </w:r>
+      <w:r>
+        <w:rPr>
+          <w:color w:val="000000"/>
+        </w:rPr>
+        <w:t>/Website</w:t>
       </w:r>
     </w:p>
     <w:p>
@@ -1495,7 +1525,27 @@
         <w:rPr>
           <w:color w:val="000000"/>
         </w:rPr>
-        <w:t>Coded doors different colours to represent when they are open and close</w:t>
+        <w:t>Coded doors different colours to represent when they open and close</w:t>
+      </w:r>
+    </w:p>
+    <w:p>
+      <w:pPr>
+        <w:pStyle w:val="NormalWeb"/>
+        <w:numPr>
+          <w:ilvl w:val="1"/>
+          <w:numId w:val="10"/>
+        </w:numPr>
+        <w:spacing w:before="0" w:beforeAutospacing="0" w:after="0" w:afterAutospacing="0"/>
+        <w:textAlignment w:val="baseline"/>
+        <w:rPr>
+          <w:color w:val="000000"/>
+        </w:rPr>
+      </w:pPr>
+      <w:r>
+        <w:rPr>
+          <w:color w:val="000000"/>
+        </w:rPr>
+        <w:t>The doors stay open (green) for three seconds and then close (red)</w:t>
       </w:r>
     </w:p>
     <w:p>
@@ -1902,7 +1952,53 @@
       <w:pPr>
         <w:pStyle w:val="NormalWeb"/>
         <w:spacing w:before="0" w:beforeAutospacing="0" w:after="0" w:afterAutospacing="0"/>
-        <w:ind w:left="360"/>
+        <w:textAlignment w:val="baseline"/>
+        <w:rPr>
+          <w:color w:val="000000"/>
+        </w:rPr>
+      </w:pPr>
+    </w:p>
+    <w:p>
+      <w:pPr>
+        <w:pStyle w:val="NormalWeb"/>
+        <w:spacing w:before="0" w:beforeAutospacing="0" w:after="0" w:afterAutospacing="0"/>
+        <w:textAlignment w:val="baseline"/>
+        <w:rPr>
+          <w:color w:val="000000"/>
+        </w:rPr>
+      </w:pPr>
+    </w:p>
+    <w:p>
+      <w:pPr>
+        <w:pStyle w:val="NormalWeb"/>
+        <w:spacing w:before="0" w:beforeAutospacing="0" w:after="0" w:afterAutospacing="0"/>
+        <w:jc w:val="center"/>
+        <w:textAlignment w:val="baseline"/>
+        <w:rPr>
+          <w:color w:val="000000"/>
+        </w:rPr>
+      </w:pPr>
+      <w:r>
+        <w:rPr>
+          <w:color w:val="000000"/>
+        </w:rPr>
+        <w:t>LIST OF LIMITATIONS</w:t>
+      </w:r>
+    </w:p>
+    <w:p>
+      <w:pPr>
+        <w:pStyle w:val="NormalWeb"/>
+        <w:spacing w:before="0" w:beforeAutospacing="0" w:after="0" w:afterAutospacing="0"/>
+        <w:textAlignment w:val="baseline"/>
+        <w:rPr>
+          <w:color w:val="000000"/>
+        </w:rPr>
+      </w:pPr>
+    </w:p>
+    <w:p>
+      <w:pPr>
+        <w:pStyle w:val="NormalWeb"/>
+        <w:spacing w:before="0" w:beforeAutospacing="0" w:after="0" w:afterAutospacing="0"/>
         <w:textAlignment w:val="baseline"/>
         <w:rPr>
           <w:color w:val="000000"/>
@@ -2001,13 +2097,23 @@
         </w:rPr>
         <w:t xml:space="preserve">A Gantt chart of your tasks, showing start and end dates for each task, and showing dependencies across tasks. Provide a brief explanation of your chart. </w:t>
       </w:r>
-      <w:r>
-        <w:rPr>
-          <w:b/>
-          <w:bCs/>
-          <w:color w:val="000000"/>
-        </w:rPr>
-        <w:t>Don’t forget that this assignment is not just about coding</w:t>
+      <w:proofErr w:type="gramStart"/>
+      <w:r>
+        <w:rPr>
+          <w:b/>
+          <w:bCs/>
+          <w:color w:val="000000"/>
+        </w:rPr>
+        <w:t>Don’t</w:t>
+      </w:r>
+      <w:proofErr w:type="gramEnd"/>
+      <w:r>
+        <w:rPr>
+          <w:b/>
+          <w:bCs/>
+          <w:color w:val="000000"/>
+        </w:rPr>
+        <w:t xml:space="preserve"> forget that this assignment is not just about coding</w:t>
       </w:r>
       <w:r>
         <w:rPr>
@@ -2048,19 +2154,23 @@
         </w:rPr>
         <w:tab/>
       </w:r>
-      <w:proofErr w:type="spellStart"/>
-      <w:r>
-        <w:rPr>
-          <w:color w:val="000000"/>
-        </w:rPr>
-        <w:t>Gnatt</w:t>
-      </w:r>
-      <w:proofErr w:type="spellEnd"/>
-      <w:r>
-        <w:rPr>
-          <w:color w:val="000000"/>
-        </w:rPr>
-        <w:t xml:space="preserve"> charts are actually super cool this looks like fun</w:t>
+      <w:r>
+        <w:rPr>
+          <w:color w:val="000000"/>
+        </w:rPr>
+        <w:t>Ga</w:t>
+      </w:r>
+      <w:r>
+        <w:rPr>
+          <w:color w:val="000000"/>
+        </w:rPr>
+        <w:t>n</w:t>
+      </w:r>
+      <w:r>
+        <w:rPr>
+          <w:color w:val="000000"/>
+        </w:rPr>
+        <w:t>tt charts are actually super cool this looks like fun</w:t>
       </w:r>
     </w:p>
     <w:sectPr>
@@ -3353,7 +3463,6 @@
   </w:num>
   <w:num w:numId="4" w16cid:durableId="4482902">
     <w:abstractNumId w:val="8"/>
-    <w:lvlOverride w:ilvl="0"/>
   </w:num>
   <w:num w:numId="5" w16cid:durableId="692927330">
     <w:abstractNumId w:val="3"/>
@@ -3363,7 +3472,6 @@
   </w:num>
   <w:num w:numId="7" w16cid:durableId="1613895883">
     <w:abstractNumId w:val="7"/>
-    <w:lvlOverride w:ilvl="0"/>
   </w:num>
   <w:num w:numId="8" w16cid:durableId="1427460049">
     <w:abstractNumId w:val="5"/>
@@ -4160,21 +4268,6 @@
 </file>
 
 <file path=customXml/item1.xml><?xml version="1.0" encoding="utf-8"?>
-<p:properties xmlns:p="http://schemas.microsoft.com/office/2006/metadata/properties" xmlns:xsi="http://www.w3.org/2001/XMLSchema-instance" xmlns:pc="http://schemas.microsoft.com/office/infopath/2007/PartnerControls">
-  <documentManagement/>
-</p:properties>
-</file>
-
-<file path=customXml/item2.xml><?xml version="1.0" encoding="utf-8"?>
-<?mso-contentType ?>
-<FormTemplates xmlns="http://schemas.microsoft.com/sharepoint/v3/contenttype/forms">
-  <Display>DocumentLibraryForm</Display>
-  <Edit>DocumentLibraryForm</Edit>
-  <New>DocumentLibraryForm</New>
-</FormTemplates>
-</file>
-
-<file path=customXml/item3.xml><?xml version="1.0" encoding="utf-8"?>
 <ct:contentTypeSchema xmlns:ct="http://schemas.microsoft.com/office/2006/metadata/contentType" xmlns:ma="http://schemas.microsoft.com/office/2006/metadata/properties/metaAttributes" ct:_="" ma:_="" ma:contentTypeName="Document" ma:contentTypeID="0x0101001F8BA2CD46EA504E863AC9B3D9A6AD3F" ma:contentTypeVersion="10" ma:contentTypeDescription="Create a new document." ma:contentTypeScope="" ma:versionID="a5a9023d4cea077094bb0d77dee6a289">
   <xsd:schema xmlns:xsd="http://www.w3.org/2001/XMLSchema" xmlns:xs="http://www.w3.org/2001/XMLSchema" xmlns:p="http://schemas.microsoft.com/office/2006/metadata/properties" xmlns:ns3="2c856e24-5248-421e-b19f-b599714b98fc" targetNamespace="http://schemas.microsoft.com/office/2006/metadata/properties" ma:root="true" ma:fieldsID="2ba7037f78d3a2540faf2833e5082e61" ns3:_="">
     <xsd:import namespace="2c856e24-5248-421e-b19f-b599714b98fc"/>
@@ -4358,24 +4451,22 @@
 </ct:contentTypeSchema>
 </file>
 
-<file path=customXml/itemProps1.xml><?xml version="1.0" encoding="utf-8"?>
-<ds:datastoreItem xmlns:ds="http://schemas.openxmlformats.org/officeDocument/2006/customXml" ds:itemID="{CC59E8D5-B255-4DC4-8354-FFA8F941405F}">
-  <ds:schemaRefs>
-    <ds:schemaRef ds:uri="http://schemas.microsoft.com/office/2006/metadata/properties"/>
-    <ds:schemaRef ds:uri="http://schemas.microsoft.com/office/infopath/2007/PartnerControls"/>
-  </ds:schemaRefs>
-</ds:datastoreItem>
+<file path=customXml/item2.xml><?xml version="1.0" encoding="utf-8"?>
+<?mso-contentType ?>
+<FormTemplates xmlns="http://schemas.microsoft.com/sharepoint/v3/contenttype/forms">
+  <Display>DocumentLibraryForm</Display>
+  <Edit>DocumentLibraryForm</Edit>
+  <New>DocumentLibraryForm</New>
+</FormTemplates>
 </file>
 
-<file path=customXml/itemProps2.xml><?xml version="1.0" encoding="utf-8"?>
-<ds:datastoreItem xmlns:ds="http://schemas.openxmlformats.org/officeDocument/2006/customXml" ds:itemID="{36162914-4CA3-429F-9E96-630A419A0080}">
-  <ds:schemaRefs>
-    <ds:schemaRef ds:uri="http://schemas.microsoft.com/sharepoint/v3/contenttype/forms"/>
-  </ds:schemaRefs>
-</ds:datastoreItem>
+<file path=customXml/item3.xml><?xml version="1.0" encoding="utf-8"?>
+<p:properties xmlns:p="http://schemas.microsoft.com/office/2006/metadata/properties" xmlns:xsi="http://www.w3.org/2001/XMLSchema-instance" xmlns:pc="http://schemas.microsoft.com/office/infopath/2007/PartnerControls">
+  <documentManagement/>
+</p:properties>
 </file>
 
-<file path=customXml/itemProps3.xml><?xml version="1.0" encoding="utf-8"?>
+<file path=customXml/itemProps1.xml><?xml version="1.0" encoding="utf-8"?>
 <ds:datastoreItem xmlns:ds="http://schemas.openxmlformats.org/officeDocument/2006/customXml" ds:itemID="{1CE85E47-060E-4A61-9C58-5CF565A88EB0}">
   <ds:schemaRefs>
     <ds:schemaRef ds:uri="http://schemas.microsoft.com/office/2006/metadata/contentType"/>
@@ -4391,4 +4482,21 @@
     <ds:schemaRef ds:uri="http://schemas.microsoft.com/internal/obd"/>
   </ds:schemaRefs>
 </ds:datastoreItem>
+</file>
+
+<file path=customXml/itemProps2.xml><?xml version="1.0" encoding="utf-8"?>
+<ds:datastoreItem xmlns:ds="http://schemas.openxmlformats.org/officeDocument/2006/customXml" ds:itemID="{36162914-4CA3-429F-9E96-630A419A0080}">
+  <ds:schemaRefs>
+    <ds:schemaRef ds:uri="http://schemas.microsoft.com/sharepoint/v3/contenttype/forms"/>
+  </ds:schemaRefs>
+</ds:datastoreItem>
+</file>
+
+<file path=customXml/itemProps3.xml><?xml version="1.0" encoding="utf-8"?>
+<ds:datastoreItem xmlns:ds="http://schemas.openxmlformats.org/officeDocument/2006/customXml" ds:itemID="{CC59E8D5-B255-4DC4-8354-FFA8F941405F}">
+  <ds:schemaRefs>
+    <ds:schemaRef ds:uri="http://schemas.microsoft.com/office/2006/metadata/properties"/>
+    <ds:schemaRef ds:uri="http://schemas.microsoft.com/office/infopath/2007/PartnerControls"/>
+  </ds:schemaRefs>
+</ds:datastoreItem>
 </file>
</xml_diff>

<commit_message>
Added details to 'operation and maintenance' and 'limitations'
</commit_message>
<xml_diff>
--- a/proj management.docx
+++ b/proj management.docx
@@ -447,25 +447,7 @@
           <w:bCs/>
           <w:color w:val="000000"/>
         </w:rPr>
-        <w:t xml:space="preserve"> at least 3 tasks. Here, make sure at least two of the tasks have subtasks. Give your phases, tasks, and subtasks meaningful labels -- run your labels by the TA if </w:t>
-      </w:r>
-      <w:proofErr w:type="gramStart"/>
-      <w:r>
-        <w:rPr>
-          <w:b/>
-          <w:bCs/>
-          <w:color w:val="000000"/>
-        </w:rPr>
-        <w:t>you're</w:t>
-      </w:r>
-      <w:proofErr w:type="gramEnd"/>
-      <w:r>
-        <w:rPr>
-          <w:b/>
-          <w:bCs/>
-          <w:color w:val="000000"/>
-        </w:rPr>
-        <w:t xml:space="preserve"> not sure they are easy to understand by a third party. </w:t>
+        <w:t xml:space="preserve"> at least 3 tasks. Here, make sure at least two of the tasks have subtasks. Give your phases, tasks, and subtasks meaningful labels -- run your labels by the TA if you're not sure they are easy to understand by a third party. </w:t>
       </w:r>
     </w:p>
     <w:p>
@@ -764,16 +746,8 @@
         <w:rPr>
           <w:color w:val="000000"/>
         </w:rPr>
-        <w:t xml:space="preserve">- </w:t>
-      </w:r>
-      <w:proofErr w:type="spellStart"/>
-      <w:r>
-        <w:rPr>
-          <w:color w:val="000000"/>
-        </w:rPr>
-        <w:t>MentCare</w:t>
-      </w:r>
-      <w:proofErr w:type="spellEnd"/>
+        <w:t>- MentCare</w:t>
+      </w:r>
     </w:p>
     <w:p>
       <w:pPr>
@@ -872,21 +846,7 @@
         <w:rPr>
           <w:color w:val="000000"/>
         </w:rPr>
-        <w:t xml:space="preserve">Creating a similar system to </w:t>
-      </w:r>
-      <w:proofErr w:type="spellStart"/>
-      <w:r>
-        <w:rPr>
-          <w:color w:val="000000"/>
-        </w:rPr>
-        <w:t>MentCare’s</w:t>
-      </w:r>
-      <w:proofErr w:type="spellEnd"/>
-      <w:r>
-        <w:rPr>
-          <w:color w:val="000000"/>
-        </w:rPr>
-        <w:t xml:space="preserve"> activity logging system</w:t>
+        <w:t>Creating a similar system to MentCare’s activity logging system</w:t>
       </w:r>
     </w:p>
     <w:p>
@@ -1945,7 +1905,27 @@
         <w:rPr>
           <w:color w:val="000000"/>
         </w:rPr>
-        <w:t xml:space="preserve">Make sure no new issues arise </w:t>
+        <w:t>Make sure no new issues arise</w:t>
+      </w:r>
+    </w:p>
+    <w:p>
+      <w:pPr>
+        <w:pStyle w:val="NormalWeb"/>
+        <w:numPr>
+          <w:ilvl w:val="0"/>
+          <w:numId w:val="10"/>
+        </w:numPr>
+        <w:spacing w:before="0" w:beforeAutospacing="0" w:after="0" w:afterAutospacing="0"/>
+        <w:textAlignment w:val="baseline"/>
+        <w:rPr>
+          <w:color w:val="000000"/>
+        </w:rPr>
+      </w:pPr>
+      <w:r>
+        <w:rPr>
+          <w:color w:val="000000"/>
+        </w:rPr>
+        <w:t>Make sure code is up to date as outside software (Processing and Android Studio) are updated</w:t>
       </w:r>
     </w:p>
     <w:p>
@@ -1983,6 +1963,46 @@
           <w:color w:val="000000"/>
         </w:rPr>
         <w:t>LIST OF LIMITATIONS</w:t>
+      </w:r>
+    </w:p>
+    <w:p>
+      <w:pPr>
+        <w:pStyle w:val="NormalWeb"/>
+        <w:numPr>
+          <w:ilvl w:val="0"/>
+          <w:numId w:val="12"/>
+        </w:numPr>
+        <w:spacing w:before="0" w:beforeAutospacing="0" w:after="0" w:afterAutospacing="0"/>
+        <w:textAlignment w:val="baseline"/>
+        <w:rPr>
+          <w:color w:val="000000"/>
+        </w:rPr>
+      </w:pPr>
+      <w:r>
+        <w:rPr>
+          <w:color w:val="000000"/>
+        </w:rPr>
+        <w:t>We cannot emulate someone holding open a door or any other suspicious activity with our program.</w:t>
+      </w:r>
+    </w:p>
+    <w:p>
+      <w:pPr>
+        <w:pStyle w:val="NormalWeb"/>
+        <w:numPr>
+          <w:ilvl w:val="0"/>
+          <w:numId w:val="12"/>
+        </w:numPr>
+        <w:spacing w:before="0" w:beforeAutospacing="0" w:after="0" w:afterAutospacing="0"/>
+        <w:textAlignment w:val="baseline"/>
+        <w:rPr>
+          <w:color w:val="000000"/>
+        </w:rPr>
+      </w:pPr>
+      <w:r>
+        <w:rPr>
+          <w:color w:val="000000"/>
+        </w:rPr>
+        <w:t>Our software can currently only emulate one person use.</w:t>
       </w:r>
     </w:p>
     <w:p>
@@ -2097,23 +2117,13 @@
         </w:rPr>
         <w:t xml:space="preserve">A Gantt chart of your tasks, showing start and end dates for each task, and showing dependencies across tasks. Provide a brief explanation of your chart. </w:t>
       </w:r>
-      <w:proofErr w:type="gramStart"/>
-      <w:r>
-        <w:rPr>
-          <w:b/>
-          <w:bCs/>
-          <w:color w:val="000000"/>
-        </w:rPr>
-        <w:t>Don’t</w:t>
-      </w:r>
-      <w:proofErr w:type="gramEnd"/>
-      <w:r>
-        <w:rPr>
-          <w:b/>
-          <w:bCs/>
-          <w:color w:val="000000"/>
-        </w:rPr>
-        <w:t xml:space="preserve"> forget that this assignment is not just about coding</w:t>
+      <w:r>
+        <w:rPr>
+          <w:b/>
+          <w:bCs/>
+          <w:color w:val="000000"/>
+        </w:rPr>
+        <w:t>Don’t forget that this assignment is not just about coding</w:t>
       </w:r>
       <w:r>
         <w:rPr>
@@ -2152,6 +2162,7 @@
           <w:bCs/>
           <w:color w:val="000000"/>
         </w:rPr>
+        <w:lastRenderedPageBreak/>
         <w:tab/>
       </w:r>
       <w:r>
@@ -2894,6 +2905,119 @@
     </w:lvl>
   </w:abstractNum>
   <w:abstractNum w:abstractNumId="5" w15:restartNumberingAfterBreak="0">
+    <w:nsid w:val="633116CA"/>
+    <w:multiLevelType w:val="hybridMultilevel"/>
+    <w:tmpl w:val="DF324660"/>
+    <w:lvl w:ilvl="0" w:tplc="10090001">
+      <w:start w:val="1"/>
+      <w:numFmt w:val="bullet"/>
+      <w:lvlText w:val=""/>
+      <w:lvlJc w:val="left"/>
+      <w:pPr>
+        <w:ind w:left="720" w:hanging="360"/>
+      </w:pPr>
+      <w:rPr>
+        <w:rFonts w:ascii="Symbol" w:hAnsi="Symbol" w:hint="default"/>
+      </w:rPr>
+    </w:lvl>
+    <w:lvl w:ilvl="1" w:tplc="10090003" w:tentative="1">
+      <w:start w:val="1"/>
+      <w:numFmt w:val="bullet"/>
+      <w:lvlText w:val="o"/>
+      <w:lvlJc w:val="left"/>
+      <w:pPr>
+        <w:ind w:left="1440" w:hanging="360"/>
+      </w:pPr>
+      <w:rPr>
+        <w:rFonts w:ascii="Courier New" w:hAnsi="Courier New" w:cs="Courier New" w:hint="default"/>
+      </w:rPr>
+    </w:lvl>
+    <w:lvl w:ilvl="2" w:tplc="10090005" w:tentative="1">
+      <w:start w:val="1"/>
+      <w:numFmt w:val="bullet"/>
+      <w:lvlText w:val=""/>
+      <w:lvlJc w:val="left"/>
+      <w:pPr>
+        <w:ind w:left="2160" w:hanging="360"/>
+      </w:pPr>
+      <w:rPr>
+        <w:rFonts w:ascii="Wingdings" w:hAnsi="Wingdings" w:hint="default"/>
+      </w:rPr>
+    </w:lvl>
+    <w:lvl w:ilvl="3" w:tplc="10090001" w:tentative="1">
+      <w:start w:val="1"/>
+      <w:numFmt w:val="bullet"/>
+      <w:lvlText w:val=""/>
+      <w:lvlJc w:val="left"/>
+      <w:pPr>
+        <w:ind w:left="2880" w:hanging="360"/>
+      </w:pPr>
+      <w:rPr>
+        <w:rFonts w:ascii="Symbol" w:hAnsi="Symbol" w:hint="default"/>
+      </w:rPr>
+    </w:lvl>
+    <w:lvl w:ilvl="4" w:tplc="10090003" w:tentative="1">
+      <w:start w:val="1"/>
+      <w:numFmt w:val="bullet"/>
+      <w:lvlText w:val="o"/>
+      <w:lvlJc w:val="left"/>
+      <w:pPr>
+        <w:ind w:left="3600" w:hanging="360"/>
+      </w:pPr>
+      <w:rPr>
+        <w:rFonts w:ascii="Courier New" w:hAnsi="Courier New" w:cs="Courier New" w:hint="default"/>
+      </w:rPr>
+    </w:lvl>
+    <w:lvl w:ilvl="5" w:tplc="10090005" w:tentative="1">
+      <w:start w:val="1"/>
+      <w:numFmt w:val="bullet"/>
+      <w:lvlText w:val=""/>
+      <w:lvlJc w:val="left"/>
+      <w:pPr>
+        <w:ind w:left="4320" w:hanging="360"/>
+      </w:pPr>
+      <w:rPr>
+        <w:rFonts w:ascii="Wingdings" w:hAnsi="Wingdings" w:hint="default"/>
+      </w:rPr>
+    </w:lvl>
+    <w:lvl w:ilvl="6" w:tplc="10090001" w:tentative="1">
+      <w:start w:val="1"/>
+      <w:numFmt w:val="bullet"/>
+      <w:lvlText w:val=""/>
+      <w:lvlJc w:val="left"/>
+      <w:pPr>
+        <w:ind w:left="5040" w:hanging="360"/>
+      </w:pPr>
+      <w:rPr>
+        <w:rFonts w:ascii="Symbol" w:hAnsi="Symbol" w:hint="default"/>
+      </w:rPr>
+    </w:lvl>
+    <w:lvl w:ilvl="7" w:tplc="10090003" w:tentative="1">
+      <w:start w:val="1"/>
+      <w:numFmt w:val="bullet"/>
+      <w:lvlText w:val="o"/>
+      <w:lvlJc w:val="left"/>
+      <w:pPr>
+        <w:ind w:left="5760" w:hanging="360"/>
+      </w:pPr>
+      <w:rPr>
+        <w:rFonts w:ascii="Courier New" w:hAnsi="Courier New" w:cs="Courier New" w:hint="default"/>
+      </w:rPr>
+    </w:lvl>
+    <w:lvl w:ilvl="8" w:tplc="10090005" w:tentative="1">
+      <w:start w:val="1"/>
+      <w:numFmt w:val="bullet"/>
+      <w:lvlText w:val=""/>
+      <w:lvlJc w:val="left"/>
+      <w:pPr>
+        <w:ind w:left="6480" w:hanging="360"/>
+      </w:pPr>
+      <w:rPr>
+        <w:rFonts w:ascii="Wingdings" w:hAnsi="Wingdings" w:hint="default"/>
+      </w:rPr>
+    </w:lvl>
+  </w:abstractNum>
+  <w:abstractNum w:abstractNumId="6" w15:restartNumberingAfterBreak="0">
     <w:nsid w:val="72F564D6"/>
     <w:multiLevelType w:val="multilevel"/>
     <w:tmpl w:val="5E429752"/>
@@ -3042,7 +3166,7 @@
       </w:rPr>
     </w:lvl>
   </w:abstractNum>
-  <w:abstractNum w:abstractNumId="6" w15:restartNumberingAfterBreak="0">
+  <w:abstractNum w:abstractNumId="7" w15:restartNumberingAfterBreak="0">
     <w:nsid w:val="76A263E9"/>
     <w:multiLevelType w:val="hybridMultilevel"/>
     <w:tmpl w:val="F2368ABE"/>
@@ -3154,7 +3278,7 @@
       </w:rPr>
     </w:lvl>
   </w:abstractNum>
-  <w:abstractNum w:abstractNumId="7" w15:restartNumberingAfterBreak="0">
+  <w:abstractNum w:abstractNumId="8" w15:restartNumberingAfterBreak="0">
     <w:nsid w:val="7720580E"/>
     <w:multiLevelType w:val="multilevel"/>
     <w:tmpl w:val="D458C94A"/>
@@ -3303,7 +3427,7 @@
       </w:rPr>
     </w:lvl>
   </w:abstractNum>
-  <w:abstractNum w:abstractNumId="8" w15:restartNumberingAfterBreak="0">
+  <w:abstractNum w:abstractNumId="9" w15:restartNumberingAfterBreak="0">
     <w:nsid w:val="7C0B7A3B"/>
     <w:multiLevelType w:val="multilevel"/>
     <w:tmpl w:val="D7A8F198"/>
@@ -3459,22 +3583,22 @@
     <w:abstractNumId w:val="4"/>
   </w:num>
   <w:num w:numId="3" w16cid:durableId="1167939970">
-    <w:abstractNumId w:val="8"/>
+    <w:abstractNumId w:val="9"/>
   </w:num>
   <w:num w:numId="4" w16cid:durableId="4482902">
-    <w:abstractNumId w:val="8"/>
+    <w:abstractNumId w:val="9"/>
   </w:num>
   <w:num w:numId="5" w16cid:durableId="692927330">
     <w:abstractNumId w:val="3"/>
   </w:num>
   <w:num w:numId="6" w16cid:durableId="1816142942">
-    <w:abstractNumId w:val="7"/>
+    <w:abstractNumId w:val="8"/>
   </w:num>
   <w:num w:numId="7" w16cid:durableId="1613895883">
-    <w:abstractNumId w:val="7"/>
+    <w:abstractNumId w:val="8"/>
   </w:num>
   <w:num w:numId="8" w16cid:durableId="1427460049">
-    <w:abstractNumId w:val="5"/>
+    <w:abstractNumId w:val="6"/>
   </w:num>
   <w:num w:numId="9" w16cid:durableId="968363276">
     <w:abstractNumId w:val="0"/>
@@ -3483,7 +3607,10 @@
     <w:abstractNumId w:val="2"/>
   </w:num>
   <w:num w:numId="11" w16cid:durableId="546794132">
-    <w:abstractNumId w:val="6"/>
+    <w:abstractNumId w:val="7"/>
+  </w:num>
+  <w:num w:numId="12" w16cid:durableId="1070536837">
+    <w:abstractNumId w:val="5"/>
   </w:num>
 </w:numbering>
 </file>
@@ -4268,6 +4395,21 @@
 </file>
 
 <file path=customXml/item1.xml><?xml version="1.0" encoding="utf-8"?>
+<p:properties xmlns:p="http://schemas.microsoft.com/office/2006/metadata/properties" xmlns:xsi="http://www.w3.org/2001/XMLSchema-instance" xmlns:pc="http://schemas.microsoft.com/office/infopath/2007/PartnerControls">
+  <documentManagement/>
+</p:properties>
+</file>
+
+<file path=customXml/item2.xml><?xml version="1.0" encoding="utf-8"?>
+<?mso-contentType ?>
+<FormTemplates xmlns="http://schemas.microsoft.com/sharepoint/v3/contenttype/forms">
+  <Display>DocumentLibraryForm</Display>
+  <Edit>DocumentLibraryForm</Edit>
+  <New>DocumentLibraryForm</New>
+</FormTemplates>
+</file>
+
+<file path=customXml/item3.xml><?xml version="1.0" encoding="utf-8"?>
 <ct:contentTypeSchema xmlns:ct="http://schemas.microsoft.com/office/2006/metadata/contentType" xmlns:ma="http://schemas.microsoft.com/office/2006/metadata/properties/metaAttributes" ct:_="" ma:_="" ma:contentTypeName="Document" ma:contentTypeID="0x0101001F8BA2CD46EA504E863AC9B3D9A6AD3F" ma:contentTypeVersion="10" ma:contentTypeDescription="Create a new document." ma:contentTypeScope="" ma:versionID="a5a9023d4cea077094bb0d77dee6a289">
   <xsd:schema xmlns:xsd="http://www.w3.org/2001/XMLSchema" xmlns:xs="http://www.w3.org/2001/XMLSchema" xmlns:p="http://schemas.microsoft.com/office/2006/metadata/properties" xmlns:ns3="2c856e24-5248-421e-b19f-b599714b98fc" targetNamespace="http://schemas.microsoft.com/office/2006/metadata/properties" ma:root="true" ma:fieldsID="2ba7037f78d3a2540faf2833e5082e61" ns3:_="">
     <xsd:import namespace="2c856e24-5248-421e-b19f-b599714b98fc"/>
@@ -4451,22 +4593,24 @@
 </ct:contentTypeSchema>
 </file>
 
-<file path=customXml/item2.xml><?xml version="1.0" encoding="utf-8"?>
-<?mso-contentType ?>
-<FormTemplates xmlns="http://schemas.microsoft.com/sharepoint/v3/contenttype/forms">
-  <Display>DocumentLibraryForm</Display>
-  <Edit>DocumentLibraryForm</Edit>
-  <New>DocumentLibraryForm</New>
-</FormTemplates>
+<file path=customXml/itemProps1.xml><?xml version="1.0" encoding="utf-8"?>
+<ds:datastoreItem xmlns:ds="http://schemas.openxmlformats.org/officeDocument/2006/customXml" ds:itemID="{CC59E8D5-B255-4DC4-8354-FFA8F941405F}">
+  <ds:schemaRefs>
+    <ds:schemaRef ds:uri="http://schemas.microsoft.com/office/2006/metadata/properties"/>
+    <ds:schemaRef ds:uri="http://schemas.microsoft.com/office/infopath/2007/PartnerControls"/>
+  </ds:schemaRefs>
+</ds:datastoreItem>
 </file>
 
-<file path=customXml/item3.xml><?xml version="1.0" encoding="utf-8"?>
-<p:properties xmlns:p="http://schemas.microsoft.com/office/2006/metadata/properties" xmlns:xsi="http://www.w3.org/2001/XMLSchema-instance" xmlns:pc="http://schemas.microsoft.com/office/infopath/2007/PartnerControls">
-  <documentManagement/>
-</p:properties>
+<file path=customXml/itemProps2.xml><?xml version="1.0" encoding="utf-8"?>
+<ds:datastoreItem xmlns:ds="http://schemas.openxmlformats.org/officeDocument/2006/customXml" ds:itemID="{36162914-4CA3-429F-9E96-630A419A0080}">
+  <ds:schemaRefs>
+    <ds:schemaRef ds:uri="http://schemas.microsoft.com/sharepoint/v3/contenttype/forms"/>
+  </ds:schemaRefs>
+</ds:datastoreItem>
 </file>
 
-<file path=customXml/itemProps1.xml><?xml version="1.0" encoding="utf-8"?>
+<file path=customXml/itemProps3.xml><?xml version="1.0" encoding="utf-8"?>
 <ds:datastoreItem xmlns:ds="http://schemas.openxmlformats.org/officeDocument/2006/customXml" ds:itemID="{1CE85E47-060E-4A61-9C58-5CF565A88EB0}">
   <ds:schemaRefs>
     <ds:schemaRef ds:uri="http://schemas.microsoft.com/office/2006/metadata/contentType"/>
@@ -4482,21 +4626,4 @@
     <ds:schemaRef ds:uri="http://schemas.microsoft.com/internal/obd"/>
   </ds:schemaRefs>
 </ds:datastoreItem>
-</file>
-
-<file path=customXml/itemProps2.xml><?xml version="1.0" encoding="utf-8"?>
-<ds:datastoreItem xmlns:ds="http://schemas.openxmlformats.org/officeDocument/2006/customXml" ds:itemID="{36162914-4CA3-429F-9E96-630A419A0080}">
-  <ds:schemaRefs>
-    <ds:schemaRef ds:uri="http://schemas.microsoft.com/sharepoint/v3/contenttype/forms"/>
-  </ds:schemaRefs>
-</ds:datastoreItem>
-</file>
-
-<file path=customXml/itemProps3.xml><?xml version="1.0" encoding="utf-8"?>
-<ds:datastoreItem xmlns:ds="http://schemas.openxmlformats.org/officeDocument/2006/customXml" ds:itemID="{CC59E8D5-B255-4DC4-8354-FFA8F941405F}">
-  <ds:schemaRefs>
-    <ds:schemaRef ds:uri="http://schemas.microsoft.com/office/2006/metadata/properties"/>
-    <ds:schemaRef ds:uri="http://schemas.microsoft.com/office/infopath/2007/PartnerControls"/>
-  </ds:schemaRefs>
-</ds:datastoreItem>
 </file>
</xml_diff>

<commit_message>
Added another limitation for NFC card
</commit_message>
<xml_diff>
--- a/proj management.docx
+++ b/proj management.docx
@@ -746,8 +746,16 @@
         <w:rPr>
           <w:color w:val="000000"/>
         </w:rPr>
-        <w:t>- MentCare</w:t>
-      </w:r>
+        <w:t xml:space="preserve">- </w:t>
+      </w:r>
+      <w:proofErr w:type="spellStart"/>
+      <w:r>
+        <w:rPr>
+          <w:color w:val="000000"/>
+        </w:rPr>
+        <w:t>MentCare</w:t>
+      </w:r>
+      <w:proofErr w:type="spellEnd"/>
     </w:p>
     <w:p>
       <w:pPr>
@@ -846,7 +854,21 @@
         <w:rPr>
           <w:color w:val="000000"/>
         </w:rPr>
-        <w:t>Creating a similar system to MentCare’s activity logging system</w:t>
+        <w:t xml:space="preserve">Creating a similar system to </w:t>
+      </w:r>
+      <w:proofErr w:type="spellStart"/>
+      <w:r>
+        <w:rPr>
+          <w:color w:val="000000"/>
+        </w:rPr>
+        <w:t>MentCare’s</w:t>
+      </w:r>
+      <w:proofErr w:type="spellEnd"/>
+      <w:r>
+        <w:rPr>
+          <w:color w:val="000000"/>
+        </w:rPr>
+        <w:t xml:space="preserve"> activity logging system</w:t>
       </w:r>
     </w:p>
     <w:p>
@@ -2008,6 +2030,26 @@
     <w:p>
       <w:pPr>
         <w:pStyle w:val="NormalWeb"/>
+        <w:numPr>
+          <w:ilvl w:val="0"/>
+          <w:numId w:val="12"/>
+        </w:numPr>
+        <w:spacing w:before="0" w:beforeAutospacing="0" w:after="0" w:afterAutospacing="0"/>
+        <w:textAlignment w:val="baseline"/>
+        <w:rPr>
+          <w:color w:val="000000"/>
+        </w:rPr>
+      </w:pPr>
+      <w:r>
+        <w:rPr>
+          <w:color w:val="000000"/>
+        </w:rPr>
+        <w:t>Unable to test the functionality of the NFC Scanner app due to not currently having NFC cards.</w:t>
+      </w:r>
+    </w:p>
+    <w:p>
+      <w:pPr>
+        <w:pStyle w:val="NormalWeb"/>
         <w:spacing w:before="0" w:beforeAutospacing="0" w:after="0" w:afterAutospacing="0"/>
         <w:textAlignment w:val="baseline"/>
         <w:rPr>
@@ -2115,6 +2157,7 @@
           <w:bCs/>
           <w:color w:val="000000"/>
         </w:rPr>
+        <w:lastRenderedPageBreak/>
         <w:t xml:space="preserve">A Gantt chart of your tasks, showing start and end dates for each task, and showing dependencies across tasks. Provide a brief explanation of your chart. </w:t>
       </w:r>
       <w:r>
@@ -2162,7 +2205,6 @@
           <w:bCs/>
           <w:color w:val="000000"/>
         </w:rPr>
-        <w:lastRenderedPageBreak/>
         <w:tab/>
       </w:r>
       <w:r>
@@ -4395,21 +4437,6 @@
 </file>
 
 <file path=customXml/item1.xml><?xml version="1.0" encoding="utf-8"?>
-<p:properties xmlns:p="http://schemas.microsoft.com/office/2006/metadata/properties" xmlns:xsi="http://www.w3.org/2001/XMLSchema-instance" xmlns:pc="http://schemas.microsoft.com/office/infopath/2007/PartnerControls">
-  <documentManagement/>
-</p:properties>
-</file>
-
-<file path=customXml/item2.xml><?xml version="1.0" encoding="utf-8"?>
-<?mso-contentType ?>
-<FormTemplates xmlns="http://schemas.microsoft.com/sharepoint/v3/contenttype/forms">
-  <Display>DocumentLibraryForm</Display>
-  <Edit>DocumentLibraryForm</Edit>
-  <New>DocumentLibraryForm</New>
-</FormTemplates>
-</file>
-
-<file path=customXml/item3.xml><?xml version="1.0" encoding="utf-8"?>
 <ct:contentTypeSchema xmlns:ct="http://schemas.microsoft.com/office/2006/metadata/contentType" xmlns:ma="http://schemas.microsoft.com/office/2006/metadata/properties/metaAttributes" ct:_="" ma:_="" ma:contentTypeName="Document" ma:contentTypeID="0x0101001F8BA2CD46EA504E863AC9B3D9A6AD3F" ma:contentTypeVersion="10" ma:contentTypeDescription="Create a new document." ma:contentTypeScope="" ma:versionID="a5a9023d4cea077094bb0d77dee6a289">
   <xsd:schema xmlns:xsd="http://www.w3.org/2001/XMLSchema" xmlns:xs="http://www.w3.org/2001/XMLSchema" xmlns:p="http://schemas.microsoft.com/office/2006/metadata/properties" xmlns:ns3="2c856e24-5248-421e-b19f-b599714b98fc" targetNamespace="http://schemas.microsoft.com/office/2006/metadata/properties" ma:root="true" ma:fieldsID="2ba7037f78d3a2540faf2833e5082e61" ns3:_="">
     <xsd:import namespace="2c856e24-5248-421e-b19f-b599714b98fc"/>
@@ -4593,24 +4620,22 @@
 </ct:contentTypeSchema>
 </file>
 
-<file path=customXml/itemProps1.xml><?xml version="1.0" encoding="utf-8"?>
-<ds:datastoreItem xmlns:ds="http://schemas.openxmlformats.org/officeDocument/2006/customXml" ds:itemID="{CC59E8D5-B255-4DC4-8354-FFA8F941405F}">
-  <ds:schemaRefs>
-    <ds:schemaRef ds:uri="http://schemas.microsoft.com/office/2006/metadata/properties"/>
-    <ds:schemaRef ds:uri="http://schemas.microsoft.com/office/infopath/2007/PartnerControls"/>
-  </ds:schemaRefs>
-</ds:datastoreItem>
+<file path=customXml/item2.xml><?xml version="1.0" encoding="utf-8"?>
+<?mso-contentType ?>
+<FormTemplates xmlns="http://schemas.microsoft.com/sharepoint/v3/contenttype/forms">
+  <Display>DocumentLibraryForm</Display>
+  <Edit>DocumentLibraryForm</Edit>
+  <New>DocumentLibraryForm</New>
+</FormTemplates>
 </file>
 
-<file path=customXml/itemProps2.xml><?xml version="1.0" encoding="utf-8"?>
-<ds:datastoreItem xmlns:ds="http://schemas.openxmlformats.org/officeDocument/2006/customXml" ds:itemID="{36162914-4CA3-429F-9E96-630A419A0080}">
-  <ds:schemaRefs>
-    <ds:schemaRef ds:uri="http://schemas.microsoft.com/sharepoint/v3/contenttype/forms"/>
-  </ds:schemaRefs>
-</ds:datastoreItem>
+<file path=customXml/item3.xml><?xml version="1.0" encoding="utf-8"?>
+<p:properties xmlns:p="http://schemas.microsoft.com/office/2006/metadata/properties" xmlns:xsi="http://www.w3.org/2001/XMLSchema-instance" xmlns:pc="http://schemas.microsoft.com/office/infopath/2007/PartnerControls">
+  <documentManagement/>
+</p:properties>
 </file>
 
-<file path=customXml/itemProps3.xml><?xml version="1.0" encoding="utf-8"?>
+<file path=customXml/itemProps1.xml><?xml version="1.0" encoding="utf-8"?>
 <ds:datastoreItem xmlns:ds="http://schemas.openxmlformats.org/officeDocument/2006/customXml" ds:itemID="{1CE85E47-060E-4A61-9C58-5CF565A88EB0}">
   <ds:schemaRefs>
     <ds:schemaRef ds:uri="http://schemas.microsoft.com/office/2006/metadata/contentType"/>
@@ -4626,4 +4651,21 @@
     <ds:schemaRef ds:uri="http://schemas.microsoft.com/internal/obd"/>
   </ds:schemaRefs>
 </ds:datastoreItem>
+</file>
+
+<file path=customXml/itemProps2.xml><?xml version="1.0" encoding="utf-8"?>
+<ds:datastoreItem xmlns:ds="http://schemas.openxmlformats.org/officeDocument/2006/customXml" ds:itemID="{36162914-4CA3-429F-9E96-630A419A0080}">
+  <ds:schemaRefs>
+    <ds:schemaRef ds:uri="http://schemas.microsoft.com/sharepoint/v3/contenttype/forms"/>
+  </ds:schemaRefs>
+</ds:datastoreItem>
+</file>
+
+<file path=customXml/itemProps3.xml><?xml version="1.0" encoding="utf-8"?>
+<ds:datastoreItem xmlns:ds="http://schemas.openxmlformats.org/officeDocument/2006/customXml" ds:itemID="{CC59E8D5-B255-4DC4-8354-FFA8F941405F}">
+  <ds:schemaRefs>
+    <ds:schemaRef ds:uri="http://schemas.microsoft.com/office/2006/metadata/properties"/>
+    <ds:schemaRef ds:uri="http://schemas.microsoft.com/office/infopath/2007/PartnerControls"/>
+  </ds:schemaRefs>
+</ds:datastoreItem>
 </file>
</xml_diff>

<commit_message>
added additional limiations to proj managment document
</commit_message>
<xml_diff>
--- a/proj management.docx
+++ b/proj management.docx
@@ -107,6 +107,34 @@
           <w:color w:val="000000"/>
         </w:rPr>
         <w:t>!), create a public repository and submit that link. Your team will work out of this repository. </w:t>
+      </w:r>
+    </w:p>
+    <w:p>
+      <w:pPr>
+        <w:pStyle w:val="NormalWeb"/>
+        <w:spacing w:before="0" w:beforeAutospacing="0" w:after="0" w:afterAutospacing="0"/>
+        <w:textAlignment w:val="baseline"/>
+        <w:rPr>
+          <w:b/>
+          <w:bCs/>
+          <w:color w:val="000000"/>
+        </w:rPr>
+      </w:pPr>
+    </w:p>
+    <w:p>
+      <w:pPr>
+        <w:pStyle w:val="NormalWeb"/>
+        <w:spacing w:before="0" w:beforeAutospacing="0" w:after="0" w:afterAutospacing="0"/>
+        <w:textAlignment w:val="baseline"/>
+        <w:rPr>
+          <w:color w:val="000000"/>
+        </w:rPr>
+      </w:pPr>
+      <w:r>
+        <w:rPr>
+          <w:color w:val="000000"/>
+        </w:rPr>
+        <w:t>https://github.com/Security-System-Company/COSC-310-Project</w:t>
       </w:r>
     </w:p>
     <w:p>
@@ -487,34 +515,926 @@
         <w:rPr>
           <w:color w:val="000000"/>
         </w:rPr>
+        <w:t>REQUIREMENT</w:t>
+      </w:r>
+      <w:r>
+        <w:rPr>
+          <w:color w:val="000000"/>
+        </w:rPr>
+        <w:t>S</w:t>
+      </w:r>
+    </w:p>
+    <w:p>
+      <w:pPr>
+        <w:pStyle w:val="NormalWeb"/>
+        <w:numPr>
+          <w:ilvl w:val="0"/>
+          <w:numId w:val="10"/>
+        </w:numPr>
+        <w:spacing w:before="0" w:beforeAutospacing="0" w:after="0" w:afterAutospacing="0"/>
+        <w:textAlignment w:val="baseline"/>
+        <w:rPr>
+          <w:color w:val="000000"/>
+        </w:rPr>
+      </w:pPr>
+      <w:r>
+        <w:rPr>
+          <w:color w:val="000000"/>
+        </w:rPr>
+        <w:t>Researching existing items</w:t>
+      </w:r>
+    </w:p>
+    <w:p>
+      <w:pPr>
+        <w:pStyle w:val="NormalWeb"/>
+        <w:numPr>
+          <w:ilvl w:val="1"/>
+          <w:numId w:val="10"/>
+        </w:numPr>
+        <w:spacing w:before="0" w:beforeAutospacing="0" w:after="0" w:afterAutospacing="0"/>
+        <w:textAlignment w:val="baseline"/>
+        <w:rPr>
+          <w:color w:val="000000"/>
+        </w:rPr>
+      </w:pPr>
+      <w:r>
+        <w:rPr>
+          <w:color w:val="000000"/>
+        </w:rPr>
+        <w:t>Real Life</w:t>
+      </w:r>
+    </w:p>
+    <w:p>
+      <w:pPr>
+        <w:pStyle w:val="NormalWeb"/>
+        <w:numPr>
+          <w:ilvl w:val="2"/>
+          <w:numId w:val="10"/>
+        </w:numPr>
+        <w:spacing w:before="0" w:beforeAutospacing="0" w:after="0" w:afterAutospacing="0"/>
+        <w:textAlignment w:val="baseline"/>
+        <w:rPr>
+          <w:color w:val="000000"/>
+        </w:rPr>
+      </w:pPr>
+      <w:r>
+        <w:rPr>
+          <w:color w:val="000000"/>
+        </w:rPr>
+        <w:t>University</w:t>
+      </w:r>
+    </w:p>
+    <w:p>
+      <w:pPr>
+        <w:pStyle w:val="NormalWeb"/>
+        <w:numPr>
+          <w:ilvl w:val="3"/>
+          <w:numId w:val="10"/>
+        </w:numPr>
+        <w:spacing w:before="0" w:beforeAutospacing="0" w:after="0" w:afterAutospacing="0"/>
+        <w:textAlignment w:val="baseline"/>
+        <w:rPr>
+          <w:color w:val="000000"/>
+        </w:rPr>
+      </w:pPr>
+      <w:r>
+        <w:rPr>
+          <w:color w:val="000000"/>
+        </w:rPr>
+        <w:t>Campus housing doors</w:t>
+      </w:r>
+      <w:r>
+        <w:rPr>
+          <w:color w:val="000000"/>
+        </w:rPr>
+        <w:t xml:space="preserve"> and how they work</w:t>
+      </w:r>
+    </w:p>
+    <w:p>
+      <w:pPr>
+        <w:pStyle w:val="NormalWeb"/>
+        <w:numPr>
+          <w:ilvl w:val="3"/>
+          <w:numId w:val="10"/>
+        </w:numPr>
+        <w:spacing w:before="0" w:beforeAutospacing="0" w:after="0" w:afterAutospacing="0"/>
+        <w:textAlignment w:val="baseline"/>
+        <w:rPr>
+          <w:color w:val="000000"/>
+        </w:rPr>
+      </w:pPr>
+      <w:r>
+        <w:rPr>
+          <w:color w:val="000000"/>
+        </w:rPr>
+        <w:t>Classroom and lecture hall doors</w:t>
+      </w:r>
+    </w:p>
+    <w:p>
+      <w:pPr>
+        <w:pStyle w:val="NormalWeb"/>
+        <w:numPr>
+          <w:ilvl w:val="1"/>
+          <w:numId w:val="10"/>
+        </w:numPr>
+        <w:spacing w:before="0" w:beforeAutospacing="0" w:after="0" w:afterAutospacing="0"/>
+        <w:textAlignment w:val="baseline"/>
+        <w:rPr>
+          <w:color w:val="000000"/>
+        </w:rPr>
+      </w:pPr>
+      <w:r>
+        <w:rPr>
+          <w:color w:val="000000"/>
+        </w:rPr>
+        <w:t>Media</w:t>
+      </w:r>
+    </w:p>
+    <w:p>
+      <w:pPr>
+        <w:pStyle w:val="NormalWeb"/>
+        <w:numPr>
+          <w:ilvl w:val="2"/>
+          <w:numId w:val="10"/>
+        </w:numPr>
+        <w:spacing w:before="0" w:beforeAutospacing="0" w:after="0" w:afterAutospacing="0"/>
+        <w:textAlignment w:val="baseline"/>
+        <w:rPr>
+          <w:color w:val="000000"/>
+        </w:rPr>
+      </w:pPr>
+      <w:r>
+        <w:rPr>
+          <w:color w:val="000000"/>
+        </w:rPr>
+        <w:t>Office buildings</w:t>
+      </w:r>
+    </w:p>
+    <w:p>
+      <w:pPr>
+        <w:pStyle w:val="NormalWeb"/>
+        <w:numPr>
+          <w:ilvl w:val="3"/>
+          <w:numId w:val="10"/>
+        </w:numPr>
+        <w:spacing w:before="0" w:beforeAutospacing="0" w:after="0" w:afterAutospacing="0"/>
+        <w:textAlignment w:val="baseline"/>
+        <w:rPr>
+          <w:color w:val="000000"/>
+        </w:rPr>
+      </w:pPr>
+      <w:r>
+        <w:rPr>
+          <w:color w:val="000000"/>
+        </w:rPr>
+        <w:t xml:space="preserve">Emergency situations </w:t>
+      </w:r>
+    </w:p>
+    <w:p>
+      <w:pPr>
+        <w:pStyle w:val="NormalWeb"/>
+        <w:numPr>
+          <w:ilvl w:val="3"/>
+          <w:numId w:val="10"/>
+        </w:numPr>
+        <w:spacing w:before="0" w:beforeAutospacing="0" w:after="0" w:afterAutospacing="0"/>
+        <w:textAlignment w:val="baseline"/>
+        <w:rPr>
+          <w:color w:val="000000"/>
+        </w:rPr>
+      </w:pPr>
+      <w:r>
+        <w:rPr>
+          <w:color w:val="000000"/>
+        </w:rPr>
+        <w:t xml:space="preserve">Visitors </w:t>
+      </w:r>
+    </w:p>
+    <w:p>
+      <w:pPr>
+        <w:pStyle w:val="NormalWeb"/>
+        <w:numPr>
+          <w:ilvl w:val="3"/>
+          <w:numId w:val="10"/>
+        </w:numPr>
+        <w:spacing w:before="0" w:beforeAutospacing="0" w:after="0" w:afterAutospacing="0"/>
+        <w:textAlignment w:val="baseline"/>
+        <w:rPr>
+          <w:color w:val="000000"/>
+        </w:rPr>
+      </w:pPr>
+      <w:r>
+        <w:rPr>
+          <w:color w:val="000000"/>
+        </w:rPr>
+        <w:t>High level access</w:t>
+      </w:r>
+    </w:p>
+    <w:p>
+      <w:pPr>
+        <w:pStyle w:val="NormalWeb"/>
+        <w:numPr>
+          <w:ilvl w:val="1"/>
+          <w:numId w:val="10"/>
+        </w:numPr>
+        <w:spacing w:before="0" w:beforeAutospacing="0" w:after="0" w:afterAutospacing="0"/>
+        <w:textAlignment w:val="baseline"/>
+        <w:rPr>
+          <w:color w:val="000000"/>
+        </w:rPr>
+      </w:pPr>
+      <w:r>
+        <w:rPr>
+          <w:color w:val="000000"/>
+        </w:rPr>
+        <w:t>Research</w:t>
+      </w:r>
+    </w:p>
+    <w:p>
+      <w:pPr>
+        <w:pStyle w:val="NormalWeb"/>
+        <w:numPr>
+          <w:ilvl w:val="2"/>
+          <w:numId w:val="10"/>
+        </w:numPr>
+        <w:spacing w:before="0" w:beforeAutospacing="0" w:after="0" w:afterAutospacing="0"/>
+        <w:textAlignment w:val="baseline"/>
+        <w:rPr>
+          <w:color w:val="000000"/>
+        </w:rPr>
+      </w:pPr>
+      <w:r>
+        <w:rPr>
+          <w:color w:val="000000"/>
+        </w:rPr>
+        <w:t xml:space="preserve">Case study </w:t>
+      </w:r>
+      <w:r>
+        <w:rPr>
+          <w:color w:val="000000"/>
+        </w:rPr>
+        <w:t xml:space="preserve">- </w:t>
+      </w:r>
+      <w:proofErr w:type="spellStart"/>
+      <w:r>
+        <w:rPr>
+          <w:color w:val="000000"/>
+        </w:rPr>
+        <w:t>MentCare</w:t>
+      </w:r>
+      <w:proofErr w:type="spellEnd"/>
+    </w:p>
+    <w:p>
+      <w:pPr>
+        <w:pStyle w:val="NormalWeb"/>
+        <w:numPr>
+          <w:ilvl w:val="3"/>
+          <w:numId w:val="10"/>
+        </w:numPr>
+        <w:spacing w:before="0" w:beforeAutospacing="0" w:after="0" w:afterAutospacing="0"/>
+        <w:textAlignment w:val="baseline"/>
+        <w:rPr>
+          <w:color w:val="000000"/>
+        </w:rPr>
+      </w:pPr>
+      <w:r>
+        <w:rPr>
+          <w:color w:val="000000"/>
+        </w:rPr>
+        <w:t xml:space="preserve">Security memory/logs </w:t>
+      </w:r>
+    </w:p>
+    <w:p>
+      <w:pPr>
+        <w:pStyle w:val="NormalWeb"/>
+        <w:numPr>
+          <w:ilvl w:val="0"/>
+          <w:numId w:val="10"/>
+        </w:numPr>
+        <w:spacing w:before="0" w:beforeAutospacing="0" w:after="0" w:afterAutospacing="0"/>
+        <w:textAlignment w:val="baseline"/>
+        <w:rPr>
+          <w:color w:val="000000"/>
+        </w:rPr>
+      </w:pPr>
+      <w:r>
+        <w:rPr>
+          <w:color w:val="000000"/>
+        </w:rPr>
+        <w:t xml:space="preserve">Deciding which items from each </w:t>
+      </w:r>
+    </w:p>
+    <w:p>
+      <w:pPr>
+        <w:pStyle w:val="NormalWeb"/>
+        <w:numPr>
+          <w:ilvl w:val="1"/>
+          <w:numId w:val="10"/>
+        </w:numPr>
+        <w:spacing w:before="0" w:beforeAutospacing="0" w:after="0" w:afterAutospacing="0"/>
+        <w:textAlignment w:val="baseline"/>
+        <w:rPr>
+          <w:color w:val="000000"/>
+        </w:rPr>
+      </w:pPr>
+      <w:r>
+        <w:rPr>
+          <w:color w:val="000000"/>
+        </w:rPr>
+        <w:t>Using NFC cards like the key cards used on campus</w:t>
+      </w:r>
+    </w:p>
+    <w:p>
+      <w:pPr>
+        <w:pStyle w:val="NormalWeb"/>
+        <w:numPr>
+          <w:ilvl w:val="1"/>
+          <w:numId w:val="10"/>
+        </w:numPr>
+        <w:spacing w:before="0" w:beforeAutospacing="0" w:after="0" w:afterAutospacing="0"/>
+        <w:textAlignment w:val="baseline"/>
+        <w:rPr>
+          <w:color w:val="000000"/>
+        </w:rPr>
+      </w:pPr>
+      <w:r>
+        <w:rPr>
+          <w:color w:val="000000"/>
+        </w:rPr>
+        <w:t>Having specific visitor cards</w:t>
+      </w:r>
+    </w:p>
+    <w:p>
+      <w:pPr>
+        <w:pStyle w:val="NormalWeb"/>
+        <w:numPr>
+          <w:ilvl w:val="1"/>
+          <w:numId w:val="10"/>
+        </w:numPr>
+        <w:spacing w:before="0" w:beforeAutospacing="0" w:after="0" w:afterAutospacing="0"/>
+        <w:textAlignment w:val="baseline"/>
+        <w:rPr>
+          <w:color w:val="000000"/>
+        </w:rPr>
+      </w:pPr>
+      <w:r>
+        <w:rPr>
+          <w:color w:val="000000"/>
+        </w:rPr>
+        <w:t xml:space="preserve">Creating a similar system to </w:t>
+      </w:r>
+      <w:proofErr w:type="spellStart"/>
+      <w:r>
+        <w:rPr>
+          <w:color w:val="000000"/>
+        </w:rPr>
+        <w:t>MentCare’s</w:t>
+      </w:r>
+      <w:proofErr w:type="spellEnd"/>
+      <w:r>
+        <w:rPr>
+          <w:color w:val="000000"/>
+        </w:rPr>
+        <w:t xml:space="preserve"> activity logging system</w:t>
+      </w:r>
+    </w:p>
+    <w:p>
+      <w:pPr>
+        <w:pStyle w:val="NormalWeb"/>
+        <w:numPr>
+          <w:ilvl w:val="1"/>
+          <w:numId w:val="10"/>
+        </w:numPr>
+        <w:spacing w:before="0" w:beforeAutospacing="0" w:after="0" w:afterAutospacing="0"/>
+        <w:textAlignment w:val="baseline"/>
+        <w:rPr>
+          <w:color w:val="000000"/>
+        </w:rPr>
+      </w:pPr>
+      <w:r>
+        <w:rPr>
+          <w:color w:val="000000"/>
+        </w:rPr>
+        <w:t>Emergency measures to ensure doors do not remain locked when quick exist is necessary</w:t>
+      </w:r>
+    </w:p>
+    <w:p>
+      <w:pPr>
+        <w:pStyle w:val="NormalWeb"/>
+        <w:numPr>
+          <w:ilvl w:val="1"/>
+          <w:numId w:val="10"/>
+        </w:numPr>
+        <w:spacing w:before="0" w:beforeAutospacing="0" w:after="0" w:afterAutospacing="0"/>
+        <w:textAlignment w:val="baseline"/>
+        <w:rPr>
+          <w:color w:val="000000"/>
+        </w:rPr>
+      </w:pPr>
+      <w:r>
+        <w:rPr>
+          <w:color w:val="000000"/>
+        </w:rPr>
+        <w:t>Quick response time</w:t>
+      </w:r>
+    </w:p>
+    <w:p>
+      <w:pPr>
+        <w:pStyle w:val="NormalWeb"/>
+        <w:numPr>
+          <w:ilvl w:val="0"/>
+          <w:numId w:val="10"/>
+        </w:numPr>
+        <w:spacing w:before="0" w:beforeAutospacing="0" w:after="0" w:afterAutospacing="0"/>
+        <w:textAlignment w:val="baseline"/>
+        <w:rPr>
+          <w:color w:val="000000"/>
+        </w:rPr>
+      </w:pPr>
+      <w:r>
+        <w:rPr>
+          <w:color w:val="000000"/>
+        </w:rPr>
+        <w:t>Narrowing down requirements to what is practical and within our capabilities</w:t>
+      </w:r>
+    </w:p>
+    <w:p>
+      <w:pPr>
+        <w:pStyle w:val="NormalWeb"/>
+        <w:spacing w:before="0" w:beforeAutospacing="0" w:after="0" w:afterAutospacing="0"/>
+        <w:textAlignment w:val="baseline"/>
+        <w:rPr>
+          <w:color w:val="000000"/>
+        </w:rPr>
+      </w:pPr>
+    </w:p>
+    <w:p>
+      <w:pPr>
+        <w:pStyle w:val="NormalWeb"/>
+        <w:spacing w:before="0" w:beforeAutospacing="0" w:after="0" w:afterAutospacing="0"/>
+        <w:textAlignment w:val="baseline"/>
+        <w:rPr>
+          <w:color w:val="000000"/>
+        </w:rPr>
+      </w:pPr>
+      <w:r>
+        <w:rPr>
+          <w:color w:val="000000"/>
+        </w:rPr>
+        <w:t>SYSTEM AND SOFTWARE DESIGN</w:t>
+      </w:r>
+    </w:p>
+    <w:p>
+      <w:pPr>
+        <w:pStyle w:val="NormalWeb"/>
+        <w:numPr>
+          <w:ilvl w:val="0"/>
+          <w:numId w:val="10"/>
+        </w:numPr>
+        <w:spacing w:before="0" w:beforeAutospacing="0" w:after="0" w:afterAutospacing="0"/>
+        <w:textAlignment w:val="baseline"/>
+        <w:rPr>
+          <w:color w:val="000000"/>
+        </w:rPr>
+      </w:pPr>
+      <w:r>
+        <w:rPr>
+          <w:color w:val="000000"/>
+        </w:rPr>
+        <w:t>History</w:t>
+      </w:r>
+    </w:p>
+    <w:p>
+      <w:pPr>
+        <w:pStyle w:val="NormalWeb"/>
+        <w:numPr>
+          <w:ilvl w:val="1"/>
+          <w:numId w:val="10"/>
+        </w:numPr>
+        <w:spacing w:before="0" w:beforeAutospacing="0" w:after="0" w:afterAutospacing="0"/>
+        <w:textAlignment w:val="baseline"/>
+        <w:rPr>
+          <w:color w:val="000000"/>
+        </w:rPr>
+      </w:pPr>
+      <w:r>
+        <w:rPr>
+          <w:color w:val="000000"/>
+        </w:rPr>
+        <w:t>Assess the languages</w:t>
+      </w:r>
+      <w:r>
+        <w:rPr>
+          <w:color w:val="000000"/>
+        </w:rPr>
+        <w:t xml:space="preserve"> and coding software</w:t>
+      </w:r>
+      <w:r>
+        <w:rPr>
+          <w:color w:val="000000"/>
+        </w:rPr>
+        <w:t xml:space="preserve"> we know</w:t>
+      </w:r>
+    </w:p>
+    <w:p>
+      <w:pPr>
+        <w:pStyle w:val="NormalWeb"/>
+        <w:numPr>
+          <w:ilvl w:val="2"/>
+          <w:numId w:val="10"/>
+        </w:numPr>
+        <w:spacing w:before="0" w:beforeAutospacing="0" w:after="0" w:afterAutospacing="0"/>
+        <w:textAlignment w:val="baseline"/>
+        <w:rPr>
+          <w:color w:val="000000"/>
+        </w:rPr>
+      </w:pPr>
+      <w:r>
+        <w:rPr>
+          <w:color w:val="000000"/>
+        </w:rPr>
+        <w:t>Java (processing, android studio), python, SQL</w:t>
+      </w:r>
+    </w:p>
+    <w:p>
+      <w:pPr>
+        <w:pStyle w:val="NormalWeb"/>
+        <w:numPr>
+          <w:ilvl w:val="0"/>
+          <w:numId w:val="10"/>
+        </w:numPr>
+        <w:spacing w:before="0" w:beforeAutospacing="0" w:after="0" w:afterAutospacing="0"/>
+        <w:textAlignment w:val="baseline"/>
+        <w:rPr>
+          <w:color w:val="000000"/>
+        </w:rPr>
+      </w:pPr>
+      <w:r>
+        <w:rPr>
+          <w:color w:val="000000"/>
+        </w:rPr>
+        <w:t>NFC</w:t>
+      </w:r>
+    </w:p>
+    <w:p>
+      <w:pPr>
+        <w:pStyle w:val="NormalWeb"/>
+        <w:numPr>
+          <w:ilvl w:val="1"/>
+          <w:numId w:val="10"/>
+        </w:numPr>
+        <w:spacing w:before="0" w:beforeAutospacing="0" w:after="0" w:afterAutospacing="0"/>
+        <w:textAlignment w:val="baseline"/>
+        <w:rPr>
+          <w:color w:val="000000"/>
+        </w:rPr>
+      </w:pPr>
+      <w:r>
+        <w:rPr>
+          <w:color w:val="000000"/>
+        </w:rPr>
+        <w:t>Options that would allow us to stimulate NFC cards tapping on a door</w:t>
+      </w:r>
+    </w:p>
+    <w:p>
+      <w:pPr>
+        <w:pStyle w:val="NormalWeb"/>
+        <w:numPr>
+          <w:ilvl w:val="2"/>
+          <w:numId w:val="10"/>
+        </w:numPr>
+        <w:spacing w:before="0" w:beforeAutospacing="0" w:after="0" w:afterAutospacing="0"/>
+        <w:textAlignment w:val="baseline"/>
+        <w:rPr>
+          <w:color w:val="000000"/>
+        </w:rPr>
+      </w:pPr>
+      <w:r>
+        <w:rPr>
+          <w:color w:val="000000"/>
+        </w:rPr>
+        <w:t>Android studio would allow for emulating and assigning cards</w:t>
+      </w:r>
+    </w:p>
+    <w:p>
+      <w:pPr>
+        <w:pStyle w:val="NormalWeb"/>
+        <w:numPr>
+          <w:ilvl w:val="0"/>
+          <w:numId w:val="10"/>
+        </w:numPr>
+        <w:spacing w:before="0" w:beforeAutospacing="0" w:after="0" w:afterAutospacing="0"/>
+        <w:textAlignment w:val="baseline"/>
+        <w:rPr>
+          <w:color w:val="000000"/>
+        </w:rPr>
+      </w:pPr>
+      <w:r>
+        <w:rPr>
+          <w:color w:val="000000"/>
+        </w:rPr>
+        <w:t>Visuals</w:t>
+      </w:r>
+    </w:p>
+    <w:p>
+      <w:pPr>
+        <w:pStyle w:val="NormalWeb"/>
+        <w:numPr>
+          <w:ilvl w:val="1"/>
+          <w:numId w:val="10"/>
+        </w:numPr>
+        <w:spacing w:before="0" w:beforeAutospacing="0" w:after="0" w:afterAutospacing="0"/>
+        <w:textAlignment w:val="baseline"/>
+        <w:rPr>
+          <w:color w:val="000000"/>
+        </w:rPr>
+      </w:pPr>
+      <w:r>
+        <w:rPr>
+          <w:color w:val="000000"/>
+        </w:rPr>
+        <w:t>Which software is best suited for this situation</w:t>
+      </w:r>
+    </w:p>
+    <w:p>
+      <w:pPr>
+        <w:pStyle w:val="NormalWeb"/>
+        <w:numPr>
+          <w:ilvl w:val="2"/>
+          <w:numId w:val="10"/>
+        </w:numPr>
+        <w:spacing w:before="0" w:beforeAutospacing="0" w:after="0" w:afterAutospacing="0"/>
+        <w:textAlignment w:val="baseline"/>
+        <w:rPr>
+          <w:color w:val="000000"/>
+        </w:rPr>
+      </w:pPr>
+      <w:r>
+        <w:rPr>
+          <w:color w:val="000000"/>
+        </w:rPr>
+        <w:t>Processing</w:t>
+      </w:r>
+    </w:p>
+    <w:p>
+      <w:pPr>
+        <w:pStyle w:val="NormalWeb"/>
+        <w:numPr>
+          <w:ilvl w:val="0"/>
+          <w:numId w:val="10"/>
+        </w:numPr>
+        <w:spacing w:before="0" w:beforeAutospacing="0" w:after="0" w:afterAutospacing="0"/>
+        <w:textAlignment w:val="baseline"/>
+        <w:rPr>
+          <w:color w:val="000000"/>
+        </w:rPr>
+      </w:pPr>
+      <w:r>
+        <w:rPr>
+          <w:color w:val="000000"/>
+        </w:rPr>
+        <w:t>Assign roles based on ability</w:t>
+      </w:r>
+    </w:p>
+    <w:p>
+      <w:pPr>
+        <w:pStyle w:val="NormalWeb"/>
+        <w:numPr>
+          <w:ilvl w:val="1"/>
+          <w:numId w:val="10"/>
+        </w:numPr>
+        <w:spacing w:before="0" w:beforeAutospacing="0" w:after="0" w:afterAutospacing="0"/>
+        <w:textAlignment w:val="baseline"/>
+        <w:rPr>
+          <w:color w:val="000000"/>
+        </w:rPr>
+      </w:pPr>
+      <w:r>
+        <w:rPr>
+          <w:color w:val="000000"/>
+        </w:rPr>
+        <w:t xml:space="preserve">Split responsibility based on how the tasks </w:t>
+      </w:r>
+      <w:r>
+        <w:rPr>
+          <w:color w:val="000000"/>
+        </w:rPr>
+        <w:t>can</w:t>
+      </w:r>
+      <w:r>
+        <w:rPr>
+          <w:color w:val="000000"/>
+        </w:rPr>
+        <w:t xml:space="preserve"> divide</w:t>
+      </w:r>
+    </w:p>
+    <w:p>
+      <w:pPr>
+        <w:pStyle w:val="NormalWeb"/>
+        <w:numPr>
+          <w:ilvl w:val="2"/>
+          <w:numId w:val="10"/>
+        </w:numPr>
+        <w:spacing w:before="0" w:beforeAutospacing="0" w:after="0" w:afterAutospacing="0"/>
+        <w:textAlignment w:val="baseline"/>
+        <w:rPr>
+          <w:color w:val="000000"/>
+        </w:rPr>
+      </w:pPr>
+      <w:r>
+        <w:rPr>
+          <w:color w:val="000000"/>
+        </w:rPr>
+        <w:t>NFC cards</w:t>
+      </w:r>
+    </w:p>
+    <w:p>
+      <w:pPr>
+        <w:pStyle w:val="NormalWeb"/>
+        <w:numPr>
+          <w:ilvl w:val="2"/>
+          <w:numId w:val="10"/>
+        </w:numPr>
+        <w:spacing w:before="0" w:beforeAutospacing="0" w:after="0" w:afterAutospacing="0"/>
+        <w:textAlignment w:val="baseline"/>
+        <w:rPr>
+          <w:color w:val="000000"/>
+        </w:rPr>
+      </w:pPr>
+      <w:r>
+        <w:rPr>
+          <w:color w:val="000000"/>
+        </w:rPr>
+        <w:t>Visual Representation</w:t>
+      </w:r>
+    </w:p>
+    <w:p>
+      <w:pPr>
+        <w:pStyle w:val="NormalWeb"/>
+        <w:numPr>
+          <w:ilvl w:val="2"/>
+          <w:numId w:val="10"/>
+        </w:numPr>
+        <w:spacing w:before="0" w:beforeAutospacing="0" w:after="0" w:afterAutospacing="0"/>
+        <w:textAlignment w:val="baseline"/>
+        <w:rPr>
+          <w:color w:val="000000"/>
+        </w:rPr>
+      </w:pPr>
+      <w:r>
+        <w:rPr>
+          <w:color w:val="000000"/>
+        </w:rPr>
+        <w:t>Project Management</w:t>
+      </w:r>
+    </w:p>
+    <w:p>
+      <w:pPr>
+        <w:pStyle w:val="NormalWeb"/>
+        <w:spacing w:before="0" w:beforeAutospacing="0" w:after="0" w:afterAutospacing="0"/>
+        <w:textAlignment w:val="baseline"/>
+        <w:rPr>
+          <w:color w:val="000000"/>
+        </w:rPr>
+      </w:pPr>
+      <w:r>
+        <w:rPr>
+          <w:color w:val="000000"/>
+        </w:rPr>
+        <w:t>IMPLEMENTATION AND UNIT TESTING</w:t>
+      </w:r>
+    </w:p>
+    <w:p>
+      <w:pPr>
+        <w:pStyle w:val="NormalWeb"/>
+        <w:numPr>
+          <w:ilvl w:val="0"/>
+          <w:numId w:val="10"/>
+        </w:numPr>
+        <w:spacing w:before="0" w:beforeAutospacing="0" w:after="0" w:afterAutospacing="0"/>
+        <w:textAlignment w:val="baseline"/>
+        <w:rPr>
+          <w:color w:val="000000"/>
+        </w:rPr>
+      </w:pPr>
+      <w:r>
+        <w:rPr>
+          <w:color w:val="000000"/>
+        </w:rPr>
+        <w:t>NFC</w:t>
+      </w:r>
+      <w:r>
+        <w:rPr>
+          <w:color w:val="000000"/>
+        </w:rPr>
+        <w:t>/Phone App</w:t>
+      </w:r>
+    </w:p>
+    <w:p>
+      <w:pPr>
+        <w:pStyle w:val="NormalWeb"/>
+        <w:numPr>
+          <w:ilvl w:val="1"/>
+          <w:numId w:val="10"/>
+        </w:numPr>
+        <w:spacing w:before="0" w:beforeAutospacing="0" w:after="0" w:afterAutospacing="0"/>
+        <w:textAlignment w:val="baseline"/>
+        <w:rPr>
+          <w:color w:val="000000"/>
+        </w:rPr>
+      </w:pPr>
+      <w:r>
+        <w:rPr>
+          <w:color w:val="000000"/>
+        </w:rPr>
+        <w:t xml:space="preserve">Android studio (Java) </w:t>
+      </w:r>
+    </w:p>
+    <w:p>
+      <w:pPr>
+        <w:pStyle w:val="NormalWeb"/>
+        <w:numPr>
+          <w:ilvl w:val="1"/>
+          <w:numId w:val="10"/>
+        </w:numPr>
+        <w:spacing w:before="0" w:beforeAutospacing="0" w:after="0" w:afterAutospacing="0"/>
+        <w:textAlignment w:val="baseline"/>
+        <w:rPr>
+          <w:color w:val="000000"/>
+        </w:rPr>
+      </w:pPr>
+      <w:r>
+        <w:rPr>
+          <w:color w:val="000000"/>
+        </w:rPr>
+        <w:t>Research for implementation</w:t>
+      </w:r>
+    </w:p>
+    <w:p>
+      <w:pPr>
+        <w:pStyle w:val="NormalWeb"/>
+        <w:numPr>
+          <w:ilvl w:val="1"/>
+          <w:numId w:val="10"/>
+        </w:numPr>
+        <w:spacing w:before="0" w:beforeAutospacing="0" w:after="0" w:afterAutospacing="0"/>
+        <w:textAlignment w:val="baseline"/>
+        <w:rPr>
+          <w:color w:val="000000"/>
+        </w:rPr>
+      </w:pPr>
+      <w:r>
+        <w:rPr>
+          <w:color w:val="000000"/>
+        </w:rPr>
+        <w:t>Implemented basic features of the android studio app for user functionality</w:t>
+      </w:r>
+    </w:p>
+    <w:p>
+      <w:pPr>
+        <w:pStyle w:val="NormalWeb"/>
+        <w:numPr>
+          <w:ilvl w:val="1"/>
+          <w:numId w:val="10"/>
+        </w:numPr>
+        <w:spacing w:before="0" w:beforeAutospacing="0" w:after="0" w:afterAutospacing="0"/>
+        <w:textAlignment w:val="baseline"/>
+        <w:rPr>
+          <w:color w:val="000000"/>
+        </w:rPr>
+      </w:pPr>
+      <w:r>
+        <w:rPr>
+          <w:color w:val="000000"/>
+        </w:rPr>
+        <w:t>Implemented NFC scanning capabilities of android phone</w:t>
+      </w:r>
+    </w:p>
+    <w:p>
+      <w:pPr>
+        <w:pStyle w:val="NormalWeb"/>
+        <w:numPr>
+          <w:ilvl w:val="0"/>
+          <w:numId w:val="10"/>
+        </w:numPr>
+        <w:spacing w:before="0" w:beforeAutospacing="0" w:after="0" w:afterAutospacing="0"/>
+        <w:textAlignment w:val="baseline"/>
+        <w:rPr>
+          <w:color w:val="000000"/>
+        </w:rPr>
+      </w:pPr>
+      <w:r>
+        <w:rPr>
+          <w:color w:val="000000"/>
+        </w:rPr>
         <w:lastRenderedPageBreak/>
-        <w:t>REQUIREMENT</w:t>
-      </w:r>
-      <w:r>
-        <w:rPr>
-          <w:color w:val="000000"/>
-        </w:rPr>
-        <w:t>S</w:t>
-      </w:r>
-    </w:p>
-    <w:p>
-      <w:pPr>
-        <w:pStyle w:val="NormalWeb"/>
-        <w:numPr>
-          <w:ilvl w:val="0"/>
-          <w:numId w:val="10"/>
-        </w:numPr>
-        <w:spacing w:before="0" w:beforeAutospacing="0" w:after="0" w:afterAutospacing="0"/>
-        <w:textAlignment w:val="baseline"/>
-        <w:rPr>
-          <w:color w:val="000000"/>
-        </w:rPr>
-      </w:pPr>
-      <w:r>
-        <w:rPr>
-          <w:color w:val="000000"/>
-        </w:rPr>
-        <w:t>Researching existing items</w:t>
+        <w:t>Visual</w:t>
+      </w:r>
+      <w:r>
+        <w:rPr>
+          <w:color w:val="000000"/>
+        </w:rPr>
+        <w:t>/Website</w:t>
       </w:r>
     </w:p>
     <w:p>
@@ -534,73 +1454,7 @@
         <w:rPr>
           <w:color w:val="000000"/>
         </w:rPr>
-        <w:t>Real Life</w:t>
-      </w:r>
-    </w:p>
-    <w:p>
-      <w:pPr>
-        <w:pStyle w:val="NormalWeb"/>
-        <w:numPr>
-          <w:ilvl w:val="2"/>
-          <w:numId w:val="10"/>
-        </w:numPr>
-        <w:spacing w:before="0" w:beforeAutospacing="0" w:after="0" w:afterAutospacing="0"/>
-        <w:textAlignment w:val="baseline"/>
-        <w:rPr>
-          <w:color w:val="000000"/>
-        </w:rPr>
-      </w:pPr>
-      <w:r>
-        <w:rPr>
-          <w:color w:val="000000"/>
-        </w:rPr>
-        <w:t>University</w:t>
-      </w:r>
-    </w:p>
-    <w:p>
-      <w:pPr>
-        <w:pStyle w:val="NormalWeb"/>
-        <w:numPr>
-          <w:ilvl w:val="3"/>
-          <w:numId w:val="10"/>
-        </w:numPr>
-        <w:spacing w:before="0" w:beforeAutospacing="0" w:after="0" w:afterAutospacing="0"/>
-        <w:textAlignment w:val="baseline"/>
-        <w:rPr>
-          <w:color w:val="000000"/>
-        </w:rPr>
-      </w:pPr>
-      <w:r>
-        <w:rPr>
-          <w:color w:val="000000"/>
-        </w:rPr>
-        <w:t>Campus housing doors</w:t>
-      </w:r>
-      <w:r>
-        <w:rPr>
-          <w:color w:val="000000"/>
-        </w:rPr>
-        <w:t xml:space="preserve"> and how they work</w:t>
-      </w:r>
-    </w:p>
-    <w:p>
-      <w:pPr>
-        <w:pStyle w:val="NormalWeb"/>
-        <w:numPr>
-          <w:ilvl w:val="3"/>
-          <w:numId w:val="10"/>
-        </w:numPr>
-        <w:spacing w:before="0" w:beforeAutospacing="0" w:after="0" w:afterAutospacing="0"/>
-        <w:textAlignment w:val="baseline"/>
-        <w:rPr>
-          <w:color w:val="000000"/>
-        </w:rPr>
-      </w:pPr>
-      <w:r>
-        <w:rPr>
-          <w:color w:val="000000"/>
-        </w:rPr>
-        <w:t>Classroom and lecture hall doors</w:t>
+        <w:t>Processing (Java)</w:t>
       </w:r>
     </w:p>
     <w:p>
@@ -620,833 +1474,6 @@
         <w:rPr>
           <w:color w:val="000000"/>
         </w:rPr>
-        <w:t>Media</w:t>
-      </w:r>
-    </w:p>
-    <w:p>
-      <w:pPr>
-        <w:pStyle w:val="NormalWeb"/>
-        <w:numPr>
-          <w:ilvl w:val="2"/>
-          <w:numId w:val="10"/>
-        </w:numPr>
-        <w:spacing w:before="0" w:beforeAutospacing="0" w:after="0" w:afterAutospacing="0"/>
-        <w:textAlignment w:val="baseline"/>
-        <w:rPr>
-          <w:color w:val="000000"/>
-        </w:rPr>
-      </w:pPr>
-      <w:r>
-        <w:rPr>
-          <w:color w:val="000000"/>
-        </w:rPr>
-        <w:t>Office buildings</w:t>
-      </w:r>
-    </w:p>
-    <w:p>
-      <w:pPr>
-        <w:pStyle w:val="NormalWeb"/>
-        <w:numPr>
-          <w:ilvl w:val="3"/>
-          <w:numId w:val="10"/>
-        </w:numPr>
-        <w:spacing w:before="0" w:beforeAutospacing="0" w:after="0" w:afterAutospacing="0"/>
-        <w:textAlignment w:val="baseline"/>
-        <w:rPr>
-          <w:color w:val="000000"/>
-        </w:rPr>
-      </w:pPr>
-      <w:r>
-        <w:rPr>
-          <w:color w:val="000000"/>
-        </w:rPr>
-        <w:t xml:space="preserve">Emergency situations </w:t>
-      </w:r>
-    </w:p>
-    <w:p>
-      <w:pPr>
-        <w:pStyle w:val="NormalWeb"/>
-        <w:numPr>
-          <w:ilvl w:val="3"/>
-          <w:numId w:val="10"/>
-        </w:numPr>
-        <w:spacing w:before="0" w:beforeAutospacing="0" w:after="0" w:afterAutospacing="0"/>
-        <w:textAlignment w:val="baseline"/>
-        <w:rPr>
-          <w:color w:val="000000"/>
-        </w:rPr>
-      </w:pPr>
-      <w:r>
-        <w:rPr>
-          <w:color w:val="000000"/>
-        </w:rPr>
-        <w:t xml:space="preserve">Visitors </w:t>
-      </w:r>
-    </w:p>
-    <w:p>
-      <w:pPr>
-        <w:pStyle w:val="NormalWeb"/>
-        <w:numPr>
-          <w:ilvl w:val="3"/>
-          <w:numId w:val="10"/>
-        </w:numPr>
-        <w:spacing w:before="0" w:beforeAutospacing="0" w:after="0" w:afterAutospacing="0"/>
-        <w:textAlignment w:val="baseline"/>
-        <w:rPr>
-          <w:color w:val="000000"/>
-        </w:rPr>
-      </w:pPr>
-      <w:r>
-        <w:rPr>
-          <w:color w:val="000000"/>
-        </w:rPr>
-        <w:t>High level access</w:t>
-      </w:r>
-    </w:p>
-    <w:p>
-      <w:pPr>
-        <w:pStyle w:val="NormalWeb"/>
-        <w:numPr>
-          <w:ilvl w:val="1"/>
-          <w:numId w:val="10"/>
-        </w:numPr>
-        <w:spacing w:before="0" w:beforeAutospacing="0" w:after="0" w:afterAutospacing="0"/>
-        <w:textAlignment w:val="baseline"/>
-        <w:rPr>
-          <w:color w:val="000000"/>
-        </w:rPr>
-      </w:pPr>
-      <w:r>
-        <w:rPr>
-          <w:color w:val="000000"/>
-        </w:rPr>
-        <w:t>Research</w:t>
-      </w:r>
-    </w:p>
-    <w:p>
-      <w:pPr>
-        <w:pStyle w:val="NormalWeb"/>
-        <w:numPr>
-          <w:ilvl w:val="2"/>
-          <w:numId w:val="10"/>
-        </w:numPr>
-        <w:spacing w:before="0" w:beforeAutospacing="0" w:after="0" w:afterAutospacing="0"/>
-        <w:textAlignment w:val="baseline"/>
-        <w:rPr>
-          <w:color w:val="000000"/>
-        </w:rPr>
-      </w:pPr>
-      <w:r>
-        <w:rPr>
-          <w:color w:val="000000"/>
-        </w:rPr>
-        <w:t xml:space="preserve">Case study </w:t>
-      </w:r>
-      <w:r>
-        <w:rPr>
-          <w:color w:val="000000"/>
-        </w:rPr>
-        <w:t xml:space="preserve">- </w:t>
-      </w:r>
-      <w:proofErr w:type="spellStart"/>
-      <w:r>
-        <w:rPr>
-          <w:color w:val="000000"/>
-        </w:rPr>
-        <w:t>MentCare</w:t>
-      </w:r>
-      <w:proofErr w:type="spellEnd"/>
-    </w:p>
-    <w:p>
-      <w:pPr>
-        <w:pStyle w:val="NormalWeb"/>
-        <w:numPr>
-          <w:ilvl w:val="3"/>
-          <w:numId w:val="10"/>
-        </w:numPr>
-        <w:spacing w:before="0" w:beforeAutospacing="0" w:after="0" w:afterAutospacing="0"/>
-        <w:textAlignment w:val="baseline"/>
-        <w:rPr>
-          <w:color w:val="000000"/>
-        </w:rPr>
-      </w:pPr>
-      <w:r>
-        <w:rPr>
-          <w:color w:val="000000"/>
-        </w:rPr>
-        <w:t xml:space="preserve">Security memory/logs </w:t>
-      </w:r>
-    </w:p>
-    <w:p>
-      <w:pPr>
-        <w:pStyle w:val="NormalWeb"/>
-        <w:numPr>
-          <w:ilvl w:val="0"/>
-          <w:numId w:val="10"/>
-        </w:numPr>
-        <w:spacing w:before="0" w:beforeAutospacing="0" w:after="0" w:afterAutospacing="0"/>
-        <w:textAlignment w:val="baseline"/>
-        <w:rPr>
-          <w:color w:val="000000"/>
-        </w:rPr>
-      </w:pPr>
-      <w:r>
-        <w:rPr>
-          <w:color w:val="000000"/>
-        </w:rPr>
-        <w:t xml:space="preserve">Deciding which items from each </w:t>
-      </w:r>
-    </w:p>
-    <w:p>
-      <w:pPr>
-        <w:pStyle w:val="NormalWeb"/>
-        <w:numPr>
-          <w:ilvl w:val="1"/>
-          <w:numId w:val="10"/>
-        </w:numPr>
-        <w:spacing w:before="0" w:beforeAutospacing="0" w:after="0" w:afterAutospacing="0"/>
-        <w:textAlignment w:val="baseline"/>
-        <w:rPr>
-          <w:color w:val="000000"/>
-        </w:rPr>
-      </w:pPr>
-      <w:r>
-        <w:rPr>
-          <w:color w:val="000000"/>
-        </w:rPr>
-        <w:t>Using NFC cards like the key cards used on campus</w:t>
-      </w:r>
-    </w:p>
-    <w:p>
-      <w:pPr>
-        <w:pStyle w:val="NormalWeb"/>
-        <w:numPr>
-          <w:ilvl w:val="1"/>
-          <w:numId w:val="10"/>
-        </w:numPr>
-        <w:spacing w:before="0" w:beforeAutospacing="0" w:after="0" w:afterAutospacing="0"/>
-        <w:textAlignment w:val="baseline"/>
-        <w:rPr>
-          <w:color w:val="000000"/>
-        </w:rPr>
-      </w:pPr>
-      <w:r>
-        <w:rPr>
-          <w:color w:val="000000"/>
-        </w:rPr>
-        <w:t>Having specific visitor cards</w:t>
-      </w:r>
-    </w:p>
-    <w:p>
-      <w:pPr>
-        <w:pStyle w:val="NormalWeb"/>
-        <w:numPr>
-          <w:ilvl w:val="1"/>
-          <w:numId w:val="10"/>
-        </w:numPr>
-        <w:spacing w:before="0" w:beforeAutospacing="0" w:after="0" w:afterAutospacing="0"/>
-        <w:textAlignment w:val="baseline"/>
-        <w:rPr>
-          <w:color w:val="000000"/>
-        </w:rPr>
-      </w:pPr>
-      <w:r>
-        <w:rPr>
-          <w:color w:val="000000"/>
-        </w:rPr>
-        <w:t xml:space="preserve">Creating a similar system to </w:t>
-      </w:r>
-      <w:proofErr w:type="spellStart"/>
-      <w:r>
-        <w:rPr>
-          <w:color w:val="000000"/>
-        </w:rPr>
-        <w:t>MentCare’s</w:t>
-      </w:r>
-      <w:proofErr w:type="spellEnd"/>
-      <w:r>
-        <w:rPr>
-          <w:color w:val="000000"/>
-        </w:rPr>
-        <w:t xml:space="preserve"> activity logging system</w:t>
-      </w:r>
-    </w:p>
-    <w:p>
-      <w:pPr>
-        <w:pStyle w:val="NormalWeb"/>
-        <w:numPr>
-          <w:ilvl w:val="1"/>
-          <w:numId w:val="10"/>
-        </w:numPr>
-        <w:spacing w:before="0" w:beforeAutospacing="0" w:after="0" w:afterAutospacing="0"/>
-        <w:textAlignment w:val="baseline"/>
-        <w:rPr>
-          <w:color w:val="000000"/>
-        </w:rPr>
-      </w:pPr>
-      <w:r>
-        <w:rPr>
-          <w:color w:val="000000"/>
-        </w:rPr>
-        <w:t>Emergency measures to ensure doors do not remain locked when quick exist is necessary</w:t>
-      </w:r>
-    </w:p>
-    <w:p>
-      <w:pPr>
-        <w:pStyle w:val="NormalWeb"/>
-        <w:numPr>
-          <w:ilvl w:val="1"/>
-          <w:numId w:val="10"/>
-        </w:numPr>
-        <w:spacing w:before="0" w:beforeAutospacing="0" w:after="0" w:afterAutospacing="0"/>
-        <w:textAlignment w:val="baseline"/>
-        <w:rPr>
-          <w:color w:val="000000"/>
-        </w:rPr>
-      </w:pPr>
-      <w:r>
-        <w:rPr>
-          <w:color w:val="000000"/>
-        </w:rPr>
-        <w:t>Quick response time</w:t>
-      </w:r>
-    </w:p>
-    <w:p>
-      <w:pPr>
-        <w:pStyle w:val="NormalWeb"/>
-        <w:numPr>
-          <w:ilvl w:val="0"/>
-          <w:numId w:val="10"/>
-        </w:numPr>
-        <w:spacing w:before="0" w:beforeAutospacing="0" w:after="0" w:afterAutospacing="0"/>
-        <w:textAlignment w:val="baseline"/>
-        <w:rPr>
-          <w:color w:val="000000"/>
-        </w:rPr>
-      </w:pPr>
-      <w:r>
-        <w:rPr>
-          <w:color w:val="000000"/>
-        </w:rPr>
-        <w:t>Narrowing down requirements to what is practical and within our capabilities</w:t>
-      </w:r>
-    </w:p>
-    <w:p>
-      <w:pPr>
-        <w:pStyle w:val="NormalWeb"/>
-        <w:spacing w:before="0" w:beforeAutospacing="0" w:after="0" w:afterAutospacing="0"/>
-        <w:textAlignment w:val="baseline"/>
-        <w:rPr>
-          <w:color w:val="000000"/>
-        </w:rPr>
-      </w:pPr>
-    </w:p>
-    <w:p>
-      <w:pPr>
-        <w:pStyle w:val="NormalWeb"/>
-        <w:spacing w:before="0" w:beforeAutospacing="0" w:after="0" w:afterAutospacing="0"/>
-        <w:textAlignment w:val="baseline"/>
-        <w:rPr>
-          <w:color w:val="000000"/>
-        </w:rPr>
-      </w:pPr>
-      <w:r>
-        <w:rPr>
-          <w:color w:val="000000"/>
-        </w:rPr>
-        <w:t>SYSTEM AND SOFTWARE DESIGN</w:t>
-      </w:r>
-    </w:p>
-    <w:p>
-      <w:pPr>
-        <w:pStyle w:val="NormalWeb"/>
-        <w:numPr>
-          <w:ilvl w:val="0"/>
-          <w:numId w:val="10"/>
-        </w:numPr>
-        <w:spacing w:before="0" w:beforeAutospacing="0" w:after="0" w:afterAutospacing="0"/>
-        <w:textAlignment w:val="baseline"/>
-        <w:rPr>
-          <w:color w:val="000000"/>
-        </w:rPr>
-      </w:pPr>
-      <w:r>
-        <w:rPr>
-          <w:color w:val="000000"/>
-        </w:rPr>
-        <w:t>History</w:t>
-      </w:r>
-    </w:p>
-    <w:p>
-      <w:pPr>
-        <w:pStyle w:val="NormalWeb"/>
-        <w:numPr>
-          <w:ilvl w:val="1"/>
-          <w:numId w:val="10"/>
-        </w:numPr>
-        <w:spacing w:before="0" w:beforeAutospacing="0" w:after="0" w:afterAutospacing="0"/>
-        <w:textAlignment w:val="baseline"/>
-        <w:rPr>
-          <w:color w:val="000000"/>
-        </w:rPr>
-      </w:pPr>
-      <w:r>
-        <w:rPr>
-          <w:color w:val="000000"/>
-        </w:rPr>
-        <w:t>Assess the languages</w:t>
-      </w:r>
-      <w:r>
-        <w:rPr>
-          <w:color w:val="000000"/>
-        </w:rPr>
-        <w:t xml:space="preserve"> and coding software</w:t>
-      </w:r>
-      <w:r>
-        <w:rPr>
-          <w:color w:val="000000"/>
-        </w:rPr>
-        <w:t xml:space="preserve"> we know</w:t>
-      </w:r>
-    </w:p>
-    <w:p>
-      <w:pPr>
-        <w:pStyle w:val="NormalWeb"/>
-        <w:numPr>
-          <w:ilvl w:val="2"/>
-          <w:numId w:val="10"/>
-        </w:numPr>
-        <w:spacing w:before="0" w:beforeAutospacing="0" w:after="0" w:afterAutospacing="0"/>
-        <w:textAlignment w:val="baseline"/>
-        <w:rPr>
-          <w:color w:val="000000"/>
-        </w:rPr>
-      </w:pPr>
-      <w:r>
-        <w:rPr>
-          <w:color w:val="000000"/>
-        </w:rPr>
-        <w:t>Java (processing, android studio), python, SQL</w:t>
-      </w:r>
-    </w:p>
-    <w:p>
-      <w:pPr>
-        <w:pStyle w:val="NormalWeb"/>
-        <w:numPr>
-          <w:ilvl w:val="0"/>
-          <w:numId w:val="10"/>
-        </w:numPr>
-        <w:spacing w:before="0" w:beforeAutospacing="0" w:after="0" w:afterAutospacing="0"/>
-        <w:textAlignment w:val="baseline"/>
-        <w:rPr>
-          <w:color w:val="000000"/>
-        </w:rPr>
-      </w:pPr>
-      <w:r>
-        <w:rPr>
-          <w:color w:val="000000"/>
-        </w:rPr>
-        <w:t>NFC</w:t>
-      </w:r>
-    </w:p>
-    <w:p>
-      <w:pPr>
-        <w:pStyle w:val="NormalWeb"/>
-        <w:numPr>
-          <w:ilvl w:val="1"/>
-          <w:numId w:val="10"/>
-        </w:numPr>
-        <w:spacing w:before="0" w:beforeAutospacing="0" w:after="0" w:afterAutospacing="0"/>
-        <w:textAlignment w:val="baseline"/>
-        <w:rPr>
-          <w:color w:val="000000"/>
-        </w:rPr>
-      </w:pPr>
-      <w:r>
-        <w:rPr>
-          <w:color w:val="000000"/>
-        </w:rPr>
-        <w:t>Options that would allow us to stimulate NFC cards tapping on a door</w:t>
-      </w:r>
-    </w:p>
-    <w:p>
-      <w:pPr>
-        <w:pStyle w:val="NormalWeb"/>
-        <w:numPr>
-          <w:ilvl w:val="2"/>
-          <w:numId w:val="10"/>
-        </w:numPr>
-        <w:spacing w:before="0" w:beforeAutospacing="0" w:after="0" w:afterAutospacing="0"/>
-        <w:textAlignment w:val="baseline"/>
-        <w:rPr>
-          <w:color w:val="000000"/>
-        </w:rPr>
-      </w:pPr>
-      <w:r>
-        <w:rPr>
-          <w:color w:val="000000"/>
-        </w:rPr>
-        <w:t>Android studio would allow for emulating and assigning cards</w:t>
-      </w:r>
-    </w:p>
-    <w:p>
-      <w:pPr>
-        <w:pStyle w:val="NormalWeb"/>
-        <w:numPr>
-          <w:ilvl w:val="0"/>
-          <w:numId w:val="10"/>
-        </w:numPr>
-        <w:spacing w:before="0" w:beforeAutospacing="0" w:after="0" w:afterAutospacing="0"/>
-        <w:textAlignment w:val="baseline"/>
-        <w:rPr>
-          <w:color w:val="000000"/>
-        </w:rPr>
-      </w:pPr>
-      <w:r>
-        <w:rPr>
-          <w:color w:val="000000"/>
-        </w:rPr>
-        <w:t>Visuals</w:t>
-      </w:r>
-    </w:p>
-    <w:p>
-      <w:pPr>
-        <w:pStyle w:val="NormalWeb"/>
-        <w:numPr>
-          <w:ilvl w:val="1"/>
-          <w:numId w:val="10"/>
-        </w:numPr>
-        <w:spacing w:before="0" w:beforeAutospacing="0" w:after="0" w:afterAutospacing="0"/>
-        <w:textAlignment w:val="baseline"/>
-        <w:rPr>
-          <w:color w:val="000000"/>
-        </w:rPr>
-      </w:pPr>
-      <w:r>
-        <w:rPr>
-          <w:color w:val="000000"/>
-        </w:rPr>
-        <w:t>Which software is best suited for this situation</w:t>
-      </w:r>
-    </w:p>
-    <w:p>
-      <w:pPr>
-        <w:pStyle w:val="NormalWeb"/>
-        <w:numPr>
-          <w:ilvl w:val="2"/>
-          <w:numId w:val="10"/>
-        </w:numPr>
-        <w:spacing w:before="0" w:beforeAutospacing="0" w:after="0" w:afterAutospacing="0"/>
-        <w:textAlignment w:val="baseline"/>
-        <w:rPr>
-          <w:color w:val="000000"/>
-        </w:rPr>
-      </w:pPr>
-      <w:r>
-        <w:rPr>
-          <w:color w:val="000000"/>
-        </w:rPr>
-        <w:t>Processing</w:t>
-      </w:r>
-    </w:p>
-    <w:p>
-      <w:pPr>
-        <w:pStyle w:val="NormalWeb"/>
-        <w:numPr>
-          <w:ilvl w:val="0"/>
-          <w:numId w:val="10"/>
-        </w:numPr>
-        <w:spacing w:before="0" w:beforeAutospacing="0" w:after="0" w:afterAutospacing="0"/>
-        <w:textAlignment w:val="baseline"/>
-        <w:rPr>
-          <w:color w:val="000000"/>
-        </w:rPr>
-      </w:pPr>
-      <w:r>
-        <w:rPr>
-          <w:color w:val="000000"/>
-        </w:rPr>
-        <w:t>Assign roles based on ability</w:t>
-      </w:r>
-    </w:p>
-    <w:p>
-      <w:pPr>
-        <w:pStyle w:val="NormalWeb"/>
-        <w:numPr>
-          <w:ilvl w:val="1"/>
-          <w:numId w:val="10"/>
-        </w:numPr>
-        <w:spacing w:before="0" w:beforeAutospacing="0" w:after="0" w:afterAutospacing="0"/>
-        <w:textAlignment w:val="baseline"/>
-        <w:rPr>
-          <w:color w:val="000000"/>
-        </w:rPr>
-      </w:pPr>
-      <w:r>
-        <w:rPr>
-          <w:color w:val="000000"/>
-        </w:rPr>
-        <w:t xml:space="preserve">Split responsibility based on how the tasks </w:t>
-      </w:r>
-      <w:r>
-        <w:rPr>
-          <w:color w:val="000000"/>
-        </w:rPr>
-        <w:t>can</w:t>
-      </w:r>
-      <w:r>
-        <w:rPr>
-          <w:color w:val="000000"/>
-        </w:rPr>
-        <w:t xml:space="preserve"> divide</w:t>
-      </w:r>
-    </w:p>
-    <w:p>
-      <w:pPr>
-        <w:pStyle w:val="NormalWeb"/>
-        <w:numPr>
-          <w:ilvl w:val="2"/>
-          <w:numId w:val="10"/>
-        </w:numPr>
-        <w:spacing w:before="0" w:beforeAutospacing="0" w:after="0" w:afterAutospacing="0"/>
-        <w:textAlignment w:val="baseline"/>
-        <w:rPr>
-          <w:color w:val="000000"/>
-        </w:rPr>
-      </w:pPr>
-      <w:r>
-        <w:rPr>
-          <w:color w:val="000000"/>
-        </w:rPr>
-        <w:t>NFC cards</w:t>
-      </w:r>
-    </w:p>
-    <w:p>
-      <w:pPr>
-        <w:pStyle w:val="NormalWeb"/>
-        <w:numPr>
-          <w:ilvl w:val="2"/>
-          <w:numId w:val="10"/>
-        </w:numPr>
-        <w:spacing w:before="0" w:beforeAutospacing="0" w:after="0" w:afterAutospacing="0"/>
-        <w:textAlignment w:val="baseline"/>
-        <w:rPr>
-          <w:color w:val="000000"/>
-        </w:rPr>
-      </w:pPr>
-      <w:r>
-        <w:rPr>
-          <w:color w:val="000000"/>
-        </w:rPr>
-        <w:t>Visual Representation</w:t>
-      </w:r>
-    </w:p>
-    <w:p>
-      <w:pPr>
-        <w:pStyle w:val="NormalWeb"/>
-        <w:numPr>
-          <w:ilvl w:val="2"/>
-          <w:numId w:val="10"/>
-        </w:numPr>
-        <w:spacing w:before="0" w:beforeAutospacing="0" w:after="0" w:afterAutospacing="0"/>
-        <w:textAlignment w:val="baseline"/>
-        <w:rPr>
-          <w:color w:val="000000"/>
-        </w:rPr>
-      </w:pPr>
-      <w:r>
-        <w:rPr>
-          <w:color w:val="000000"/>
-        </w:rPr>
-        <w:t>Project Management</w:t>
-      </w:r>
-    </w:p>
-    <w:p>
-      <w:pPr>
-        <w:pStyle w:val="NormalWeb"/>
-        <w:spacing w:before="0" w:beforeAutospacing="0" w:after="0" w:afterAutospacing="0"/>
-        <w:textAlignment w:val="baseline"/>
-        <w:rPr>
-          <w:color w:val="000000"/>
-        </w:rPr>
-      </w:pPr>
-      <w:r>
-        <w:rPr>
-          <w:color w:val="000000"/>
-        </w:rPr>
-        <w:t>IMPLEMENTATION AND UNIT TESTING</w:t>
-      </w:r>
-    </w:p>
-    <w:p>
-      <w:pPr>
-        <w:pStyle w:val="NormalWeb"/>
-        <w:numPr>
-          <w:ilvl w:val="0"/>
-          <w:numId w:val="10"/>
-        </w:numPr>
-        <w:spacing w:before="0" w:beforeAutospacing="0" w:after="0" w:afterAutospacing="0"/>
-        <w:textAlignment w:val="baseline"/>
-        <w:rPr>
-          <w:color w:val="000000"/>
-        </w:rPr>
-      </w:pPr>
-      <w:r>
-        <w:rPr>
-          <w:color w:val="000000"/>
-        </w:rPr>
-        <w:t>NFC</w:t>
-      </w:r>
-      <w:r>
-        <w:rPr>
-          <w:color w:val="000000"/>
-        </w:rPr>
-        <w:t>/Phone App</w:t>
-      </w:r>
-    </w:p>
-    <w:p>
-      <w:pPr>
-        <w:pStyle w:val="NormalWeb"/>
-        <w:numPr>
-          <w:ilvl w:val="1"/>
-          <w:numId w:val="10"/>
-        </w:numPr>
-        <w:spacing w:before="0" w:beforeAutospacing="0" w:after="0" w:afterAutospacing="0"/>
-        <w:textAlignment w:val="baseline"/>
-        <w:rPr>
-          <w:color w:val="000000"/>
-        </w:rPr>
-      </w:pPr>
-      <w:r>
-        <w:rPr>
-          <w:color w:val="000000"/>
-        </w:rPr>
-        <w:t xml:space="preserve">Android studio (Java) </w:t>
-      </w:r>
-    </w:p>
-    <w:p>
-      <w:pPr>
-        <w:pStyle w:val="NormalWeb"/>
-        <w:numPr>
-          <w:ilvl w:val="1"/>
-          <w:numId w:val="10"/>
-        </w:numPr>
-        <w:spacing w:before="0" w:beforeAutospacing="0" w:after="0" w:afterAutospacing="0"/>
-        <w:textAlignment w:val="baseline"/>
-        <w:rPr>
-          <w:color w:val="000000"/>
-        </w:rPr>
-      </w:pPr>
-      <w:r>
-        <w:rPr>
-          <w:color w:val="000000"/>
-        </w:rPr>
-        <w:t>Research for implementation</w:t>
-      </w:r>
-    </w:p>
-    <w:p>
-      <w:pPr>
-        <w:pStyle w:val="NormalWeb"/>
-        <w:numPr>
-          <w:ilvl w:val="1"/>
-          <w:numId w:val="10"/>
-        </w:numPr>
-        <w:spacing w:before="0" w:beforeAutospacing="0" w:after="0" w:afterAutospacing="0"/>
-        <w:textAlignment w:val="baseline"/>
-        <w:rPr>
-          <w:color w:val="000000"/>
-        </w:rPr>
-      </w:pPr>
-      <w:r>
-        <w:rPr>
-          <w:color w:val="000000"/>
-        </w:rPr>
-        <w:t>Implemented basic features of the android studio app for user functionality</w:t>
-      </w:r>
-    </w:p>
-    <w:p>
-      <w:pPr>
-        <w:pStyle w:val="NormalWeb"/>
-        <w:numPr>
-          <w:ilvl w:val="1"/>
-          <w:numId w:val="10"/>
-        </w:numPr>
-        <w:spacing w:before="0" w:beforeAutospacing="0" w:after="0" w:afterAutospacing="0"/>
-        <w:textAlignment w:val="baseline"/>
-        <w:rPr>
-          <w:color w:val="000000"/>
-        </w:rPr>
-      </w:pPr>
-      <w:r>
-        <w:rPr>
-          <w:color w:val="000000"/>
-        </w:rPr>
-        <w:t>Implemented NFC scanning capabilities of android phone</w:t>
-      </w:r>
-    </w:p>
-    <w:p>
-      <w:pPr>
-        <w:pStyle w:val="NormalWeb"/>
-        <w:numPr>
-          <w:ilvl w:val="0"/>
-          <w:numId w:val="10"/>
-        </w:numPr>
-        <w:spacing w:before="0" w:beforeAutospacing="0" w:after="0" w:afterAutospacing="0"/>
-        <w:textAlignment w:val="baseline"/>
-        <w:rPr>
-          <w:color w:val="000000"/>
-        </w:rPr>
-      </w:pPr>
-      <w:r>
-        <w:rPr>
-          <w:color w:val="000000"/>
-        </w:rPr>
-        <w:t>Visual</w:t>
-      </w:r>
-      <w:r>
-        <w:rPr>
-          <w:color w:val="000000"/>
-        </w:rPr>
-        <w:t>/Website</w:t>
-      </w:r>
-    </w:p>
-    <w:p>
-      <w:pPr>
-        <w:pStyle w:val="NormalWeb"/>
-        <w:numPr>
-          <w:ilvl w:val="1"/>
-          <w:numId w:val="10"/>
-        </w:numPr>
-        <w:spacing w:before="0" w:beforeAutospacing="0" w:after="0" w:afterAutospacing="0"/>
-        <w:textAlignment w:val="baseline"/>
-        <w:rPr>
-          <w:color w:val="000000"/>
-        </w:rPr>
-      </w:pPr>
-      <w:r>
-        <w:rPr>
-          <w:color w:val="000000"/>
-        </w:rPr>
-        <w:t>Processing (Java)</w:t>
-      </w:r>
-    </w:p>
-    <w:p>
-      <w:pPr>
-        <w:pStyle w:val="NormalWeb"/>
-        <w:numPr>
-          <w:ilvl w:val="1"/>
-          <w:numId w:val="10"/>
-        </w:numPr>
-        <w:spacing w:before="0" w:beforeAutospacing="0" w:after="0" w:afterAutospacing="0"/>
-        <w:textAlignment w:val="baseline"/>
-        <w:rPr>
-          <w:color w:val="000000"/>
-        </w:rPr>
-      </w:pPr>
-      <w:r>
-        <w:rPr>
-          <w:color w:val="000000"/>
-        </w:rPr>
-        <w:lastRenderedPageBreak/>
         <w:t>Made an office layout using online software</w:t>
       </w:r>
     </w:p>
@@ -2050,6 +2077,26 @@
     <w:p>
       <w:pPr>
         <w:pStyle w:val="NormalWeb"/>
+        <w:numPr>
+          <w:ilvl w:val="0"/>
+          <w:numId w:val="12"/>
+        </w:numPr>
+        <w:spacing w:before="0" w:beforeAutospacing="0" w:after="0" w:afterAutospacing="0"/>
+        <w:textAlignment w:val="baseline"/>
+        <w:rPr>
+          <w:color w:val="000000"/>
+        </w:rPr>
+      </w:pPr>
+      <w:r>
+        <w:rPr>
+          <w:color w:val="000000"/>
+        </w:rPr>
+        <w:t>Currently do not have networking solution implemented to allow processing java application and android studio application to communicate with each other.</w:t>
+      </w:r>
+    </w:p>
+    <w:p>
+      <w:pPr>
+        <w:pStyle w:val="NormalWeb"/>
         <w:spacing w:before="0" w:beforeAutospacing="0" w:after="0" w:afterAutospacing="0"/>
         <w:textAlignment w:val="baseline"/>
         <w:rPr>
@@ -2104,6 +2151,7 @@
           <w:bCs/>
           <w:color w:val="000000"/>
         </w:rPr>
+        <w:lastRenderedPageBreak/>
         <w:t>actual duration of task</w:t>
       </w:r>
       <w:r>
@@ -2157,7 +2205,6 @@
           <w:bCs/>
           <w:color w:val="000000"/>
         </w:rPr>
-        <w:lastRenderedPageBreak/>
         <w:t xml:space="preserve">A Gantt chart of your tasks, showing start and end dates for each task, and showing dependencies across tasks. Provide a brief explanation of your chart. </w:t>
       </w:r>
       <w:r>
@@ -4437,6 +4484,15 @@
 </file>
 
 <file path=customXml/item1.xml><?xml version="1.0" encoding="utf-8"?>
+<?mso-contentType ?>
+<FormTemplates xmlns="http://schemas.microsoft.com/sharepoint/v3/contenttype/forms">
+  <Display>DocumentLibraryForm</Display>
+  <Edit>DocumentLibraryForm</Edit>
+  <New>DocumentLibraryForm</New>
+</FormTemplates>
+</file>
+
+<file path=customXml/item2.xml><?xml version="1.0" encoding="utf-8"?>
 <ct:contentTypeSchema xmlns:ct="http://schemas.microsoft.com/office/2006/metadata/contentType" xmlns:ma="http://schemas.microsoft.com/office/2006/metadata/properties/metaAttributes" ct:_="" ma:_="" ma:contentTypeName="Document" ma:contentTypeID="0x0101001F8BA2CD46EA504E863AC9B3D9A6AD3F" ma:contentTypeVersion="10" ma:contentTypeDescription="Create a new document." ma:contentTypeScope="" ma:versionID="a5a9023d4cea077094bb0d77dee6a289">
   <xsd:schema xmlns:xsd="http://www.w3.org/2001/XMLSchema" xmlns:xs="http://www.w3.org/2001/XMLSchema" xmlns:p="http://schemas.microsoft.com/office/2006/metadata/properties" xmlns:ns3="2c856e24-5248-421e-b19f-b599714b98fc" targetNamespace="http://schemas.microsoft.com/office/2006/metadata/properties" ma:root="true" ma:fieldsID="2ba7037f78d3a2540faf2833e5082e61" ns3:_="">
     <xsd:import namespace="2c856e24-5248-421e-b19f-b599714b98fc"/>
@@ -4620,15 +4676,6 @@
 </ct:contentTypeSchema>
 </file>
 
-<file path=customXml/item2.xml><?xml version="1.0" encoding="utf-8"?>
-<?mso-contentType ?>
-<FormTemplates xmlns="http://schemas.microsoft.com/sharepoint/v3/contenttype/forms">
-  <Display>DocumentLibraryForm</Display>
-  <Edit>DocumentLibraryForm</Edit>
-  <New>DocumentLibraryForm</New>
-</FormTemplates>
-</file>
-
 <file path=customXml/item3.xml><?xml version="1.0" encoding="utf-8"?>
 <p:properties xmlns:p="http://schemas.microsoft.com/office/2006/metadata/properties" xmlns:xsi="http://www.w3.org/2001/XMLSchema-instance" xmlns:pc="http://schemas.microsoft.com/office/infopath/2007/PartnerControls">
   <documentManagement/>
@@ -4636,6 +4683,14 @@
 </file>
 
 <file path=customXml/itemProps1.xml><?xml version="1.0" encoding="utf-8"?>
+<ds:datastoreItem xmlns:ds="http://schemas.openxmlformats.org/officeDocument/2006/customXml" ds:itemID="{36162914-4CA3-429F-9E96-630A419A0080}">
+  <ds:schemaRefs>
+    <ds:schemaRef ds:uri="http://schemas.microsoft.com/sharepoint/v3/contenttype/forms"/>
+  </ds:schemaRefs>
+</ds:datastoreItem>
+</file>
+
+<file path=customXml/itemProps2.xml><?xml version="1.0" encoding="utf-8"?>
 <ds:datastoreItem xmlns:ds="http://schemas.openxmlformats.org/officeDocument/2006/customXml" ds:itemID="{1CE85E47-060E-4A61-9C58-5CF565A88EB0}">
   <ds:schemaRefs>
     <ds:schemaRef ds:uri="http://schemas.microsoft.com/office/2006/metadata/contentType"/>
@@ -4653,14 +4708,6 @@
 </ds:datastoreItem>
 </file>
 
-<file path=customXml/itemProps2.xml><?xml version="1.0" encoding="utf-8"?>
-<ds:datastoreItem xmlns:ds="http://schemas.openxmlformats.org/officeDocument/2006/customXml" ds:itemID="{36162914-4CA3-429F-9E96-630A419A0080}">
-  <ds:schemaRefs>
-    <ds:schemaRef ds:uri="http://schemas.microsoft.com/sharepoint/v3/contenttype/forms"/>
-  </ds:schemaRefs>
-</ds:datastoreItem>
-</file>
-
 <file path=customXml/itemProps3.xml><?xml version="1.0" encoding="utf-8"?>
 <ds:datastoreItem xmlns:ds="http://schemas.openxmlformats.org/officeDocument/2006/customXml" ds:itemID="{CC59E8D5-B255-4DC4-8354-FFA8F941405F}">
   <ds:schemaRefs>

</xml_diff>

<commit_message>
added gnatt to doc
</commit_message>
<xml_diff>
--- a/proj management.docx
+++ b/proj management.docx
@@ -419,8 +419,16 @@
         <w:rPr>
           <w:color w:val="000000"/>
         </w:rPr>
-        <w:t>- MentCare</w:t>
-      </w:r>
+        <w:t xml:space="preserve">- </w:t>
+      </w:r>
+      <w:proofErr w:type="spellStart"/>
+      <w:r>
+        <w:rPr>
+          <w:color w:val="000000"/>
+        </w:rPr>
+        <w:t>MentCare</w:t>
+      </w:r>
+      <w:proofErr w:type="spellEnd"/>
     </w:p>
     <w:p>
       <w:pPr>
@@ -519,7 +527,21 @@
         <w:rPr>
           <w:color w:val="000000"/>
         </w:rPr>
-        <w:t>Creating a similar system to MentCare’s activity logging system</w:t>
+        <w:t xml:space="preserve">Creating a similar system to </w:t>
+      </w:r>
+      <w:proofErr w:type="spellStart"/>
+      <w:r>
+        <w:rPr>
+          <w:color w:val="000000"/>
+        </w:rPr>
+        <w:t>MentCare’s</w:t>
+      </w:r>
+      <w:proofErr w:type="spellEnd"/>
+      <w:r>
+        <w:rPr>
+          <w:color w:val="000000"/>
+        </w:rPr>
+        <w:t xml:space="preserve"> activity logging system</w:t>
       </w:r>
     </w:p>
     <w:p>
@@ -1589,7 +1611,6 @@
           <w:numId w:val="10"/>
         </w:numPr>
         <w:spacing w:before="0" w:beforeAutospacing="0" w:after="0" w:afterAutospacing="0"/>
-        <w:jc w:val="center"/>
         <w:textAlignment w:val="baseline"/>
         <w:rPr>
           <w:color w:val="000000"/>
@@ -1607,7 +1628,6 @@
         <w:pStyle w:val="NormalWeb"/>
         <w:spacing w:before="0" w:beforeAutospacing="0" w:after="0" w:afterAutospacing="0"/>
         <w:ind w:left="720"/>
-        <w:jc w:val="center"/>
         <w:textAlignment w:val="baseline"/>
         <w:rPr>
           <w:color w:val="000000"/>
@@ -1706,6 +1726,87 @@
         <w:pStyle w:val="NormalWeb"/>
         <w:spacing w:before="0" w:beforeAutospacing="0" w:after="0" w:afterAutospacing="0"/>
       </w:pPr>
+    </w:p>
+    <w:p>
+      <w:pPr>
+        <w:pStyle w:val="NormalWeb"/>
+        <w:spacing w:before="0" w:beforeAutospacing="0" w:after="0" w:afterAutospacing="0"/>
+      </w:pPr>
+      <w:r>
+        <w:t>GNATT CHART</w:t>
+      </w:r>
+    </w:p>
+    <w:p>
+      <w:pPr>
+        <w:pStyle w:val="NormalWeb"/>
+        <w:spacing w:before="0" w:beforeAutospacing="0" w:after="0" w:afterAutospacing="0"/>
+      </w:pPr>
+    </w:p>
+    <w:p>
+      <w:pPr>
+        <w:pStyle w:val="NormalWeb"/>
+        <w:spacing w:before="0" w:beforeAutospacing="0" w:after="0" w:afterAutospacing="0"/>
+      </w:pPr>
+      <w:r>
+        <w:drawing>
+          <wp:inline distT="0" distB="0" distL="0" distR="0" wp14:anchorId="0FD3ADD4" wp14:editId="1847017B">
+            <wp:extent cx="6596462" cy="2502568"/>
+            <wp:effectExtent l="0" t="0" r="0" b="0"/>
+            <wp:docPr id="1" name="Picture 1" descr="Graphical user interface, application&#10;&#10;Description automatically generated"/>
+            <wp:cNvGraphicFramePr>
+              <a:graphicFrameLocks xmlns:a="http://schemas.openxmlformats.org/drawingml/2006/main" noChangeAspect="1"/>
+            </wp:cNvGraphicFramePr>
+            <a:graphic xmlns:a="http://schemas.openxmlformats.org/drawingml/2006/main">
+              <a:graphicData uri="http://schemas.openxmlformats.org/drawingml/2006/picture">
+                <pic:pic xmlns:pic="http://schemas.openxmlformats.org/drawingml/2006/picture">
+                  <pic:nvPicPr>
+                    <pic:cNvPr id="1" name="Picture 1" descr="Graphical user interface, application&#10;&#10;Description automatically generated"/>
+                    <pic:cNvPicPr/>
+                  </pic:nvPicPr>
+                  <pic:blipFill>
+                    <a:blip r:embed="rId8"/>
+                    <a:stretch>
+                      <a:fillRect/>
+                    </a:stretch>
+                  </pic:blipFill>
+                  <pic:spPr>
+                    <a:xfrm>
+                      <a:off x="0" y="0"/>
+                      <a:ext cx="6609636" cy="2507566"/>
+                    </a:xfrm>
+                    <a:prstGeom prst="rect">
+                      <a:avLst/>
+                    </a:prstGeom>
+                  </pic:spPr>
+                </pic:pic>
+              </a:graphicData>
+            </a:graphic>
+          </wp:inline>
+        </w:drawing>
+      </w:r>
+    </w:p>
+    <w:p>
+      <w:pPr>
+        <w:pStyle w:val="NormalWeb"/>
+        <w:spacing w:before="0" w:beforeAutospacing="0" w:after="0" w:afterAutospacing="0"/>
+      </w:pPr>
+    </w:p>
+    <w:p>
+      <w:pPr>
+        <w:pStyle w:val="NormalWeb"/>
+        <w:spacing w:before="0" w:beforeAutospacing="0" w:after="0" w:afterAutospacing="0"/>
+      </w:pPr>
+      <w:r>
+        <w:t xml:space="preserve">This is a portion of our gnat chart. We added tasks as we went jus to ensure that the tasks and how long they took were accurate. The tasks are broken down similarly to the WBS, in the sense that each project member has their major task and made smaller “child tasks” based on what needed to be done to complete the general task. This </w:t>
+      </w:r>
+      <w:proofErr w:type="spellStart"/>
+      <w:r>
+        <w:t>gnatt</w:t>
+      </w:r>
+      <w:proofErr w:type="spellEnd"/>
+      <w:r>
+        <w:t xml:space="preserve"> chart does go more into depth and more specific jobs than the WBS as we added every issue, we ran into that needed to be resolved as a way to keep our teammates updated. This was used as a form of communication</w:t>
+      </w:r>
     </w:p>
     <w:sectPr>
       <w:pgSz w:w="12240" w:h="15840"/>
@@ -3918,6 +4019,21 @@
 </file>
 
 <file path=customXml/item1.xml><?xml version="1.0" encoding="utf-8"?>
+<p:properties xmlns:p="http://schemas.microsoft.com/office/2006/metadata/properties" xmlns:xsi="http://www.w3.org/2001/XMLSchema-instance" xmlns:pc="http://schemas.microsoft.com/office/infopath/2007/PartnerControls">
+  <documentManagement/>
+</p:properties>
+</file>
+
+<file path=customXml/item2.xml><?xml version="1.0" encoding="utf-8"?>
+<?mso-contentType ?>
+<FormTemplates xmlns="http://schemas.microsoft.com/sharepoint/v3/contenttype/forms">
+  <Display>DocumentLibraryForm</Display>
+  <Edit>DocumentLibraryForm</Edit>
+  <New>DocumentLibraryForm</New>
+</FormTemplates>
+</file>
+
+<file path=customXml/item3.xml><?xml version="1.0" encoding="utf-8"?>
 <ct:contentTypeSchema xmlns:ct="http://schemas.microsoft.com/office/2006/metadata/contentType" xmlns:ma="http://schemas.microsoft.com/office/2006/metadata/properties/metaAttributes" ct:_="" ma:_="" ma:contentTypeName="Document" ma:contentTypeID="0x0101001F8BA2CD46EA504E863AC9B3D9A6AD3F" ma:contentTypeVersion="10" ma:contentTypeDescription="Create a new document." ma:contentTypeScope="" ma:versionID="a5a9023d4cea077094bb0d77dee6a289">
   <xsd:schema xmlns:xsd="http://www.w3.org/2001/XMLSchema" xmlns:xs="http://www.w3.org/2001/XMLSchema" xmlns:p="http://schemas.microsoft.com/office/2006/metadata/properties" xmlns:ns3="2c856e24-5248-421e-b19f-b599714b98fc" targetNamespace="http://schemas.microsoft.com/office/2006/metadata/properties" ma:root="true" ma:fieldsID="2ba7037f78d3a2540faf2833e5082e61" ns3:_="">
     <xsd:import namespace="2c856e24-5248-421e-b19f-b599714b98fc"/>
@@ -4101,22 +4217,24 @@
 </ct:contentTypeSchema>
 </file>
 
-<file path=customXml/item2.xml><?xml version="1.0" encoding="utf-8"?>
-<?mso-contentType ?>
-<FormTemplates xmlns="http://schemas.microsoft.com/sharepoint/v3/contenttype/forms">
-  <Display>DocumentLibraryForm</Display>
-  <Edit>DocumentLibraryForm</Edit>
-  <New>DocumentLibraryForm</New>
-</FormTemplates>
+<file path=customXml/itemProps1.xml><?xml version="1.0" encoding="utf-8"?>
+<ds:datastoreItem xmlns:ds="http://schemas.openxmlformats.org/officeDocument/2006/customXml" ds:itemID="{CC59E8D5-B255-4DC4-8354-FFA8F941405F}">
+  <ds:schemaRefs>
+    <ds:schemaRef ds:uri="http://schemas.microsoft.com/office/2006/metadata/properties"/>
+    <ds:schemaRef ds:uri="http://schemas.microsoft.com/office/infopath/2007/PartnerControls"/>
+  </ds:schemaRefs>
+</ds:datastoreItem>
 </file>
 
-<file path=customXml/item3.xml><?xml version="1.0" encoding="utf-8"?>
-<p:properties xmlns:p="http://schemas.microsoft.com/office/2006/metadata/properties" xmlns:xsi="http://www.w3.org/2001/XMLSchema-instance" xmlns:pc="http://schemas.microsoft.com/office/infopath/2007/PartnerControls">
-  <documentManagement/>
-</p:properties>
+<file path=customXml/itemProps2.xml><?xml version="1.0" encoding="utf-8"?>
+<ds:datastoreItem xmlns:ds="http://schemas.openxmlformats.org/officeDocument/2006/customXml" ds:itemID="{36162914-4CA3-429F-9E96-630A419A0080}">
+  <ds:schemaRefs>
+    <ds:schemaRef ds:uri="http://schemas.microsoft.com/sharepoint/v3/contenttype/forms"/>
+  </ds:schemaRefs>
+</ds:datastoreItem>
 </file>
 
-<file path=customXml/itemProps1.xml><?xml version="1.0" encoding="utf-8"?>
+<file path=customXml/itemProps3.xml><?xml version="1.0" encoding="utf-8"?>
 <ds:datastoreItem xmlns:ds="http://schemas.openxmlformats.org/officeDocument/2006/customXml" ds:itemID="{1CE85E47-060E-4A61-9C58-5CF565A88EB0}">
   <ds:schemaRefs>
     <ds:schemaRef ds:uri="http://schemas.microsoft.com/office/2006/metadata/contentType"/>
@@ -4132,21 +4250,4 @@
     <ds:schemaRef ds:uri="http://schemas.microsoft.com/internal/obd"/>
   </ds:schemaRefs>
 </ds:datastoreItem>
-</file>
-
-<file path=customXml/itemProps2.xml><?xml version="1.0" encoding="utf-8"?>
-<ds:datastoreItem xmlns:ds="http://schemas.openxmlformats.org/officeDocument/2006/customXml" ds:itemID="{36162914-4CA3-429F-9E96-630A419A0080}">
-  <ds:schemaRefs>
-    <ds:schemaRef ds:uri="http://schemas.microsoft.com/sharepoint/v3/contenttype/forms"/>
-  </ds:schemaRefs>
-</ds:datastoreItem>
-</file>
-
-<file path=customXml/itemProps3.xml><?xml version="1.0" encoding="utf-8"?>
-<ds:datastoreItem xmlns:ds="http://schemas.openxmlformats.org/officeDocument/2006/customXml" ds:itemID="{CC59E8D5-B255-4DC4-8354-FFA8F941405F}">
-  <ds:schemaRefs>
-    <ds:schemaRef ds:uri="http://schemas.microsoft.com/office/2006/metadata/properties"/>
-    <ds:schemaRef ds:uri="http://schemas.microsoft.com/office/infopath/2007/PartnerControls"/>
-  </ds:schemaRefs>
-</ds:datastoreItem>
 </file>
</xml_diff>

<commit_message>
add wbs to doc
</commit_message>
<xml_diff>
--- a/proj management.docx
+++ b/proj management.docx
@@ -1748,6 +1748,9 @@
         <w:spacing w:before="0" w:beforeAutospacing="0" w:after="0" w:afterAutospacing="0"/>
       </w:pPr>
       <w:r>
+        <w:rPr>
+          <w:noProof/>
+        </w:rPr>
         <w:drawing>
           <wp:inline distT="0" distB="0" distL="0" distR="0" wp14:anchorId="0FD3ADD4" wp14:editId="1847017B">
             <wp:extent cx="6596462" cy="2502568"/>
@@ -1805,7 +1808,78 @@
       </w:r>
       <w:proofErr w:type="spellEnd"/>
       <w:r>
-        <w:t xml:space="preserve"> chart does go more into depth and more specific jobs than the WBS as we added every issue, we ran into that needed to be resolved as a way to keep our teammates updated. This was used as a form of communication</w:t>
+        <w:t xml:space="preserve"> chart does go more into depth and more specific jobs than the WBS as we added every issue, we ran into that needed to be resolved </w:t>
+      </w:r>
+      <w:r>
+        <w:t>to</w:t>
+      </w:r>
+      <w:r>
+        <w:t xml:space="preserve"> keep our teammates updated. This was used as a form of communication</w:t>
+      </w:r>
+    </w:p>
+    <w:p>
+      <w:pPr>
+        <w:pStyle w:val="NormalWeb"/>
+        <w:spacing w:before="0" w:beforeAutospacing="0" w:after="0" w:afterAutospacing="0"/>
+      </w:pPr>
+    </w:p>
+    <w:p>
+      <w:pPr>
+        <w:pStyle w:val="NormalWeb"/>
+        <w:spacing w:before="0" w:beforeAutospacing="0" w:after="0" w:afterAutospacing="0"/>
+      </w:pPr>
+      <w:r>
+        <w:lastRenderedPageBreak/>
+        <w:drawing>
+          <wp:inline distT="0" distB="0" distL="0" distR="0" wp14:anchorId="529525BC" wp14:editId="021A43B6">
+            <wp:extent cx="5943600" cy="3243580"/>
+            <wp:effectExtent l="0" t="0" r="0" b="0"/>
+            <wp:docPr id="2" name="Picture 2" descr="Diagram&#10;&#10;Description automatically generated"/>
+            <wp:cNvGraphicFramePr>
+              <a:graphicFrameLocks xmlns:a="http://schemas.openxmlformats.org/drawingml/2006/main" noChangeAspect="1"/>
+            </wp:cNvGraphicFramePr>
+            <a:graphic xmlns:a="http://schemas.openxmlformats.org/drawingml/2006/main">
+              <a:graphicData uri="http://schemas.openxmlformats.org/drawingml/2006/picture">
+                <pic:pic xmlns:pic="http://schemas.openxmlformats.org/drawingml/2006/picture">
+                  <pic:nvPicPr>
+                    <pic:cNvPr id="2" name="Picture 2" descr="Diagram&#10;&#10;Description automatically generated"/>
+                    <pic:cNvPicPr/>
+                  </pic:nvPicPr>
+                  <pic:blipFill>
+                    <a:blip r:embed="rId9"/>
+                    <a:stretch>
+                      <a:fillRect/>
+                    </a:stretch>
+                  </pic:blipFill>
+                  <pic:spPr>
+                    <a:xfrm>
+                      <a:off x="0" y="0"/>
+                      <a:ext cx="5943600" cy="3243580"/>
+                    </a:xfrm>
+                    <a:prstGeom prst="rect">
+                      <a:avLst/>
+                    </a:prstGeom>
+                  </pic:spPr>
+                </pic:pic>
+              </a:graphicData>
+            </a:graphic>
+          </wp:inline>
+        </w:drawing>
+      </w:r>
+    </w:p>
+    <w:p>
+      <w:pPr>
+        <w:pStyle w:val="NormalWeb"/>
+        <w:spacing w:before="0" w:beforeAutospacing="0" w:after="0" w:afterAutospacing="0"/>
+      </w:pPr>
+    </w:p>
+    <w:p>
+      <w:pPr>
+        <w:pStyle w:val="NormalWeb"/>
+        <w:spacing w:before="0" w:beforeAutospacing="0" w:after="0" w:afterAutospacing="0"/>
+      </w:pPr>
+      <w:r>
+        <w:t xml:space="preserve">The WBS chart is a very general breakdown of the different work assignments and how long each of them took. It is also discreetly divided up by who did what. Anisha was responsible for everything under “Project Management Record Keeping”, Kyra worked on everything under “System Visualization”. Jaden worked on the “NFC Card Emulator” category. </w:t>
       </w:r>
     </w:p>
     <w:sectPr>
@@ -4019,21 +4093,6 @@
 </file>
 
 <file path=customXml/item1.xml><?xml version="1.0" encoding="utf-8"?>
-<p:properties xmlns:p="http://schemas.microsoft.com/office/2006/metadata/properties" xmlns:xsi="http://www.w3.org/2001/XMLSchema-instance" xmlns:pc="http://schemas.microsoft.com/office/infopath/2007/PartnerControls">
-  <documentManagement/>
-</p:properties>
-</file>
-
-<file path=customXml/item2.xml><?xml version="1.0" encoding="utf-8"?>
-<?mso-contentType ?>
-<FormTemplates xmlns="http://schemas.microsoft.com/sharepoint/v3/contenttype/forms">
-  <Display>DocumentLibraryForm</Display>
-  <Edit>DocumentLibraryForm</Edit>
-  <New>DocumentLibraryForm</New>
-</FormTemplates>
-</file>
-
-<file path=customXml/item3.xml><?xml version="1.0" encoding="utf-8"?>
 <ct:contentTypeSchema xmlns:ct="http://schemas.microsoft.com/office/2006/metadata/contentType" xmlns:ma="http://schemas.microsoft.com/office/2006/metadata/properties/metaAttributes" ct:_="" ma:_="" ma:contentTypeName="Document" ma:contentTypeID="0x0101001F8BA2CD46EA504E863AC9B3D9A6AD3F" ma:contentTypeVersion="10" ma:contentTypeDescription="Create a new document." ma:contentTypeScope="" ma:versionID="a5a9023d4cea077094bb0d77dee6a289">
   <xsd:schema xmlns:xsd="http://www.w3.org/2001/XMLSchema" xmlns:xs="http://www.w3.org/2001/XMLSchema" xmlns:p="http://schemas.microsoft.com/office/2006/metadata/properties" xmlns:ns3="2c856e24-5248-421e-b19f-b599714b98fc" targetNamespace="http://schemas.microsoft.com/office/2006/metadata/properties" ma:root="true" ma:fieldsID="2ba7037f78d3a2540faf2833e5082e61" ns3:_="">
     <xsd:import namespace="2c856e24-5248-421e-b19f-b599714b98fc"/>
@@ -4217,24 +4276,22 @@
 </ct:contentTypeSchema>
 </file>
 
-<file path=customXml/itemProps1.xml><?xml version="1.0" encoding="utf-8"?>
-<ds:datastoreItem xmlns:ds="http://schemas.openxmlformats.org/officeDocument/2006/customXml" ds:itemID="{CC59E8D5-B255-4DC4-8354-FFA8F941405F}">
-  <ds:schemaRefs>
-    <ds:schemaRef ds:uri="http://schemas.microsoft.com/office/2006/metadata/properties"/>
-    <ds:schemaRef ds:uri="http://schemas.microsoft.com/office/infopath/2007/PartnerControls"/>
-  </ds:schemaRefs>
-</ds:datastoreItem>
+<file path=customXml/item2.xml><?xml version="1.0" encoding="utf-8"?>
+<?mso-contentType ?>
+<FormTemplates xmlns="http://schemas.microsoft.com/sharepoint/v3/contenttype/forms">
+  <Display>DocumentLibraryForm</Display>
+  <Edit>DocumentLibraryForm</Edit>
+  <New>DocumentLibraryForm</New>
+</FormTemplates>
 </file>
 
-<file path=customXml/itemProps2.xml><?xml version="1.0" encoding="utf-8"?>
-<ds:datastoreItem xmlns:ds="http://schemas.openxmlformats.org/officeDocument/2006/customXml" ds:itemID="{36162914-4CA3-429F-9E96-630A419A0080}">
-  <ds:schemaRefs>
-    <ds:schemaRef ds:uri="http://schemas.microsoft.com/sharepoint/v3/contenttype/forms"/>
-  </ds:schemaRefs>
-</ds:datastoreItem>
+<file path=customXml/item3.xml><?xml version="1.0" encoding="utf-8"?>
+<p:properties xmlns:p="http://schemas.microsoft.com/office/2006/metadata/properties" xmlns:xsi="http://www.w3.org/2001/XMLSchema-instance" xmlns:pc="http://schemas.microsoft.com/office/infopath/2007/PartnerControls">
+  <documentManagement/>
+</p:properties>
 </file>
 
-<file path=customXml/itemProps3.xml><?xml version="1.0" encoding="utf-8"?>
+<file path=customXml/itemProps1.xml><?xml version="1.0" encoding="utf-8"?>
 <ds:datastoreItem xmlns:ds="http://schemas.openxmlformats.org/officeDocument/2006/customXml" ds:itemID="{1CE85E47-060E-4A61-9C58-5CF565A88EB0}">
   <ds:schemaRefs>
     <ds:schemaRef ds:uri="http://schemas.microsoft.com/office/2006/metadata/contentType"/>
@@ -4250,4 +4307,21 @@
     <ds:schemaRef ds:uri="http://schemas.microsoft.com/internal/obd"/>
   </ds:schemaRefs>
 </ds:datastoreItem>
+</file>
+
+<file path=customXml/itemProps2.xml><?xml version="1.0" encoding="utf-8"?>
+<ds:datastoreItem xmlns:ds="http://schemas.openxmlformats.org/officeDocument/2006/customXml" ds:itemID="{36162914-4CA3-429F-9E96-630A419A0080}">
+  <ds:schemaRefs>
+    <ds:schemaRef ds:uri="http://schemas.microsoft.com/sharepoint/v3/contenttype/forms"/>
+  </ds:schemaRefs>
+</ds:datastoreItem>
+</file>
+
+<file path=customXml/itemProps3.xml><?xml version="1.0" encoding="utf-8"?>
+<ds:datastoreItem xmlns:ds="http://schemas.openxmlformats.org/officeDocument/2006/customXml" ds:itemID="{CC59E8D5-B255-4DC4-8354-FFA8F941405F}">
+  <ds:schemaRefs>
+    <ds:schemaRef ds:uri="http://schemas.microsoft.com/office/2006/metadata/properties"/>
+    <ds:schemaRef ds:uri="http://schemas.microsoft.com/office/infopath/2007/PartnerControls"/>
+  </ds:schemaRefs>
+</ds:datastoreItem>
 </file>
</xml_diff>

<commit_message>
edited WBS to change times and format and updated doc
</commit_message>
<xml_diff>
--- a/proj management.docx
+++ b/proj management.docx
@@ -61,17 +61,6 @@
         <w:ind w:firstLine="720"/>
         <w:textAlignment w:val="baseline"/>
         <w:rPr>
-          <w:color w:val="000000"/>
-        </w:rPr>
-      </w:pPr>
-    </w:p>
-    <w:p>
-      <w:pPr>
-        <w:pStyle w:val="NormalWeb"/>
-        <w:spacing w:before="0" w:beforeAutospacing="0" w:after="0" w:afterAutospacing="0"/>
-        <w:ind w:firstLine="720"/>
-        <w:textAlignment w:val="baseline"/>
-        <w:rPr>
           <w:b/>
           <w:bCs/>
           <w:color w:val="000000"/>
@@ -779,8 +768,68 @@
         <w:rPr>
           <w:color w:val="000000"/>
         </w:rPr>
+        <w:t>Visuals</w:t>
+      </w:r>
+    </w:p>
+    <w:p>
+      <w:pPr>
+        <w:pStyle w:val="NormalWeb"/>
+        <w:numPr>
+          <w:ilvl w:val="1"/>
+          <w:numId w:val="10"/>
+        </w:numPr>
+        <w:spacing w:before="0" w:beforeAutospacing="0" w:after="0" w:afterAutospacing="0"/>
+        <w:textAlignment w:val="baseline"/>
+        <w:rPr>
+          <w:color w:val="000000"/>
+        </w:rPr>
+      </w:pPr>
+      <w:r>
+        <w:rPr>
+          <w:color w:val="000000"/>
+        </w:rPr>
         <w:lastRenderedPageBreak/>
-        <w:t>Visuals</w:t>
+        <w:t>Which software is best suited for this situation</w:t>
+      </w:r>
+    </w:p>
+    <w:p>
+      <w:pPr>
+        <w:pStyle w:val="NormalWeb"/>
+        <w:numPr>
+          <w:ilvl w:val="2"/>
+          <w:numId w:val="10"/>
+        </w:numPr>
+        <w:spacing w:before="0" w:beforeAutospacing="0" w:after="0" w:afterAutospacing="0"/>
+        <w:textAlignment w:val="baseline"/>
+        <w:rPr>
+          <w:color w:val="000000"/>
+        </w:rPr>
+      </w:pPr>
+      <w:r>
+        <w:rPr>
+          <w:color w:val="000000"/>
+        </w:rPr>
+        <w:t>Processing</w:t>
+      </w:r>
+    </w:p>
+    <w:p>
+      <w:pPr>
+        <w:pStyle w:val="NormalWeb"/>
+        <w:numPr>
+          <w:ilvl w:val="0"/>
+          <w:numId w:val="10"/>
+        </w:numPr>
+        <w:spacing w:before="0" w:beforeAutospacing="0" w:after="0" w:afterAutospacing="0"/>
+        <w:textAlignment w:val="baseline"/>
+        <w:rPr>
+          <w:color w:val="000000"/>
+        </w:rPr>
+      </w:pPr>
+      <w:r>
+        <w:rPr>
+          <w:color w:val="000000"/>
+        </w:rPr>
+        <w:t>Assign roles based on ability</w:t>
       </w:r>
     </w:p>
     <w:p>
@@ -800,7 +849,19 @@
         <w:rPr>
           <w:color w:val="000000"/>
         </w:rPr>
-        <w:t>Which software is best suited for this situation</w:t>
+        <w:t xml:space="preserve">Split responsibility based on how the tasks </w:t>
+      </w:r>
+      <w:r>
+        <w:rPr>
+          <w:color w:val="000000"/>
+        </w:rPr>
+        <w:t>can</w:t>
+      </w:r>
+      <w:r>
+        <w:rPr>
+          <w:color w:val="000000"/>
+        </w:rPr>
+        <w:t xml:space="preserve"> divide</w:t>
       </w:r>
     </w:p>
     <w:p>
@@ -820,7 +881,63 @@
         <w:rPr>
           <w:color w:val="000000"/>
         </w:rPr>
-        <w:t>Processing</w:t>
+        <w:t>NFC cards</w:t>
+      </w:r>
+    </w:p>
+    <w:p>
+      <w:pPr>
+        <w:pStyle w:val="NormalWeb"/>
+        <w:numPr>
+          <w:ilvl w:val="2"/>
+          <w:numId w:val="10"/>
+        </w:numPr>
+        <w:spacing w:before="0" w:beforeAutospacing="0" w:after="0" w:afterAutospacing="0"/>
+        <w:textAlignment w:val="baseline"/>
+        <w:rPr>
+          <w:color w:val="000000"/>
+        </w:rPr>
+      </w:pPr>
+      <w:r>
+        <w:rPr>
+          <w:color w:val="000000"/>
+        </w:rPr>
+        <w:t>Visual Representation</w:t>
+      </w:r>
+    </w:p>
+    <w:p>
+      <w:pPr>
+        <w:pStyle w:val="NormalWeb"/>
+        <w:numPr>
+          <w:ilvl w:val="2"/>
+          <w:numId w:val="10"/>
+        </w:numPr>
+        <w:spacing w:before="0" w:beforeAutospacing="0" w:after="0" w:afterAutospacing="0"/>
+        <w:textAlignment w:val="baseline"/>
+        <w:rPr>
+          <w:color w:val="000000"/>
+        </w:rPr>
+      </w:pPr>
+      <w:r>
+        <w:rPr>
+          <w:color w:val="000000"/>
+        </w:rPr>
+        <w:t>Project Management</w:t>
+      </w:r>
+    </w:p>
+    <w:p>
+      <w:pPr>
+        <w:pStyle w:val="NormalWeb"/>
+        <w:spacing w:before="0" w:beforeAutospacing="0" w:after="0" w:afterAutospacing="0"/>
+        <w:textAlignment w:val="baseline"/>
+        <w:rPr>
+          <w:color w:val="000000"/>
+        </w:rPr>
+      </w:pPr>
+      <w:r>
+        <w:rPr>
+          <w:color w:val="000000"/>
+        </w:rPr>
+        <w:t>IMPLEMENTATION AND UNIT TESTING</w:t>
       </w:r>
     </w:p>
     <w:p>
@@ -840,7 +957,13 @@
         <w:rPr>
           <w:color w:val="000000"/>
         </w:rPr>
-        <w:t>Assign roles based on ability</w:t>
+        <w:t>NFC</w:t>
+      </w:r>
+      <w:r>
+        <w:rPr>
+          <w:color w:val="000000"/>
+        </w:rPr>
+        <w:t>/Phone App</w:t>
       </w:r>
     </w:p>
     <w:p>
@@ -860,95 +983,67 @@
         <w:rPr>
           <w:color w:val="000000"/>
         </w:rPr>
-        <w:t xml:space="preserve">Split responsibility based on how the tasks </w:t>
-      </w:r>
-      <w:r>
-        <w:rPr>
-          <w:color w:val="000000"/>
-        </w:rPr>
-        <w:t>can</w:t>
-      </w:r>
-      <w:r>
-        <w:rPr>
-          <w:color w:val="000000"/>
-        </w:rPr>
-        <w:t xml:space="preserve"> divide</w:t>
-      </w:r>
-    </w:p>
-    <w:p>
-      <w:pPr>
-        <w:pStyle w:val="NormalWeb"/>
-        <w:numPr>
-          <w:ilvl w:val="2"/>
-          <w:numId w:val="10"/>
-        </w:numPr>
-        <w:spacing w:before="0" w:beforeAutospacing="0" w:after="0" w:afterAutospacing="0"/>
-        <w:textAlignment w:val="baseline"/>
-        <w:rPr>
-          <w:color w:val="000000"/>
-        </w:rPr>
-      </w:pPr>
-      <w:r>
-        <w:rPr>
-          <w:color w:val="000000"/>
-        </w:rPr>
-        <w:t>NFC cards</w:t>
-      </w:r>
-    </w:p>
-    <w:p>
-      <w:pPr>
-        <w:pStyle w:val="NormalWeb"/>
-        <w:numPr>
-          <w:ilvl w:val="2"/>
-          <w:numId w:val="10"/>
-        </w:numPr>
-        <w:spacing w:before="0" w:beforeAutospacing="0" w:after="0" w:afterAutospacing="0"/>
-        <w:textAlignment w:val="baseline"/>
-        <w:rPr>
-          <w:color w:val="000000"/>
-        </w:rPr>
-      </w:pPr>
-      <w:r>
-        <w:rPr>
-          <w:color w:val="000000"/>
-        </w:rPr>
-        <w:t>Visual Representation</w:t>
-      </w:r>
-    </w:p>
-    <w:p>
-      <w:pPr>
-        <w:pStyle w:val="NormalWeb"/>
-        <w:numPr>
-          <w:ilvl w:val="2"/>
-          <w:numId w:val="10"/>
-        </w:numPr>
-        <w:spacing w:before="0" w:beforeAutospacing="0" w:after="0" w:afterAutospacing="0"/>
-        <w:textAlignment w:val="baseline"/>
-        <w:rPr>
-          <w:color w:val="000000"/>
-        </w:rPr>
-      </w:pPr>
-      <w:r>
-        <w:rPr>
-          <w:color w:val="000000"/>
-        </w:rPr>
-        <w:t>Project Management</w:t>
-      </w:r>
-    </w:p>
-    <w:p>
-      <w:pPr>
-        <w:pStyle w:val="NormalWeb"/>
-        <w:spacing w:before="0" w:beforeAutospacing="0" w:after="0" w:afterAutospacing="0"/>
-        <w:textAlignment w:val="baseline"/>
-        <w:rPr>
-          <w:color w:val="000000"/>
-        </w:rPr>
-      </w:pPr>
-      <w:r>
-        <w:rPr>
-          <w:color w:val="000000"/>
-        </w:rPr>
-        <w:t>IMPLEMENTATION AND UNIT TESTING</w:t>
+        <w:t xml:space="preserve">Android studio (Java) </w:t>
+      </w:r>
+    </w:p>
+    <w:p>
+      <w:pPr>
+        <w:pStyle w:val="NormalWeb"/>
+        <w:numPr>
+          <w:ilvl w:val="1"/>
+          <w:numId w:val="10"/>
+        </w:numPr>
+        <w:spacing w:before="0" w:beforeAutospacing="0" w:after="0" w:afterAutospacing="0"/>
+        <w:textAlignment w:val="baseline"/>
+        <w:rPr>
+          <w:color w:val="000000"/>
+        </w:rPr>
+      </w:pPr>
+      <w:r>
+        <w:rPr>
+          <w:color w:val="000000"/>
+        </w:rPr>
+        <w:t>Research for implementation</w:t>
+      </w:r>
+    </w:p>
+    <w:p>
+      <w:pPr>
+        <w:pStyle w:val="NormalWeb"/>
+        <w:numPr>
+          <w:ilvl w:val="1"/>
+          <w:numId w:val="10"/>
+        </w:numPr>
+        <w:spacing w:before="0" w:beforeAutospacing="0" w:after="0" w:afterAutospacing="0"/>
+        <w:textAlignment w:val="baseline"/>
+        <w:rPr>
+          <w:color w:val="000000"/>
+        </w:rPr>
+      </w:pPr>
+      <w:r>
+        <w:rPr>
+          <w:color w:val="000000"/>
+        </w:rPr>
+        <w:t>Implemented basic features of the android studio app for user functionality</w:t>
+      </w:r>
+    </w:p>
+    <w:p>
+      <w:pPr>
+        <w:pStyle w:val="NormalWeb"/>
+        <w:numPr>
+          <w:ilvl w:val="1"/>
+          <w:numId w:val="10"/>
+        </w:numPr>
+        <w:spacing w:before="0" w:beforeAutospacing="0" w:after="0" w:afterAutospacing="0"/>
+        <w:textAlignment w:val="baseline"/>
+        <w:rPr>
+          <w:color w:val="000000"/>
+        </w:rPr>
+      </w:pPr>
+      <w:r>
+        <w:rPr>
+          <w:color w:val="000000"/>
+        </w:rPr>
+        <w:t>Implemented NFC scanning capabilities of android phone</w:t>
       </w:r>
     </w:p>
     <w:p>
@@ -968,13 +1063,13 @@
         <w:rPr>
           <w:color w:val="000000"/>
         </w:rPr>
-        <w:t>NFC</w:t>
-      </w:r>
-      <w:r>
-        <w:rPr>
-          <w:color w:val="000000"/>
-        </w:rPr>
-        <w:t>/Phone App</w:t>
+        <w:t>Visual</w:t>
+      </w:r>
+      <w:r>
+        <w:rPr>
+          <w:color w:val="000000"/>
+        </w:rPr>
+        <w:t>/Website</w:t>
       </w:r>
     </w:p>
     <w:p>
@@ -994,7 +1089,7 @@
         <w:rPr>
           <w:color w:val="000000"/>
         </w:rPr>
-        <w:t xml:space="preserve">Android studio (Java) </w:t>
+        <w:t>Processing (Java)</w:t>
       </w:r>
     </w:p>
     <w:p>
@@ -1014,7 +1109,7 @@
         <w:rPr>
           <w:color w:val="000000"/>
         </w:rPr>
-        <w:t>Research for implementation</w:t>
+        <w:t>Made an office layout using online software</w:t>
       </w:r>
     </w:p>
     <w:p>
@@ -1034,7 +1129,7 @@
         <w:rPr>
           <w:color w:val="000000"/>
         </w:rPr>
-        <w:t>Implemented basic features of the android studio app for user functionality</w:t>
+        <w:t>Resized the software to necessary specs</w:t>
       </w:r>
     </w:p>
     <w:p>
@@ -1054,7 +1149,47 @@
         <w:rPr>
           <w:color w:val="000000"/>
         </w:rPr>
-        <w:t>Implemented NFC scanning capabilities of android phone</w:t>
+        <w:t xml:space="preserve">Added visuals to processing </w:t>
+      </w:r>
+    </w:p>
+    <w:p>
+      <w:pPr>
+        <w:pStyle w:val="NormalWeb"/>
+        <w:numPr>
+          <w:ilvl w:val="1"/>
+          <w:numId w:val="10"/>
+        </w:numPr>
+        <w:spacing w:before="0" w:beforeAutospacing="0" w:after="0" w:afterAutospacing="0"/>
+        <w:textAlignment w:val="baseline"/>
+        <w:rPr>
+          <w:color w:val="000000"/>
+        </w:rPr>
+      </w:pPr>
+      <w:r>
+        <w:rPr>
+          <w:color w:val="000000"/>
+        </w:rPr>
+        <w:t>Coded doors different colours to represent when they open and close</w:t>
+      </w:r>
+    </w:p>
+    <w:p>
+      <w:pPr>
+        <w:pStyle w:val="NormalWeb"/>
+        <w:numPr>
+          <w:ilvl w:val="1"/>
+          <w:numId w:val="10"/>
+        </w:numPr>
+        <w:spacing w:before="0" w:beforeAutospacing="0" w:after="0" w:afterAutospacing="0"/>
+        <w:textAlignment w:val="baseline"/>
+        <w:rPr>
+          <w:color w:val="000000"/>
+        </w:rPr>
+      </w:pPr>
+      <w:r>
+        <w:rPr>
+          <w:color w:val="000000"/>
+        </w:rPr>
+        <w:t>The doors stay open (green) for three seconds and then close (red)</w:t>
       </w:r>
     </w:p>
     <w:p>
@@ -1074,13 +1209,7 @@
         <w:rPr>
           <w:color w:val="000000"/>
         </w:rPr>
-        <w:t>Visual</w:t>
-      </w:r>
-      <w:r>
-        <w:rPr>
-          <w:color w:val="000000"/>
-        </w:rPr>
-        <w:t>/Website</w:t>
+        <w:t>Testing</w:t>
       </w:r>
     </w:p>
     <w:p>
@@ -1100,7 +1229,54 @@
         <w:rPr>
           <w:color w:val="000000"/>
         </w:rPr>
-        <w:t>Processing (Java)</w:t>
+        <w:t>Basic functions for both NFC and Visual aspects to later expand to connect the two</w:t>
+      </w:r>
+    </w:p>
+    <w:p>
+      <w:pPr>
+        <w:pStyle w:val="NormalWeb"/>
+        <w:spacing w:before="0" w:beforeAutospacing="0" w:after="0" w:afterAutospacing="0"/>
+        <w:ind w:left="1440"/>
+        <w:textAlignment w:val="baseline"/>
+        <w:rPr>
+          <w:color w:val="000000"/>
+        </w:rPr>
+      </w:pPr>
+    </w:p>
+    <w:p>
+      <w:pPr>
+        <w:pStyle w:val="NormalWeb"/>
+        <w:spacing w:before="0" w:beforeAutospacing="0" w:after="0" w:afterAutospacing="0"/>
+        <w:textAlignment w:val="baseline"/>
+        <w:rPr>
+          <w:color w:val="000000"/>
+        </w:rPr>
+      </w:pPr>
+      <w:r>
+        <w:rPr>
+          <w:color w:val="000000"/>
+        </w:rPr>
+        <w:t>INTEGRATION AND SYSTEM TESTING</w:t>
+      </w:r>
+    </w:p>
+    <w:p>
+      <w:pPr>
+        <w:pStyle w:val="NormalWeb"/>
+        <w:numPr>
+          <w:ilvl w:val="0"/>
+          <w:numId w:val="10"/>
+        </w:numPr>
+        <w:spacing w:before="0" w:beforeAutospacing="0" w:after="0" w:afterAutospacing="0"/>
+        <w:textAlignment w:val="baseline"/>
+        <w:rPr>
+          <w:color w:val="000000"/>
+        </w:rPr>
+      </w:pPr>
+      <w:r>
+        <w:rPr>
+          <w:color w:val="000000"/>
+        </w:rPr>
+        <w:t>Register cards with app</w:t>
       </w:r>
     </w:p>
     <w:p>
@@ -1120,7 +1296,7 @@
         <w:rPr>
           <w:color w:val="000000"/>
         </w:rPr>
-        <w:t>Made an office layout using online software</w:t>
+        <w:t>Find cards</w:t>
       </w:r>
     </w:p>
     <w:p>
@@ -1140,7 +1316,33 @@
         <w:rPr>
           <w:color w:val="000000"/>
         </w:rPr>
-        <w:t>Resized the software to necessary specs</w:t>
+        <w:t>Connect to app</w:t>
+      </w:r>
+    </w:p>
+    <w:p>
+      <w:pPr>
+        <w:pStyle w:val="NormalWeb"/>
+        <w:numPr>
+          <w:ilvl w:val="0"/>
+          <w:numId w:val="10"/>
+        </w:numPr>
+        <w:spacing w:before="0" w:beforeAutospacing="0" w:after="0" w:afterAutospacing="0"/>
+        <w:textAlignment w:val="baseline"/>
+        <w:rPr>
+          <w:color w:val="000000"/>
+        </w:rPr>
+      </w:pPr>
+      <w:r>
+        <w:rPr>
+          <w:color w:val="000000"/>
+        </w:rPr>
+        <w:t xml:space="preserve">Add a networking interface to allow for phone app to communicate with </w:t>
+      </w:r>
+      <w:r>
+        <w:rPr>
+          <w:color w:val="000000"/>
+        </w:rPr>
+        <w:t>software to emulate the situation</w:t>
       </w:r>
     </w:p>
     <w:p>
@@ -1160,7 +1362,7 @@
         <w:rPr>
           <w:color w:val="000000"/>
         </w:rPr>
-        <w:t xml:space="preserve">Added visuals to processing </w:t>
+        <w:t>Find interface</w:t>
       </w:r>
     </w:p>
     <w:p>
@@ -1180,7 +1382,7 @@
         <w:rPr>
           <w:color w:val="000000"/>
         </w:rPr>
-        <w:t>Coded doors different colours to represent when they open and close</w:t>
+        <w:t>Connect it to the phone app</w:t>
       </w:r>
     </w:p>
     <w:p>
@@ -1200,7 +1402,7 @@
         <w:rPr>
           <w:color w:val="000000"/>
         </w:rPr>
-        <w:t>The doors stay open (green) for three seconds and then close (red)</w:t>
+        <w:t>Connect to secondary software</w:t>
       </w:r>
     </w:p>
     <w:p>
@@ -1220,7 +1422,27 @@
         <w:rPr>
           <w:color w:val="000000"/>
         </w:rPr>
-        <w:t>Testing</w:t>
+        <w:t>Connect the two separate programs</w:t>
+      </w:r>
+    </w:p>
+    <w:p>
+      <w:pPr>
+        <w:pStyle w:val="NormalWeb"/>
+        <w:numPr>
+          <w:ilvl w:val="0"/>
+          <w:numId w:val="10"/>
+        </w:numPr>
+        <w:spacing w:before="0" w:beforeAutospacing="0" w:after="0" w:afterAutospacing="0"/>
+        <w:textAlignment w:val="baseline"/>
+        <w:rPr>
+          <w:color w:val="000000"/>
+        </w:rPr>
+      </w:pPr>
+      <w:r>
+        <w:rPr>
+          <w:color w:val="000000"/>
+        </w:rPr>
+        <w:t>Test various situations</w:t>
       </w:r>
     </w:p>
     <w:p>
@@ -1240,34 +1462,94 @@
         <w:rPr>
           <w:color w:val="000000"/>
         </w:rPr>
-        <w:t>Basic functions for both NFC and Visual aspects to later expand to connect the two</w:t>
-      </w:r>
-    </w:p>
-    <w:p>
-      <w:pPr>
-        <w:pStyle w:val="NormalWeb"/>
-        <w:spacing w:before="0" w:beforeAutospacing="0" w:after="0" w:afterAutospacing="0"/>
-        <w:ind w:left="1440"/>
-        <w:textAlignment w:val="baseline"/>
-        <w:rPr>
-          <w:color w:val="000000"/>
-        </w:rPr>
-      </w:pPr>
-    </w:p>
-    <w:p>
-      <w:pPr>
-        <w:pStyle w:val="NormalWeb"/>
-        <w:spacing w:before="0" w:beforeAutospacing="0" w:after="0" w:afterAutospacing="0"/>
-        <w:textAlignment w:val="baseline"/>
-        <w:rPr>
-          <w:color w:val="000000"/>
-        </w:rPr>
-      </w:pPr>
-      <w:r>
-        <w:rPr>
-          <w:color w:val="000000"/>
-        </w:rPr>
-        <w:t>INTEGRATION AND SYSTEM TESTING</w:t>
+        <w:t>Safety measures</w:t>
+      </w:r>
+    </w:p>
+    <w:p>
+      <w:pPr>
+        <w:pStyle w:val="NormalWeb"/>
+        <w:numPr>
+          <w:ilvl w:val="1"/>
+          <w:numId w:val="10"/>
+        </w:numPr>
+        <w:spacing w:before="0" w:beforeAutospacing="0" w:after="0" w:afterAutospacing="0"/>
+        <w:textAlignment w:val="baseline"/>
+        <w:rPr>
+          <w:color w:val="000000"/>
+        </w:rPr>
+      </w:pPr>
+      <w:r>
+        <w:rPr>
+          <w:color w:val="000000"/>
+        </w:rPr>
+        <w:t>Doors opening</w:t>
+      </w:r>
+    </w:p>
+    <w:p>
+      <w:pPr>
+        <w:pStyle w:val="NormalWeb"/>
+        <w:numPr>
+          <w:ilvl w:val="1"/>
+          <w:numId w:val="10"/>
+        </w:numPr>
+        <w:spacing w:before="0" w:beforeAutospacing="0" w:after="0" w:afterAutospacing="0"/>
+        <w:textAlignment w:val="baseline"/>
+        <w:rPr>
+          <w:color w:val="000000"/>
+        </w:rPr>
+      </w:pPr>
+      <w:r>
+        <w:rPr>
+          <w:color w:val="000000"/>
+        </w:rPr>
+        <w:t>Doors failing to open</w:t>
+      </w:r>
+    </w:p>
+    <w:p>
+      <w:pPr>
+        <w:pStyle w:val="NormalWeb"/>
+        <w:numPr>
+          <w:ilvl w:val="1"/>
+          <w:numId w:val="10"/>
+        </w:numPr>
+        <w:spacing w:before="0" w:beforeAutospacing="0" w:after="0" w:afterAutospacing="0"/>
+        <w:textAlignment w:val="baseline"/>
+        <w:rPr>
+          <w:color w:val="000000"/>
+        </w:rPr>
+      </w:pPr>
+      <w:r>
+        <w:rPr>
+          <w:color w:val="000000"/>
+        </w:rPr>
+        <w:t>Logging interactions</w:t>
+      </w:r>
+    </w:p>
+    <w:p>
+      <w:pPr>
+        <w:pStyle w:val="NormalWeb"/>
+        <w:spacing w:before="0" w:beforeAutospacing="0" w:after="0" w:afterAutospacing="0"/>
+        <w:ind w:left="720"/>
+        <w:textAlignment w:val="baseline"/>
+        <w:rPr>
+          <w:color w:val="000000"/>
+        </w:rPr>
+      </w:pPr>
+    </w:p>
+    <w:p>
+      <w:pPr>
+        <w:pStyle w:val="NormalWeb"/>
+        <w:spacing w:before="0" w:beforeAutospacing="0" w:after="0" w:afterAutospacing="0"/>
+        <w:textAlignment w:val="baseline"/>
+        <w:rPr>
+          <w:color w:val="000000"/>
+        </w:rPr>
+      </w:pPr>
+      <w:r>
+        <w:rPr>
+          <w:color w:val="000000"/>
+        </w:rPr>
+        <w:t>OPERATION AND MAINTENANCE</w:t>
       </w:r>
     </w:p>
     <w:p>
@@ -1287,47 +1569,7 @@
         <w:rPr>
           <w:color w:val="000000"/>
         </w:rPr>
-        <w:t>Register cards with app</w:t>
-      </w:r>
-    </w:p>
-    <w:p>
-      <w:pPr>
-        <w:pStyle w:val="NormalWeb"/>
-        <w:numPr>
-          <w:ilvl w:val="1"/>
-          <w:numId w:val="10"/>
-        </w:numPr>
-        <w:spacing w:before="0" w:beforeAutospacing="0" w:after="0" w:afterAutospacing="0"/>
-        <w:textAlignment w:val="baseline"/>
-        <w:rPr>
-          <w:color w:val="000000"/>
-        </w:rPr>
-      </w:pPr>
-      <w:r>
-        <w:rPr>
-          <w:color w:val="000000"/>
-        </w:rPr>
-        <w:t>Find cards</w:t>
-      </w:r>
-    </w:p>
-    <w:p>
-      <w:pPr>
-        <w:pStyle w:val="NormalWeb"/>
-        <w:numPr>
-          <w:ilvl w:val="1"/>
-          <w:numId w:val="10"/>
-        </w:numPr>
-        <w:spacing w:before="0" w:beforeAutospacing="0" w:after="0" w:afterAutospacing="0"/>
-        <w:textAlignment w:val="baseline"/>
-        <w:rPr>
-          <w:color w:val="000000"/>
-        </w:rPr>
-      </w:pPr>
-      <w:r>
-        <w:rPr>
-          <w:color w:val="000000"/>
-        </w:rPr>
-        <w:t>Connect to app</w:t>
+        <w:t>Find holes in testing</w:t>
       </w:r>
     </w:p>
     <w:p>
@@ -1347,73 +1589,7 @@
         <w:rPr>
           <w:color w:val="000000"/>
         </w:rPr>
-        <w:t xml:space="preserve">Add a networking interface to allow for phone app to communicate with </w:t>
-      </w:r>
-      <w:r>
-        <w:rPr>
-          <w:color w:val="000000"/>
-        </w:rPr>
-        <w:t>software to emulate the situation</w:t>
-      </w:r>
-    </w:p>
-    <w:p>
-      <w:pPr>
-        <w:pStyle w:val="NormalWeb"/>
-        <w:numPr>
-          <w:ilvl w:val="1"/>
-          <w:numId w:val="10"/>
-        </w:numPr>
-        <w:spacing w:before="0" w:beforeAutospacing="0" w:after="0" w:afterAutospacing="0"/>
-        <w:textAlignment w:val="baseline"/>
-        <w:rPr>
-          <w:color w:val="000000"/>
-        </w:rPr>
-      </w:pPr>
-      <w:r>
-        <w:rPr>
-          <w:color w:val="000000"/>
-        </w:rPr>
-        <w:t>Find interface</w:t>
-      </w:r>
-    </w:p>
-    <w:p>
-      <w:pPr>
-        <w:pStyle w:val="NormalWeb"/>
-        <w:numPr>
-          <w:ilvl w:val="1"/>
-          <w:numId w:val="10"/>
-        </w:numPr>
-        <w:spacing w:before="0" w:beforeAutospacing="0" w:after="0" w:afterAutospacing="0"/>
-        <w:textAlignment w:val="baseline"/>
-        <w:rPr>
-          <w:color w:val="000000"/>
-        </w:rPr>
-      </w:pPr>
-      <w:r>
-        <w:rPr>
-          <w:color w:val="000000"/>
-        </w:rPr>
-        <w:t>Connect it to the phone app</w:t>
-      </w:r>
-    </w:p>
-    <w:p>
-      <w:pPr>
-        <w:pStyle w:val="NormalWeb"/>
-        <w:numPr>
-          <w:ilvl w:val="1"/>
-          <w:numId w:val="10"/>
-        </w:numPr>
-        <w:spacing w:before="0" w:beforeAutospacing="0" w:after="0" w:afterAutospacing="0"/>
-        <w:textAlignment w:val="baseline"/>
-        <w:rPr>
-          <w:color w:val="000000"/>
-        </w:rPr>
-      </w:pPr>
-      <w:r>
-        <w:rPr>
-          <w:color w:val="000000"/>
-        </w:rPr>
-        <w:t>Connect to secondary software</w:t>
+        <w:t>Make sure no new issues arise</w:t>
       </w:r>
     </w:p>
     <w:p>
@@ -1433,193 +1609,6 @@
         <w:rPr>
           <w:color w:val="000000"/>
         </w:rPr>
-        <w:t>Connect the two separate programs</w:t>
-      </w:r>
-    </w:p>
-    <w:p>
-      <w:pPr>
-        <w:pStyle w:val="NormalWeb"/>
-        <w:numPr>
-          <w:ilvl w:val="0"/>
-          <w:numId w:val="10"/>
-        </w:numPr>
-        <w:spacing w:before="0" w:beforeAutospacing="0" w:after="0" w:afterAutospacing="0"/>
-        <w:textAlignment w:val="baseline"/>
-        <w:rPr>
-          <w:color w:val="000000"/>
-        </w:rPr>
-      </w:pPr>
-      <w:r>
-        <w:rPr>
-          <w:color w:val="000000"/>
-        </w:rPr>
-        <w:t>Test various situations</w:t>
-      </w:r>
-    </w:p>
-    <w:p>
-      <w:pPr>
-        <w:pStyle w:val="NormalWeb"/>
-        <w:numPr>
-          <w:ilvl w:val="1"/>
-          <w:numId w:val="10"/>
-        </w:numPr>
-        <w:spacing w:before="0" w:beforeAutospacing="0" w:after="0" w:afterAutospacing="0"/>
-        <w:textAlignment w:val="baseline"/>
-        <w:rPr>
-          <w:color w:val="000000"/>
-        </w:rPr>
-      </w:pPr>
-      <w:r>
-        <w:rPr>
-          <w:color w:val="000000"/>
-        </w:rPr>
-        <w:t>Safety measures</w:t>
-      </w:r>
-    </w:p>
-    <w:p>
-      <w:pPr>
-        <w:pStyle w:val="NormalWeb"/>
-        <w:numPr>
-          <w:ilvl w:val="1"/>
-          <w:numId w:val="10"/>
-        </w:numPr>
-        <w:spacing w:before="0" w:beforeAutospacing="0" w:after="0" w:afterAutospacing="0"/>
-        <w:textAlignment w:val="baseline"/>
-        <w:rPr>
-          <w:color w:val="000000"/>
-        </w:rPr>
-      </w:pPr>
-      <w:r>
-        <w:rPr>
-          <w:color w:val="000000"/>
-        </w:rPr>
-        <w:t>Doors opening</w:t>
-      </w:r>
-    </w:p>
-    <w:p>
-      <w:pPr>
-        <w:pStyle w:val="NormalWeb"/>
-        <w:numPr>
-          <w:ilvl w:val="1"/>
-          <w:numId w:val="10"/>
-        </w:numPr>
-        <w:spacing w:before="0" w:beforeAutospacing="0" w:after="0" w:afterAutospacing="0"/>
-        <w:textAlignment w:val="baseline"/>
-        <w:rPr>
-          <w:color w:val="000000"/>
-        </w:rPr>
-      </w:pPr>
-      <w:r>
-        <w:rPr>
-          <w:color w:val="000000"/>
-        </w:rPr>
-        <w:t>Doors failing to open</w:t>
-      </w:r>
-    </w:p>
-    <w:p>
-      <w:pPr>
-        <w:pStyle w:val="NormalWeb"/>
-        <w:numPr>
-          <w:ilvl w:val="1"/>
-          <w:numId w:val="10"/>
-        </w:numPr>
-        <w:spacing w:before="0" w:beforeAutospacing="0" w:after="0" w:afterAutospacing="0"/>
-        <w:textAlignment w:val="baseline"/>
-        <w:rPr>
-          <w:color w:val="000000"/>
-        </w:rPr>
-      </w:pPr>
-      <w:r>
-        <w:rPr>
-          <w:color w:val="000000"/>
-        </w:rPr>
-        <w:t>Logging interactions</w:t>
-      </w:r>
-    </w:p>
-    <w:p>
-      <w:pPr>
-        <w:pStyle w:val="NormalWeb"/>
-        <w:spacing w:before="0" w:beforeAutospacing="0" w:after="0" w:afterAutospacing="0"/>
-        <w:ind w:left="720"/>
-        <w:textAlignment w:val="baseline"/>
-        <w:rPr>
-          <w:color w:val="000000"/>
-        </w:rPr>
-      </w:pPr>
-    </w:p>
-    <w:p>
-      <w:pPr>
-        <w:pStyle w:val="NormalWeb"/>
-        <w:spacing w:before="0" w:beforeAutospacing="0" w:after="0" w:afterAutospacing="0"/>
-        <w:textAlignment w:val="baseline"/>
-        <w:rPr>
-          <w:color w:val="000000"/>
-        </w:rPr>
-      </w:pPr>
-      <w:r>
-        <w:rPr>
-          <w:color w:val="000000"/>
-        </w:rPr>
-        <w:t>OPERATION AND MAINTENANCE</w:t>
-      </w:r>
-    </w:p>
-    <w:p>
-      <w:pPr>
-        <w:pStyle w:val="NormalWeb"/>
-        <w:numPr>
-          <w:ilvl w:val="0"/>
-          <w:numId w:val="10"/>
-        </w:numPr>
-        <w:spacing w:before="0" w:beforeAutospacing="0" w:after="0" w:afterAutospacing="0"/>
-        <w:textAlignment w:val="baseline"/>
-        <w:rPr>
-          <w:color w:val="000000"/>
-        </w:rPr>
-      </w:pPr>
-      <w:r>
-        <w:rPr>
-          <w:color w:val="000000"/>
-        </w:rPr>
-        <w:t>Find holes in testing</w:t>
-      </w:r>
-    </w:p>
-    <w:p>
-      <w:pPr>
-        <w:pStyle w:val="NormalWeb"/>
-        <w:numPr>
-          <w:ilvl w:val="0"/>
-          <w:numId w:val="10"/>
-        </w:numPr>
-        <w:spacing w:before="0" w:beforeAutospacing="0" w:after="0" w:afterAutospacing="0"/>
-        <w:textAlignment w:val="baseline"/>
-        <w:rPr>
-          <w:color w:val="000000"/>
-        </w:rPr>
-      </w:pPr>
-      <w:r>
-        <w:rPr>
-          <w:color w:val="000000"/>
-        </w:rPr>
-        <w:t>Make sure no new issues arise</w:t>
-      </w:r>
-    </w:p>
-    <w:p>
-      <w:pPr>
-        <w:pStyle w:val="NormalWeb"/>
-        <w:numPr>
-          <w:ilvl w:val="0"/>
-          <w:numId w:val="10"/>
-        </w:numPr>
-        <w:spacing w:before="0" w:beforeAutospacing="0" w:after="0" w:afterAutospacing="0"/>
-        <w:textAlignment w:val="baseline"/>
-        <w:rPr>
-          <w:color w:val="000000"/>
-        </w:rPr>
-      </w:pPr>
-      <w:r>
-        <w:rPr>
-          <w:color w:val="000000"/>
-        </w:rPr>
         <w:t>Make sure code is up to date as outside software (Processing and Android Studio) are updated</w:t>
       </w:r>
     </w:p>
@@ -1627,7 +1616,16 @@
       <w:pPr>
         <w:pStyle w:val="NormalWeb"/>
         <w:spacing w:before="0" w:beforeAutospacing="0" w:after="0" w:afterAutospacing="0"/>
-        <w:ind w:left="720"/>
+        <w:textAlignment w:val="baseline"/>
+        <w:rPr>
+          <w:color w:val="000000"/>
+        </w:rPr>
+      </w:pPr>
+    </w:p>
+    <w:p>
+      <w:pPr>
+        <w:pStyle w:val="NormalWeb"/>
+        <w:spacing w:before="0" w:beforeAutospacing="0" w:after="0" w:afterAutospacing="0"/>
         <w:textAlignment w:val="baseline"/>
         <w:rPr>
           <w:color w:val="000000"/>
@@ -1646,7 +1644,7 @@
         <w:pStyle w:val="NormalWeb"/>
         <w:numPr>
           <w:ilvl w:val="0"/>
-          <w:numId w:val="12"/>
+          <w:numId w:val="14"/>
         </w:numPr>
         <w:spacing w:before="0" w:beforeAutospacing="0" w:after="0" w:afterAutospacing="0"/>
         <w:textAlignment w:val="baseline"/>
@@ -1666,7 +1664,7 @@
         <w:pStyle w:val="NormalWeb"/>
         <w:numPr>
           <w:ilvl w:val="0"/>
-          <w:numId w:val="12"/>
+          <w:numId w:val="14"/>
         </w:numPr>
         <w:spacing w:before="0" w:beforeAutospacing="0" w:after="0" w:afterAutospacing="0"/>
         <w:textAlignment w:val="baseline"/>
@@ -1686,7 +1684,7 @@
         <w:pStyle w:val="NormalWeb"/>
         <w:numPr>
           <w:ilvl w:val="0"/>
-          <w:numId w:val="12"/>
+          <w:numId w:val="14"/>
         </w:numPr>
         <w:spacing w:before="0" w:beforeAutospacing="0" w:after="0" w:afterAutospacing="0"/>
         <w:textAlignment w:val="baseline"/>
@@ -1706,7 +1704,7 @@
         <w:pStyle w:val="NormalWeb"/>
         <w:numPr>
           <w:ilvl w:val="0"/>
-          <w:numId w:val="12"/>
+          <w:numId w:val="14"/>
         </w:numPr>
         <w:spacing w:before="0" w:beforeAutospacing="0" w:after="0" w:afterAutospacing="0"/>
         <w:textAlignment w:val="baseline"/>
@@ -1733,7 +1731,10 @@
         <w:spacing w:before="0" w:beforeAutospacing="0" w:after="0" w:afterAutospacing="0"/>
       </w:pPr>
       <w:r>
-        <w:t>GNATT CHART</w:t>
+        <w:t>GANTT</w:t>
+      </w:r>
+      <w:r>
+        <w:t xml:space="preserve"> CHART</w:t>
       </w:r>
     </w:p>
     <w:p>
@@ -1800,13 +1801,17 @@
         <w:spacing w:before="0" w:beforeAutospacing="0" w:after="0" w:afterAutospacing="0"/>
       </w:pPr>
       <w:r>
-        <w:t xml:space="preserve">This is a portion of our gnat chart. We added tasks as we went jus to ensure that the tasks and how long they took were accurate. The tasks are broken down similarly to the WBS, in the sense that each project member has their major task and made smaller “child tasks” based on what needed to be done to complete the general task. This </w:t>
-      </w:r>
-      <w:proofErr w:type="spellStart"/>
-      <w:r>
-        <w:t>gnatt</w:t>
-      </w:r>
-      <w:proofErr w:type="spellEnd"/>
+        <w:t xml:space="preserve">This is a portion of our </w:t>
+      </w:r>
+      <w:r>
+        <w:t>Gantt</w:t>
+      </w:r>
+      <w:r>
+        <w:t xml:space="preserve"> chart. We added tasks as we went jus to ensure that the tasks and how long they took were accurate. The tasks are broken down similarly to the WBS, in the sense that each project member has their major task and made smaller “child tasks” based on what needed to be done to complete the general task. This </w:t>
+      </w:r>
+      <w:r>
+        <w:t>Gantt</w:t>
+      </w:r>
       <w:r>
         <w:t xml:space="preserve"> chart does go more into depth and more specific jobs than the WBS as we added every issue, we ran into that needed to be resolved </w:t>
       </w:r>
@@ -1831,10 +1836,10 @@
       <w:r>
         <w:lastRenderedPageBreak/>
         <w:drawing>
-          <wp:inline distT="0" distB="0" distL="0" distR="0" wp14:anchorId="529525BC" wp14:editId="021A43B6">
-            <wp:extent cx="5943600" cy="3243580"/>
-            <wp:effectExtent l="0" t="0" r="0" b="0"/>
-            <wp:docPr id="2" name="Picture 2" descr="Diagram&#10;&#10;Description automatically generated"/>
+          <wp:inline distT="0" distB="0" distL="0" distR="0" wp14:anchorId="53505D2B" wp14:editId="21534931">
+            <wp:extent cx="5943600" cy="3199765"/>
+            <wp:effectExtent l="0" t="0" r="0" b="635"/>
+            <wp:docPr id="4" name="Picture 4" descr="Diagram&#10;&#10;Description automatically generated"/>
             <wp:cNvGraphicFramePr>
               <a:graphicFrameLocks xmlns:a="http://schemas.openxmlformats.org/drawingml/2006/main" noChangeAspect="1"/>
             </wp:cNvGraphicFramePr>
@@ -1842,7 +1847,7 @@
               <a:graphicData uri="http://schemas.openxmlformats.org/drawingml/2006/picture">
                 <pic:pic xmlns:pic="http://schemas.openxmlformats.org/drawingml/2006/picture">
                   <pic:nvPicPr>
-                    <pic:cNvPr id="2" name="Picture 2" descr="Diagram&#10;&#10;Description automatically generated"/>
+                    <pic:cNvPr id="4" name="Picture 4" descr="Diagram&#10;&#10;Description automatically generated"/>
                     <pic:cNvPicPr/>
                   </pic:nvPicPr>
                   <pic:blipFill>
@@ -1854,7 +1859,7 @@
                   <pic:spPr>
                     <a:xfrm>
                       <a:off x="0" y="0"/>
-                      <a:ext cx="5943600" cy="3243580"/>
+                      <a:ext cx="5943600" cy="3199765"/>
                     </a:xfrm>
                     <a:prstGeom prst="rect">
                       <a:avLst/>
@@ -1879,7 +1884,25 @@
         <w:spacing w:before="0" w:beforeAutospacing="0" w:after="0" w:afterAutospacing="0"/>
       </w:pPr>
       <w:r>
-        <w:t xml:space="preserve">The WBS chart is a very general breakdown of the different work assignments and how long each of them took. It is also discreetly divided up by who did what. Anisha was responsible for everything under “Project Management Record Keeping”, Kyra worked on everything under “System Visualization”. Jaden worked on the “NFC Card Emulator” category. </w:t>
+        <w:t xml:space="preserve">The WBS chart is a very general breakdown of the different work assignments and how long each of them took. It is also discreetly divided up by who did what. Anisha was responsible for </w:t>
+      </w:r>
+      <w:r>
+        <w:t>most things</w:t>
+      </w:r>
+      <w:r>
+        <w:t xml:space="preserve"> under “Project Management Record Keeping”, Kyra worked on everything under “System Visualization”</w:t>
+      </w:r>
+      <w:r>
+        <w:t xml:space="preserve"> and “GitHub/Jira”</w:t>
+      </w:r>
+      <w:r>
+        <w:t xml:space="preserve">. Jaden worked on the “NFC Card Emulator” category. </w:t>
+      </w:r>
+      <w:r>
+        <w:t>We all</w:t>
+      </w:r>
+      <w:r>
+        <w:t xml:space="preserve"> collaborated and helped each other where necessary. </w:t>
       </w:r>
     </w:p>
     <w:sectPr>
@@ -1895,6 +1918,119 @@
 <file path=word/numbering.xml><?xml version="1.0" encoding="utf-8"?>
 <w:numbering xmlns:wpc="http://schemas.microsoft.com/office/word/2010/wordprocessingCanvas" xmlns:cx="http://schemas.microsoft.com/office/drawing/2014/chartex" xmlns:cx1="http://schemas.microsoft.com/office/drawing/2015/9/8/chartex" xmlns:cx2="http://schemas.microsoft.com/office/drawing/2015/10/21/chartex" xmlns:cx3="http://schemas.microsoft.com/office/drawing/2016/5/9/chartex" xmlns:cx4="http://schemas.microsoft.com/office/drawing/2016/5/10/chartex" xmlns:cx5="http://schemas.microsoft.com/office/drawing/2016/5/11/chartex" xmlns:cx6="http://schemas.microsoft.com/office/drawing/2016/5/12/chartex" xmlns:cx7="http://schemas.microsoft.com/office/drawing/2016/5/13/chartex" xmlns:cx8="http://schemas.microsoft.com/office/drawing/2016/5/14/chartex" xmlns:mc="http://schemas.openxmlformats.org/markup-compatibility/2006" xmlns:aink="http://schemas.microsoft.com/office/drawing/2016/ink" xmlns:am3d="http://schemas.microsoft.com/office/drawing/2017/model3d" xmlns:o="urn:schemas-microsoft-com:office:office" xmlns:oel="http://schemas.microsoft.com/office/2019/extlst" xmlns:r="http://schemas.openxmlformats.org/officeDocument/2006/relationships" xmlns:m="http://schemas.openxmlformats.org/officeDocument/2006/math" xmlns:v="urn:schemas-microsoft-com:vml" xmlns:wp14="http://schemas.microsoft.com/office/word/2010/wordprocessingDrawing" xmlns:wp="http://schemas.openxmlformats.org/drawingml/2006/wordprocessingDrawing" xmlns:w10="urn:schemas-microsoft-com:office:word" xmlns:w="http://schemas.openxmlformats.org/wordprocessingml/2006/main" xmlns:w14="http://schemas.microsoft.com/office/word/2010/wordml" xmlns:w15="http://schemas.microsoft.com/office/word/2012/wordml" xmlns:w16cex="http://schemas.microsoft.com/office/word/2018/wordml/cex" xmlns:w16cid="http://schemas.microsoft.com/office/word/2016/wordml/cid" xmlns:w16="http://schemas.microsoft.com/office/word/2018/wordml" xmlns:w16sdtdh="http://schemas.microsoft.com/office/word/2020/wordml/sdtdatahash" xmlns:w16se="http://schemas.microsoft.com/office/word/2015/wordml/symex" xmlns:wpg="http://schemas.microsoft.com/office/word/2010/wordprocessingGroup" xmlns:wpi="http://schemas.microsoft.com/office/word/2010/wordprocessingInk" xmlns:wne="http://schemas.microsoft.com/office/word/2006/wordml" xmlns:wps="http://schemas.microsoft.com/office/word/2010/wordprocessingShape" mc:Ignorable="w14 w15 w16se w16cid w16 w16cex w16sdtdh wp14">
   <w:abstractNum w:abstractNumId="0" w15:restartNumberingAfterBreak="0">
+    <w:nsid w:val="04CD51C1"/>
+    <w:multiLevelType w:val="hybridMultilevel"/>
+    <w:tmpl w:val="010A4E36"/>
+    <w:lvl w:ilvl="0" w:tplc="10090003">
+      <w:start w:val="1"/>
+      <w:numFmt w:val="bullet"/>
+      <w:lvlText w:val="o"/>
+      <w:lvlJc w:val="left"/>
+      <w:pPr>
+        <w:ind w:left="720" w:hanging="360"/>
+      </w:pPr>
+      <w:rPr>
+        <w:rFonts w:ascii="Courier New" w:hAnsi="Courier New" w:cs="Courier New" w:hint="default"/>
+      </w:rPr>
+    </w:lvl>
+    <w:lvl w:ilvl="1" w:tplc="FFFFFFFF" w:tentative="1">
+      <w:start w:val="1"/>
+      <w:numFmt w:val="bullet"/>
+      <w:lvlText w:val="o"/>
+      <w:lvlJc w:val="left"/>
+      <w:pPr>
+        <w:ind w:left="1440" w:hanging="360"/>
+      </w:pPr>
+      <w:rPr>
+        <w:rFonts w:ascii="Courier New" w:hAnsi="Courier New" w:cs="Courier New" w:hint="default"/>
+      </w:rPr>
+    </w:lvl>
+    <w:lvl w:ilvl="2" w:tplc="FFFFFFFF" w:tentative="1">
+      <w:start w:val="1"/>
+      <w:numFmt w:val="bullet"/>
+      <w:lvlText w:val=""/>
+      <w:lvlJc w:val="left"/>
+      <w:pPr>
+        <w:ind w:left="2160" w:hanging="360"/>
+      </w:pPr>
+      <w:rPr>
+        <w:rFonts w:ascii="Wingdings" w:hAnsi="Wingdings" w:hint="default"/>
+      </w:rPr>
+    </w:lvl>
+    <w:lvl w:ilvl="3" w:tplc="FFFFFFFF" w:tentative="1">
+      <w:start w:val="1"/>
+      <w:numFmt w:val="bullet"/>
+      <w:lvlText w:val=""/>
+      <w:lvlJc w:val="left"/>
+      <w:pPr>
+        <w:ind w:left="2880" w:hanging="360"/>
+      </w:pPr>
+      <w:rPr>
+        <w:rFonts w:ascii="Symbol" w:hAnsi="Symbol" w:hint="default"/>
+      </w:rPr>
+    </w:lvl>
+    <w:lvl w:ilvl="4" w:tplc="FFFFFFFF" w:tentative="1">
+      <w:start w:val="1"/>
+      <w:numFmt w:val="bullet"/>
+      <w:lvlText w:val="o"/>
+      <w:lvlJc w:val="left"/>
+      <w:pPr>
+        <w:ind w:left="3600" w:hanging="360"/>
+      </w:pPr>
+      <w:rPr>
+        <w:rFonts w:ascii="Courier New" w:hAnsi="Courier New" w:cs="Courier New" w:hint="default"/>
+      </w:rPr>
+    </w:lvl>
+    <w:lvl w:ilvl="5" w:tplc="FFFFFFFF" w:tentative="1">
+      <w:start w:val="1"/>
+      <w:numFmt w:val="bullet"/>
+      <w:lvlText w:val=""/>
+      <w:lvlJc w:val="left"/>
+      <w:pPr>
+        <w:ind w:left="4320" w:hanging="360"/>
+      </w:pPr>
+      <w:rPr>
+        <w:rFonts w:ascii="Wingdings" w:hAnsi="Wingdings" w:hint="default"/>
+      </w:rPr>
+    </w:lvl>
+    <w:lvl w:ilvl="6" w:tplc="FFFFFFFF" w:tentative="1">
+      <w:start w:val="1"/>
+      <w:numFmt w:val="bullet"/>
+      <w:lvlText w:val=""/>
+      <w:lvlJc w:val="left"/>
+      <w:pPr>
+        <w:ind w:left="5040" w:hanging="360"/>
+      </w:pPr>
+      <w:rPr>
+        <w:rFonts w:ascii="Symbol" w:hAnsi="Symbol" w:hint="default"/>
+      </w:rPr>
+    </w:lvl>
+    <w:lvl w:ilvl="7" w:tplc="FFFFFFFF" w:tentative="1">
+      <w:start w:val="1"/>
+      <w:numFmt w:val="bullet"/>
+      <w:lvlText w:val="o"/>
+      <w:lvlJc w:val="left"/>
+      <w:pPr>
+        <w:ind w:left="5760" w:hanging="360"/>
+      </w:pPr>
+      <w:rPr>
+        <w:rFonts w:ascii="Courier New" w:hAnsi="Courier New" w:cs="Courier New" w:hint="default"/>
+      </w:rPr>
+    </w:lvl>
+    <w:lvl w:ilvl="8" w:tplc="FFFFFFFF" w:tentative="1">
+      <w:start w:val="1"/>
+      <w:numFmt w:val="bullet"/>
+      <w:lvlText w:val=""/>
+      <w:lvlJc w:val="left"/>
+      <w:pPr>
+        <w:ind w:left="6480" w:hanging="360"/>
+      </w:pPr>
+      <w:rPr>
+        <w:rFonts w:ascii="Wingdings" w:hAnsi="Wingdings" w:hint="default"/>
+      </w:rPr>
+    </w:lvl>
+  </w:abstractNum>
+  <w:abstractNum w:abstractNumId="1" w15:restartNumberingAfterBreak="0">
     <w:nsid w:val="20E943BA"/>
     <w:multiLevelType w:val="multilevel"/>
     <w:tmpl w:val="F4666CD0"/>
@@ -2043,7 +2179,7 @@
       </w:rPr>
     </w:lvl>
   </w:abstractNum>
-  <w:abstractNum w:abstractNumId="1" w15:restartNumberingAfterBreak="0">
+  <w:abstractNum w:abstractNumId="2" w15:restartNumberingAfterBreak="0">
     <w:nsid w:val="23361838"/>
     <w:multiLevelType w:val="multilevel"/>
     <w:tmpl w:val="C988238E"/>
@@ -2192,7 +2328,7 @@
       </w:rPr>
     </w:lvl>
   </w:abstractNum>
-  <w:abstractNum w:abstractNumId="2" w15:restartNumberingAfterBreak="0">
+  <w:abstractNum w:abstractNumId="3" w15:restartNumberingAfterBreak="0">
     <w:nsid w:val="23D2631B"/>
     <w:multiLevelType w:val="hybridMultilevel"/>
     <w:tmpl w:val="A778398A"/>
@@ -2304,7 +2440,7 @@
       </w:rPr>
     </w:lvl>
   </w:abstractNum>
-  <w:abstractNum w:abstractNumId="3" w15:restartNumberingAfterBreak="0">
+  <w:abstractNum w:abstractNumId="4" w15:restartNumberingAfterBreak="0">
     <w:nsid w:val="32884245"/>
     <w:multiLevelType w:val="multilevel"/>
     <w:tmpl w:val="2D1E63AA"/>
@@ -2453,7 +2589,7 @@
       </w:rPr>
     </w:lvl>
   </w:abstractNum>
-  <w:abstractNum w:abstractNumId="4" w15:restartNumberingAfterBreak="0">
+  <w:abstractNum w:abstractNumId="5" w15:restartNumberingAfterBreak="0">
     <w:nsid w:val="38D90B65"/>
     <w:multiLevelType w:val="multilevel"/>
     <w:tmpl w:val="8760F6BA"/>
@@ -2602,7 +2738,119 @@
       </w:rPr>
     </w:lvl>
   </w:abstractNum>
-  <w:abstractNum w:abstractNumId="5" w15:restartNumberingAfterBreak="0">
+  <w:abstractNum w:abstractNumId="6" w15:restartNumberingAfterBreak="0">
+    <w:nsid w:val="5C091B70"/>
+    <w:multiLevelType w:val="hybridMultilevel"/>
+    <w:tmpl w:val="C338F63A"/>
+    <w:lvl w:ilvl="0" w:tplc="CA2A6742">
+      <w:numFmt w:val="bullet"/>
+      <w:lvlText w:val="-"/>
+      <w:lvlJc w:val="left"/>
+      <w:pPr>
+        <w:ind w:left="720" w:hanging="360"/>
+      </w:pPr>
+      <w:rPr>
+        <w:rFonts w:ascii="Times New Roman" w:eastAsiaTheme="minorHAnsi" w:hAnsi="Times New Roman" w:cs="Times New Roman" w:hint="default"/>
+      </w:rPr>
+    </w:lvl>
+    <w:lvl w:ilvl="1" w:tplc="FFFFFFFF" w:tentative="1">
+      <w:start w:val="1"/>
+      <w:numFmt w:val="bullet"/>
+      <w:lvlText w:val="o"/>
+      <w:lvlJc w:val="left"/>
+      <w:pPr>
+        <w:ind w:left="1440" w:hanging="360"/>
+      </w:pPr>
+      <w:rPr>
+        <w:rFonts w:ascii="Courier New" w:hAnsi="Courier New" w:cs="Courier New" w:hint="default"/>
+      </w:rPr>
+    </w:lvl>
+    <w:lvl w:ilvl="2" w:tplc="FFFFFFFF" w:tentative="1">
+      <w:start w:val="1"/>
+      <w:numFmt w:val="bullet"/>
+      <w:lvlText w:val=""/>
+      <w:lvlJc w:val="left"/>
+      <w:pPr>
+        <w:ind w:left="2160" w:hanging="360"/>
+      </w:pPr>
+      <w:rPr>
+        <w:rFonts w:ascii="Wingdings" w:hAnsi="Wingdings" w:hint="default"/>
+      </w:rPr>
+    </w:lvl>
+    <w:lvl w:ilvl="3" w:tplc="FFFFFFFF" w:tentative="1">
+      <w:start w:val="1"/>
+      <w:numFmt w:val="bullet"/>
+      <w:lvlText w:val=""/>
+      <w:lvlJc w:val="left"/>
+      <w:pPr>
+        <w:ind w:left="2880" w:hanging="360"/>
+      </w:pPr>
+      <w:rPr>
+        <w:rFonts w:ascii="Symbol" w:hAnsi="Symbol" w:hint="default"/>
+      </w:rPr>
+    </w:lvl>
+    <w:lvl w:ilvl="4" w:tplc="FFFFFFFF" w:tentative="1">
+      <w:start w:val="1"/>
+      <w:numFmt w:val="bullet"/>
+      <w:lvlText w:val="o"/>
+      <w:lvlJc w:val="left"/>
+      <w:pPr>
+        <w:ind w:left="3600" w:hanging="360"/>
+      </w:pPr>
+      <w:rPr>
+        <w:rFonts w:ascii="Courier New" w:hAnsi="Courier New" w:cs="Courier New" w:hint="default"/>
+      </w:rPr>
+    </w:lvl>
+    <w:lvl w:ilvl="5" w:tplc="FFFFFFFF" w:tentative="1">
+      <w:start w:val="1"/>
+      <w:numFmt w:val="bullet"/>
+      <w:lvlText w:val=""/>
+      <w:lvlJc w:val="left"/>
+      <w:pPr>
+        <w:ind w:left="4320" w:hanging="360"/>
+      </w:pPr>
+      <w:rPr>
+        <w:rFonts w:ascii="Wingdings" w:hAnsi="Wingdings" w:hint="default"/>
+      </w:rPr>
+    </w:lvl>
+    <w:lvl w:ilvl="6" w:tplc="FFFFFFFF" w:tentative="1">
+      <w:start w:val="1"/>
+      <w:numFmt w:val="bullet"/>
+      <w:lvlText w:val=""/>
+      <w:lvlJc w:val="left"/>
+      <w:pPr>
+        <w:ind w:left="5040" w:hanging="360"/>
+      </w:pPr>
+      <w:rPr>
+        <w:rFonts w:ascii="Symbol" w:hAnsi="Symbol" w:hint="default"/>
+      </w:rPr>
+    </w:lvl>
+    <w:lvl w:ilvl="7" w:tplc="FFFFFFFF" w:tentative="1">
+      <w:start w:val="1"/>
+      <w:numFmt w:val="bullet"/>
+      <w:lvlText w:val="o"/>
+      <w:lvlJc w:val="left"/>
+      <w:pPr>
+        <w:ind w:left="5760" w:hanging="360"/>
+      </w:pPr>
+      <w:rPr>
+        <w:rFonts w:ascii="Courier New" w:hAnsi="Courier New" w:cs="Courier New" w:hint="default"/>
+      </w:rPr>
+    </w:lvl>
+    <w:lvl w:ilvl="8" w:tplc="FFFFFFFF" w:tentative="1">
+      <w:start w:val="1"/>
+      <w:numFmt w:val="bullet"/>
+      <w:lvlText w:val=""/>
+      <w:lvlJc w:val="left"/>
+      <w:pPr>
+        <w:ind w:left="6480" w:hanging="360"/>
+      </w:pPr>
+      <w:rPr>
+        <w:rFonts w:ascii="Wingdings" w:hAnsi="Wingdings" w:hint="default"/>
+      </w:rPr>
+    </w:lvl>
+  </w:abstractNum>
+  <w:abstractNum w:abstractNumId="7" w15:restartNumberingAfterBreak="0">
     <w:nsid w:val="633116CA"/>
     <w:multiLevelType w:val="hybridMultilevel"/>
     <w:tmpl w:val="DF324660"/>
@@ -2715,7 +2963,7 @@
       </w:rPr>
     </w:lvl>
   </w:abstractNum>
-  <w:abstractNum w:abstractNumId="6" w15:restartNumberingAfterBreak="0">
+  <w:abstractNum w:abstractNumId="8" w15:restartNumberingAfterBreak="0">
     <w:nsid w:val="72F564D6"/>
     <w:multiLevelType w:val="multilevel"/>
     <w:tmpl w:val="5E429752"/>
@@ -2864,7 +3112,7 @@
       </w:rPr>
     </w:lvl>
   </w:abstractNum>
-  <w:abstractNum w:abstractNumId="7" w15:restartNumberingAfterBreak="0">
+  <w:abstractNum w:abstractNumId="9" w15:restartNumberingAfterBreak="0">
     <w:nsid w:val="76A263E9"/>
     <w:multiLevelType w:val="hybridMultilevel"/>
     <w:tmpl w:val="F2368ABE"/>
@@ -2976,7 +3224,7 @@
       </w:rPr>
     </w:lvl>
   </w:abstractNum>
-  <w:abstractNum w:abstractNumId="8" w15:restartNumberingAfterBreak="0">
+  <w:abstractNum w:abstractNumId="10" w15:restartNumberingAfterBreak="0">
     <w:nsid w:val="7720580E"/>
     <w:multiLevelType w:val="multilevel"/>
     <w:tmpl w:val="D458C94A"/>
@@ -3125,7 +3373,7 @@
       </w:rPr>
     </w:lvl>
   </w:abstractNum>
-  <w:abstractNum w:abstractNumId="9" w15:restartNumberingAfterBreak="0">
+  <w:abstractNum w:abstractNumId="11" w15:restartNumberingAfterBreak="0">
     <w:nsid w:val="7C0B7A3B"/>
     <w:multiLevelType w:val="multilevel"/>
     <w:tmpl w:val="D7A8F198"/>
@@ -3275,40 +3523,46 @@
     </w:lvl>
   </w:abstractNum>
   <w:num w:numId="1" w16cid:durableId="1363357215">
+    <w:abstractNumId w:val="2"/>
+  </w:num>
+  <w:num w:numId="2" w16cid:durableId="700714382">
+    <w:abstractNumId w:val="5"/>
+  </w:num>
+  <w:num w:numId="3" w16cid:durableId="1167939970">
+    <w:abstractNumId w:val="11"/>
+  </w:num>
+  <w:num w:numId="4" w16cid:durableId="4482902">
+    <w:abstractNumId w:val="11"/>
+  </w:num>
+  <w:num w:numId="5" w16cid:durableId="692927330">
+    <w:abstractNumId w:val="4"/>
+  </w:num>
+  <w:num w:numId="6" w16cid:durableId="1816142942">
+    <w:abstractNumId w:val="10"/>
+  </w:num>
+  <w:num w:numId="7" w16cid:durableId="1613895883">
+    <w:abstractNumId w:val="10"/>
+  </w:num>
+  <w:num w:numId="8" w16cid:durableId="1427460049">
+    <w:abstractNumId w:val="8"/>
+  </w:num>
+  <w:num w:numId="9" w16cid:durableId="968363276">
     <w:abstractNumId w:val="1"/>
   </w:num>
-  <w:num w:numId="2" w16cid:durableId="700714382">
-    <w:abstractNumId w:val="4"/>
+  <w:num w:numId="10" w16cid:durableId="582298627">
+    <w:abstractNumId w:val="3"/>
   </w:num>
-  <w:num w:numId="3" w16cid:durableId="1167939970">
+  <w:num w:numId="11" w16cid:durableId="546794132">
     <w:abstractNumId w:val="9"/>
   </w:num>
-  <w:num w:numId="4" w16cid:durableId="4482902">
-    <w:abstractNumId w:val="9"/>
+  <w:num w:numId="12" w16cid:durableId="1070536837">
+    <w:abstractNumId w:val="7"/>
   </w:num>
-  <w:num w:numId="5" w16cid:durableId="692927330">
-    <w:abstractNumId w:val="3"/>
-  </w:num>
-  <w:num w:numId="6" w16cid:durableId="1816142942">
-    <w:abstractNumId w:val="8"/>
-  </w:num>
-  <w:num w:numId="7" w16cid:durableId="1613895883">
-    <w:abstractNumId w:val="8"/>
-  </w:num>
-  <w:num w:numId="8" w16cid:durableId="1427460049">
-    <w:abstractNumId w:val="6"/>
-  </w:num>
-  <w:num w:numId="9" w16cid:durableId="968363276">
+  <w:num w:numId="13" w16cid:durableId="790826117">
     <w:abstractNumId w:val="0"/>
   </w:num>
-  <w:num w:numId="10" w16cid:durableId="582298627">
-    <w:abstractNumId w:val="2"/>
-  </w:num>
-  <w:num w:numId="11" w16cid:durableId="546794132">
-    <w:abstractNumId w:val="7"/>
-  </w:num>
-  <w:num w:numId="12" w16cid:durableId="1070536837">
-    <w:abstractNumId w:val="5"/>
+  <w:num w:numId="14" w16cid:durableId="1555703132">
+    <w:abstractNumId w:val="6"/>
   </w:num>
 </w:numbering>
 </file>

</xml_diff>

<commit_message>
edited doc by kyra, here
</commit_message>
<xml_diff>
--- a/proj management.docx
+++ b/proj management.docx
@@ -70,7 +70,19 @@
         <w:rPr>
           <w:color w:val="000000"/>
         </w:rPr>
-        <w:t>For a software development cycle, w</w:t>
+        <w:t xml:space="preserve">For </w:t>
+      </w:r>
+      <w:r>
+        <w:rPr>
+          <w:color w:val="000000"/>
+        </w:rPr>
+        <w:t>our</w:t>
+      </w:r>
+      <w:r>
+        <w:rPr>
+          <w:color w:val="000000"/>
+        </w:rPr>
+        <w:t xml:space="preserve"> software development cycle, w</w:t>
       </w:r>
       <w:r>
         <w:rPr>
@@ -88,13 +100,115 @@
         <w:rPr>
           <w:color w:val="000000"/>
         </w:rPr>
-        <w:t>. This is because the software we are developing for the security system is one that requires all parts of a step to be complete to move on to the next. To maintain a high level of security the requirements should be well understood at the beginning of the project and should only have minimal changes made to it.</w:t>
-      </w:r>
-      <w:r>
-        <w:rPr>
-          <w:color w:val="000000"/>
-        </w:rPr>
-        <w:t xml:space="preserve"> We also want the requirements to remain as tight as possible. Because of this lack of change it is easy to complete this system in a very step my step process, also to ensure everything necessary is complete before moving on. </w:t>
+        <w:t xml:space="preserve"> model</w:t>
+      </w:r>
+      <w:r>
+        <w:rPr>
+          <w:color w:val="000000"/>
+        </w:rPr>
+        <w:t>. This is because the software we are developing for the security system is one that requires all parts of a step to be complete</w:t>
+      </w:r>
+      <w:r>
+        <w:rPr>
+          <w:color w:val="000000"/>
+        </w:rPr>
+        <w:t>d</w:t>
+      </w:r>
+      <w:r>
+        <w:rPr>
+          <w:color w:val="000000"/>
+        </w:rPr>
+        <w:t xml:space="preserve"> </w:t>
+      </w:r>
+      <w:r>
+        <w:rPr>
+          <w:color w:val="000000"/>
+        </w:rPr>
+        <w:t>before moving</w:t>
+      </w:r>
+      <w:r>
+        <w:rPr>
+          <w:color w:val="000000"/>
+        </w:rPr>
+        <w:t xml:space="preserve"> on to the next. </w:t>
+      </w:r>
+      <w:r>
+        <w:rPr>
+          <w:color w:val="000000"/>
+        </w:rPr>
+        <w:t xml:space="preserve">This is a safety-critical system that required a log of up-front analysis before implementation. We need a structured, plan-driven </w:t>
+      </w:r>
+      <w:r>
+        <w:rPr>
+          <w:color w:val="000000"/>
+        </w:rPr>
+        <w:t>approach</w:t>
+      </w:r>
+      <w:r>
+        <w:rPr>
+          <w:color w:val="000000"/>
+        </w:rPr>
+        <w:t xml:space="preserve"> to our </w:t>
+      </w:r>
+      <w:r>
+        <w:rPr>
+          <w:color w:val="000000"/>
+        </w:rPr>
+        <w:t>development.</w:t>
+      </w:r>
+      <w:r>
+        <w:rPr>
+          <w:color w:val="000000"/>
+        </w:rPr>
+        <w:t xml:space="preserve"> To</w:t>
+      </w:r>
+      <w:r>
+        <w:rPr>
+          <w:color w:val="000000"/>
+        </w:rPr>
+        <w:t xml:space="preserve"> maintain a high level of security the requirements should be well understood at the beginning of the project and should only have minimal changes made to it.</w:t>
+      </w:r>
+      <w:r>
+        <w:rPr>
+          <w:color w:val="000000"/>
+        </w:rPr>
+        <w:t xml:space="preserve"> We also want the requirements to remain as tight as possible. Because of this lack of change it is easy to complete this system in a very step </w:t>
+      </w:r>
+      <w:r>
+        <w:rPr>
+          <w:color w:val="000000"/>
+        </w:rPr>
+        <w:t>b</w:t>
+      </w:r>
+      <w:r>
+        <w:rPr>
+          <w:color w:val="000000"/>
+        </w:rPr>
+        <w:t>y step process</w:t>
+      </w:r>
+      <w:r>
+        <w:rPr>
+          <w:color w:val="000000"/>
+        </w:rPr>
+        <w:t xml:space="preserve">. This also </w:t>
+      </w:r>
+      <w:r>
+        <w:rPr>
+          <w:color w:val="000000"/>
+        </w:rPr>
+        <w:t>ensure</w:t>
+      </w:r>
+      <w:r>
+        <w:rPr>
+          <w:color w:val="000000"/>
+        </w:rPr>
+        <w:t>d</w:t>
+      </w:r>
+      <w:r>
+        <w:rPr>
+          <w:color w:val="000000"/>
+        </w:rPr>
+        <w:t xml:space="preserve"> everything necessary is complete before moving on. </w:t>
       </w:r>
     </w:p>
     <w:p>
@@ -748,6 +862,7 @@
         <w:rPr>
           <w:color w:val="000000"/>
         </w:rPr>
+        <w:lastRenderedPageBreak/>
         <w:t>Android studio would allow for emulating and assigning cards</w:t>
       </w:r>
     </w:p>
@@ -788,827 +903,827 @@
         <w:rPr>
           <w:color w:val="000000"/>
         </w:rPr>
+        <w:t>Which software is best suited for this situation</w:t>
+      </w:r>
+    </w:p>
+    <w:p>
+      <w:pPr>
+        <w:pStyle w:val="NormalWeb"/>
+        <w:numPr>
+          <w:ilvl w:val="2"/>
+          <w:numId w:val="10"/>
+        </w:numPr>
+        <w:spacing w:before="0" w:beforeAutospacing="0" w:after="0" w:afterAutospacing="0"/>
+        <w:textAlignment w:val="baseline"/>
+        <w:rPr>
+          <w:color w:val="000000"/>
+        </w:rPr>
+      </w:pPr>
+      <w:r>
+        <w:rPr>
+          <w:color w:val="000000"/>
+        </w:rPr>
+        <w:t>Processing</w:t>
+      </w:r>
+    </w:p>
+    <w:p>
+      <w:pPr>
+        <w:pStyle w:val="NormalWeb"/>
+        <w:numPr>
+          <w:ilvl w:val="0"/>
+          <w:numId w:val="10"/>
+        </w:numPr>
+        <w:spacing w:before="0" w:beforeAutospacing="0" w:after="0" w:afterAutospacing="0"/>
+        <w:textAlignment w:val="baseline"/>
+        <w:rPr>
+          <w:color w:val="000000"/>
+        </w:rPr>
+      </w:pPr>
+      <w:r>
+        <w:rPr>
+          <w:color w:val="000000"/>
+        </w:rPr>
+        <w:t>Assign roles based on ability</w:t>
+      </w:r>
+    </w:p>
+    <w:p>
+      <w:pPr>
+        <w:pStyle w:val="NormalWeb"/>
+        <w:numPr>
+          <w:ilvl w:val="1"/>
+          <w:numId w:val="10"/>
+        </w:numPr>
+        <w:spacing w:before="0" w:beforeAutospacing="0" w:after="0" w:afterAutospacing="0"/>
+        <w:textAlignment w:val="baseline"/>
+        <w:rPr>
+          <w:color w:val="000000"/>
+        </w:rPr>
+      </w:pPr>
+      <w:r>
+        <w:rPr>
+          <w:color w:val="000000"/>
+        </w:rPr>
+        <w:t xml:space="preserve">Split responsibility based on how the tasks </w:t>
+      </w:r>
+      <w:r>
+        <w:rPr>
+          <w:color w:val="000000"/>
+        </w:rPr>
+        <w:t>can</w:t>
+      </w:r>
+      <w:r>
+        <w:rPr>
+          <w:color w:val="000000"/>
+        </w:rPr>
+        <w:t xml:space="preserve"> divide</w:t>
+      </w:r>
+    </w:p>
+    <w:p>
+      <w:pPr>
+        <w:pStyle w:val="NormalWeb"/>
+        <w:numPr>
+          <w:ilvl w:val="2"/>
+          <w:numId w:val="10"/>
+        </w:numPr>
+        <w:spacing w:before="0" w:beforeAutospacing="0" w:after="0" w:afterAutospacing="0"/>
+        <w:textAlignment w:val="baseline"/>
+        <w:rPr>
+          <w:color w:val="000000"/>
+        </w:rPr>
+      </w:pPr>
+      <w:r>
+        <w:rPr>
+          <w:color w:val="000000"/>
+        </w:rPr>
+        <w:t>NFC cards</w:t>
+      </w:r>
+    </w:p>
+    <w:p>
+      <w:pPr>
+        <w:pStyle w:val="NormalWeb"/>
+        <w:numPr>
+          <w:ilvl w:val="2"/>
+          <w:numId w:val="10"/>
+        </w:numPr>
+        <w:spacing w:before="0" w:beforeAutospacing="0" w:after="0" w:afterAutospacing="0"/>
+        <w:textAlignment w:val="baseline"/>
+        <w:rPr>
+          <w:color w:val="000000"/>
+        </w:rPr>
+      </w:pPr>
+      <w:r>
+        <w:rPr>
+          <w:color w:val="000000"/>
+        </w:rPr>
+        <w:t>Visual Representation</w:t>
+      </w:r>
+    </w:p>
+    <w:p>
+      <w:pPr>
+        <w:pStyle w:val="NormalWeb"/>
+        <w:numPr>
+          <w:ilvl w:val="2"/>
+          <w:numId w:val="10"/>
+        </w:numPr>
+        <w:spacing w:before="0" w:beforeAutospacing="0" w:after="0" w:afterAutospacing="0"/>
+        <w:textAlignment w:val="baseline"/>
+        <w:rPr>
+          <w:color w:val="000000"/>
+        </w:rPr>
+      </w:pPr>
+      <w:r>
+        <w:rPr>
+          <w:color w:val="000000"/>
+        </w:rPr>
+        <w:t>Project Management</w:t>
+      </w:r>
+    </w:p>
+    <w:p>
+      <w:pPr>
+        <w:pStyle w:val="NormalWeb"/>
+        <w:spacing w:before="0" w:beforeAutospacing="0" w:after="0" w:afterAutospacing="0"/>
+        <w:textAlignment w:val="baseline"/>
+        <w:rPr>
+          <w:color w:val="000000"/>
+        </w:rPr>
+      </w:pPr>
+      <w:r>
+        <w:rPr>
+          <w:color w:val="000000"/>
+        </w:rPr>
+        <w:t>IMPLEMENTATION AND UNIT TESTING</w:t>
+      </w:r>
+    </w:p>
+    <w:p>
+      <w:pPr>
+        <w:pStyle w:val="NormalWeb"/>
+        <w:numPr>
+          <w:ilvl w:val="0"/>
+          <w:numId w:val="10"/>
+        </w:numPr>
+        <w:spacing w:before="0" w:beforeAutospacing="0" w:after="0" w:afterAutospacing="0"/>
+        <w:textAlignment w:val="baseline"/>
+        <w:rPr>
+          <w:color w:val="000000"/>
+        </w:rPr>
+      </w:pPr>
+      <w:r>
+        <w:rPr>
+          <w:color w:val="000000"/>
+        </w:rPr>
+        <w:t>NFC</w:t>
+      </w:r>
+      <w:r>
+        <w:rPr>
+          <w:color w:val="000000"/>
+        </w:rPr>
+        <w:t>/Phone App</w:t>
+      </w:r>
+    </w:p>
+    <w:p>
+      <w:pPr>
+        <w:pStyle w:val="NormalWeb"/>
+        <w:numPr>
+          <w:ilvl w:val="1"/>
+          <w:numId w:val="10"/>
+        </w:numPr>
+        <w:spacing w:before="0" w:beforeAutospacing="0" w:after="0" w:afterAutospacing="0"/>
+        <w:textAlignment w:val="baseline"/>
+        <w:rPr>
+          <w:color w:val="000000"/>
+        </w:rPr>
+      </w:pPr>
+      <w:r>
+        <w:rPr>
+          <w:color w:val="000000"/>
+        </w:rPr>
+        <w:t xml:space="preserve">Android studio (Java) </w:t>
+      </w:r>
+    </w:p>
+    <w:p>
+      <w:pPr>
+        <w:pStyle w:val="NormalWeb"/>
+        <w:numPr>
+          <w:ilvl w:val="1"/>
+          <w:numId w:val="10"/>
+        </w:numPr>
+        <w:spacing w:before="0" w:beforeAutospacing="0" w:after="0" w:afterAutospacing="0"/>
+        <w:textAlignment w:val="baseline"/>
+        <w:rPr>
+          <w:color w:val="000000"/>
+        </w:rPr>
+      </w:pPr>
+      <w:r>
+        <w:rPr>
+          <w:color w:val="000000"/>
+        </w:rPr>
+        <w:t>Research for implementation</w:t>
+      </w:r>
+    </w:p>
+    <w:p>
+      <w:pPr>
+        <w:pStyle w:val="NormalWeb"/>
+        <w:numPr>
+          <w:ilvl w:val="1"/>
+          <w:numId w:val="10"/>
+        </w:numPr>
+        <w:spacing w:before="0" w:beforeAutospacing="0" w:after="0" w:afterAutospacing="0"/>
+        <w:textAlignment w:val="baseline"/>
+        <w:rPr>
+          <w:color w:val="000000"/>
+        </w:rPr>
+      </w:pPr>
+      <w:r>
+        <w:rPr>
+          <w:color w:val="000000"/>
+        </w:rPr>
+        <w:t>Implemented basic features of the android studio app for user functionality</w:t>
+      </w:r>
+    </w:p>
+    <w:p>
+      <w:pPr>
+        <w:pStyle w:val="NormalWeb"/>
+        <w:numPr>
+          <w:ilvl w:val="1"/>
+          <w:numId w:val="10"/>
+        </w:numPr>
+        <w:spacing w:before="0" w:beforeAutospacing="0" w:after="0" w:afterAutospacing="0"/>
+        <w:textAlignment w:val="baseline"/>
+        <w:rPr>
+          <w:color w:val="000000"/>
+        </w:rPr>
+      </w:pPr>
+      <w:r>
+        <w:rPr>
+          <w:color w:val="000000"/>
+        </w:rPr>
+        <w:t>Implemented NFC scanning capabilities of android phone</w:t>
+      </w:r>
+    </w:p>
+    <w:p>
+      <w:pPr>
+        <w:pStyle w:val="NormalWeb"/>
+        <w:numPr>
+          <w:ilvl w:val="0"/>
+          <w:numId w:val="10"/>
+        </w:numPr>
+        <w:spacing w:before="0" w:beforeAutospacing="0" w:after="0" w:afterAutospacing="0"/>
+        <w:textAlignment w:val="baseline"/>
+        <w:rPr>
+          <w:color w:val="000000"/>
+        </w:rPr>
+      </w:pPr>
+      <w:r>
+        <w:rPr>
+          <w:color w:val="000000"/>
+        </w:rPr>
+        <w:t>Visual</w:t>
+      </w:r>
+      <w:r>
+        <w:rPr>
+          <w:color w:val="000000"/>
+        </w:rPr>
+        <w:t>/Website</w:t>
+      </w:r>
+    </w:p>
+    <w:p>
+      <w:pPr>
+        <w:pStyle w:val="NormalWeb"/>
+        <w:numPr>
+          <w:ilvl w:val="1"/>
+          <w:numId w:val="10"/>
+        </w:numPr>
+        <w:spacing w:before="0" w:beforeAutospacing="0" w:after="0" w:afterAutospacing="0"/>
+        <w:textAlignment w:val="baseline"/>
+        <w:rPr>
+          <w:color w:val="000000"/>
+        </w:rPr>
+      </w:pPr>
+      <w:r>
+        <w:rPr>
+          <w:color w:val="000000"/>
+        </w:rPr>
+        <w:t>Processing (Java)</w:t>
+      </w:r>
+    </w:p>
+    <w:p>
+      <w:pPr>
+        <w:pStyle w:val="NormalWeb"/>
+        <w:numPr>
+          <w:ilvl w:val="1"/>
+          <w:numId w:val="10"/>
+        </w:numPr>
+        <w:spacing w:before="0" w:beforeAutospacing="0" w:after="0" w:afterAutospacing="0"/>
+        <w:textAlignment w:val="baseline"/>
+        <w:rPr>
+          <w:color w:val="000000"/>
+        </w:rPr>
+      </w:pPr>
+      <w:r>
+        <w:rPr>
+          <w:color w:val="000000"/>
+        </w:rPr>
+        <w:t>Made an office layout using online software</w:t>
+      </w:r>
+    </w:p>
+    <w:p>
+      <w:pPr>
+        <w:pStyle w:val="NormalWeb"/>
+        <w:numPr>
+          <w:ilvl w:val="1"/>
+          <w:numId w:val="10"/>
+        </w:numPr>
+        <w:spacing w:before="0" w:beforeAutospacing="0" w:after="0" w:afterAutospacing="0"/>
+        <w:textAlignment w:val="baseline"/>
+        <w:rPr>
+          <w:color w:val="000000"/>
+        </w:rPr>
+      </w:pPr>
+      <w:r>
+        <w:rPr>
+          <w:color w:val="000000"/>
+        </w:rPr>
+        <w:t>Resized the software to necessary specs</w:t>
+      </w:r>
+    </w:p>
+    <w:p>
+      <w:pPr>
+        <w:pStyle w:val="NormalWeb"/>
+        <w:numPr>
+          <w:ilvl w:val="1"/>
+          <w:numId w:val="10"/>
+        </w:numPr>
+        <w:spacing w:before="0" w:beforeAutospacing="0" w:after="0" w:afterAutospacing="0"/>
+        <w:textAlignment w:val="baseline"/>
+        <w:rPr>
+          <w:color w:val="000000"/>
+        </w:rPr>
+      </w:pPr>
+      <w:r>
+        <w:rPr>
+          <w:color w:val="000000"/>
+        </w:rPr>
+        <w:t xml:space="preserve">Added visuals to processing </w:t>
+      </w:r>
+    </w:p>
+    <w:p>
+      <w:pPr>
+        <w:pStyle w:val="NormalWeb"/>
+        <w:numPr>
+          <w:ilvl w:val="1"/>
+          <w:numId w:val="10"/>
+        </w:numPr>
+        <w:spacing w:before="0" w:beforeAutospacing="0" w:after="0" w:afterAutospacing="0"/>
+        <w:textAlignment w:val="baseline"/>
+        <w:rPr>
+          <w:color w:val="000000"/>
+        </w:rPr>
+      </w:pPr>
+      <w:r>
+        <w:rPr>
+          <w:color w:val="000000"/>
+        </w:rPr>
+        <w:t>Coded doors different colours to represent when they open and close</w:t>
+      </w:r>
+    </w:p>
+    <w:p>
+      <w:pPr>
+        <w:pStyle w:val="NormalWeb"/>
+        <w:numPr>
+          <w:ilvl w:val="1"/>
+          <w:numId w:val="10"/>
+        </w:numPr>
+        <w:spacing w:before="0" w:beforeAutospacing="0" w:after="0" w:afterAutospacing="0"/>
+        <w:textAlignment w:val="baseline"/>
+        <w:rPr>
+          <w:color w:val="000000"/>
+        </w:rPr>
+      </w:pPr>
+      <w:r>
+        <w:rPr>
+          <w:color w:val="000000"/>
+        </w:rPr>
+        <w:t>The doors stay open (green) for three seconds and then close (red)</w:t>
+      </w:r>
+    </w:p>
+    <w:p>
+      <w:pPr>
+        <w:pStyle w:val="NormalWeb"/>
+        <w:numPr>
+          <w:ilvl w:val="0"/>
+          <w:numId w:val="10"/>
+        </w:numPr>
+        <w:spacing w:before="0" w:beforeAutospacing="0" w:after="0" w:afterAutospacing="0"/>
+        <w:textAlignment w:val="baseline"/>
+        <w:rPr>
+          <w:color w:val="000000"/>
+        </w:rPr>
+      </w:pPr>
+      <w:r>
+        <w:rPr>
+          <w:color w:val="000000"/>
+        </w:rPr>
+        <w:t>Testing</w:t>
+      </w:r>
+    </w:p>
+    <w:p>
+      <w:pPr>
+        <w:pStyle w:val="NormalWeb"/>
+        <w:numPr>
+          <w:ilvl w:val="1"/>
+          <w:numId w:val="10"/>
+        </w:numPr>
+        <w:spacing w:before="0" w:beforeAutospacing="0" w:after="0" w:afterAutospacing="0"/>
+        <w:textAlignment w:val="baseline"/>
+        <w:rPr>
+          <w:color w:val="000000"/>
+        </w:rPr>
+      </w:pPr>
+      <w:r>
+        <w:rPr>
+          <w:color w:val="000000"/>
+        </w:rPr>
+        <w:t>Basic functions for both NFC and Visual aspects to later expand to connect the two</w:t>
+      </w:r>
+    </w:p>
+    <w:p>
+      <w:pPr>
+        <w:pStyle w:val="NormalWeb"/>
+        <w:spacing w:before="0" w:beforeAutospacing="0" w:after="0" w:afterAutospacing="0"/>
+        <w:ind w:left="1440"/>
+        <w:textAlignment w:val="baseline"/>
+        <w:rPr>
+          <w:color w:val="000000"/>
+        </w:rPr>
+      </w:pPr>
+    </w:p>
+    <w:p>
+      <w:pPr>
+        <w:pStyle w:val="NormalWeb"/>
+        <w:spacing w:before="0" w:beforeAutospacing="0" w:after="0" w:afterAutospacing="0"/>
+        <w:textAlignment w:val="baseline"/>
+        <w:rPr>
+          <w:color w:val="000000"/>
+        </w:rPr>
+      </w:pPr>
+      <w:r>
+        <w:rPr>
+          <w:color w:val="000000"/>
+        </w:rPr>
+        <w:t>INTEGRATION AND SYSTEM TESTING</w:t>
+      </w:r>
+    </w:p>
+    <w:p>
+      <w:pPr>
+        <w:pStyle w:val="NormalWeb"/>
+        <w:numPr>
+          <w:ilvl w:val="0"/>
+          <w:numId w:val="10"/>
+        </w:numPr>
+        <w:spacing w:before="0" w:beforeAutospacing="0" w:after="0" w:afterAutospacing="0"/>
+        <w:textAlignment w:val="baseline"/>
+        <w:rPr>
+          <w:color w:val="000000"/>
+        </w:rPr>
+      </w:pPr>
+      <w:r>
+        <w:rPr>
+          <w:color w:val="000000"/>
+        </w:rPr>
+        <w:t>Register cards with app</w:t>
+      </w:r>
+    </w:p>
+    <w:p>
+      <w:pPr>
+        <w:pStyle w:val="NormalWeb"/>
+        <w:numPr>
+          <w:ilvl w:val="1"/>
+          <w:numId w:val="10"/>
+        </w:numPr>
+        <w:spacing w:before="0" w:beforeAutospacing="0" w:after="0" w:afterAutospacing="0"/>
+        <w:textAlignment w:val="baseline"/>
+        <w:rPr>
+          <w:color w:val="000000"/>
+        </w:rPr>
+      </w:pPr>
+      <w:r>
+        <w:rPr>
+          <w:color w:val="000000"/>
+        </w:rPr>
+        <w:t>Find cards</w:t>
+      </w:r>
+    </w:p>
+    <w:p>
+      <w:pPr>
+        <w:pStyle w:val="NormalWeb"/>
+        <w:numPr>
+          <w:ilvl w:val="1"/>
+          <w:numId w:val="10"/>
+        </w:numPr>
+        <w:spacing w:before="0" w:beforeAutospacing="0" w:after="0" w:afterAutospacing="0"/>
+        <w:textAlignment w:val="baseline"/>
+        <w:rPr>
+          <w:color w:val="000000"/>
+        </w:rPr>
+      </w:pPr>
+      <w:r>
+        <w:rPr>
+          <w:color w:val="000000"/>
+        </w:rPr>
+        <w:t>Connect to app</w:t>
+      </w:r>
+    </w:p>
+    <w:p>
+      <w:pPr>
+        <w:pStyle w:val="NormalWeb"/>
+        <w:numPr>
+          <w:ilvl w:val="0"/>
+          <w:numId w:val="10"/>
+        </w:numPr>
+        <w:spacing w:before="0" w:beforeAutospacing="0" w:after="0" w:afterAutospacing="0"/>
+        <w:textAlignment w:val="baseline"/>
+        <w:rPr>
+          <w:color w:val="000000"/>
+        </w:rPr>
+      </w:pPr>
+      <w:r>
+        <w:rPr>
+          <w:color w:val="000000"/>
+        </w:rPr>
+        <w:t xml:space="preserve">Add a networking interface to allow for phone app to communicate with </w:t>
+      </w:r>
+      <w:r>
+        <w:rPr>
+          <w:color w:val="000000"/>
+        </w:rPr>
+        <w:t>software to emulate the situation</w:t>
+      </w:r>
+    </w:p>
+    <w:p>
+      <w:pPr>
+        <w:pStyle w:val="NormalWeb"/>
+        <w:numPr>
+          <w:ilvl w:val="1"/>
+          <w:numId w:val="10"/>
+        </w:numPr>
+        <w:spacing w:before="0" w:beforeAutospacing="0" w:after="0" w:afterAutospacing="0"/>
+        <w:textAlignment w:val="baseline"/>
+        <w:rPr>
+          <w:color w:val="000000"/>
+        </w:rPr>
+      </w:pPr>
+      <w:r>
+        <w:rPr>
+          <w:color w:val="000000"/>
+        </w:rPr>
+        <w:t>Find interface</w:t>
+      </w:r>
+    </w:p>
+    <w:p>
+      <w:pPr>
+        <w:pStyle w:val="NormalWeb"/>
+        <w:numPr>
+          <w:ilvl w:val="1"/>
+          <w:numId w:val="10"/>
+        </w:numPr>
+        <w:spacing w:before="0" w:beforeAutospacing="0" w:after="0" w:afterAutospacing="0"/>
+        <w:textAlignment w:val="baseline"/>
+        <w:rPr>
+          <w:color w:val="000000"/>
+        </w:rPr>
+      </w:pPr>
+      <w:r>
+        <w:rPr>
+          <w:color w:val="000000"/>
+        </w:rPr>
+        <w:t>Connect it to the phone app</w:t>
+      </w:r>
+    </w:p>
+    <w:p>
+      <w:pPr>
+        <w:pStyle w:val="NormalWeb"/>
+        <w:numPr>
+          <w:ilvl w:val="1"/>
+          <w:numId w:val="10"/>
+        </w:numPr>
+        <w:spacing w:before="0" w:beforeAutospacing="0" w:after="0" w:afterAutospacing="0"/>
+        <w:textAlignment w:val="baseline"/>
+        <w:rPr>
+          <w:color w:val="000000"/>
+        </w:rPr>
+      </w:pPr>
+      <w:r>
+        <w:rPr>
+          <w:color w:val="000000"/>
+        </w:rPr>
+        <w:t>Connect to secondary software</w:t>
+      </w:r>
+    </w:p>
+    <w:p>
+      <w:pPr>
+        <w:pStyle w:val="NormalWeb"/>
+        <w:numPr>
+          <w:ilvl w:val="0"/>
+          <w:numId w:val="10"/>
+        </w:numPr>
+        <w:spacing w:before="0" w:beforeAutospacing="0" w:after="0" w:afterAutospacing="0"/>
+        <w:textAlignment w:val="baseline"/>
+        <w:rPr>
+          <w:color w:val="000000"/>
+        </w:rPr>
+      </w:pPr>
+      <w:r>
+        <w:rPr>
+          <w:color w:val="000000"/>
+        </w:rPr>
+        <w:t>Connect the two separate programs</w:t>
+      </w:r>
+    </w:p>
+    <w:p>
+      <w:pPr>
+        <w:pStyle w:val="NormalWeb"/>
+        <w:numPr>
+          <w:ilvl w:val="0"/>
+          <w:numId w:val="10"/>
+        </w:numPr>
+        <w:spacing w:before="0" w:beforeAutospacing="0" w:after="0" w:afterAutospacing="0"/>
+        <w:textAlignment w:val="baseline"/>
+        <w:rPr>
+          <w:color w:val="000000"/>
+        </w:rPr>
+      </w:pPr>
+      <w:r>
+        <w:rPr>
+          <w:color w:val="000000"/>
+        </w:rPr>
+        <w:t>Test various situations</w:t>
+      </w:r>
+    </w:p>
+    <w:p>
+      <w:pPr>
+        <w:pStyle w:val="NormalWeb"/>
+        <w:numPr>
+          <w:ilvl w:val="1"/>
+          <w:numId w:val="10"/>
+        </w:numPr>
+        <w:spacing w:before="0" w:beforeAutospacing="0" w:after="0" w:afterAutospacing="0"/>
+        <w:textAlignment w:val="baseline"/>
+        <w:rPr>
+          <w:color w:val="000000"/>
+        </w:rPr>
+      </w:pPr>
+      <w:r>
+        <w:rPr>
+          <w:color w:val="000000"/>
+        </w:rPr>
+        <w:t>Safety measures</w:t>
+      </w:r>
+    </w:p>
+    <w:p>
+      <w:pPr>
+        <w:pStyle w:val="NormalWeb"/>
+        <w:numPr>
+          <w:ilvl w:val="1"/>
+          <w:numId w:val="10"/>
+        </w:numPr>
+        <w:spacing w:before="0" w:beforeAutospacing="0" w:after="0" w:afterAutospacing="0"/>
+        <w:textAlignment w:val="baseline"/>
+        <w:rPr>
+          <w:color w:val="000000"/>
+        </w:rPr>
+      </w:pPr>
+      <w:r>
+        <w:rPr>
+          <w:color w:val="000000"/>
+        </w:rPr>
+        <w:t>Doors opening</w:t>
+      </w:r>
+    </w:p>
+    <w:p>
+      <w:pPr>
+        <w:pStyle w:val="NormalWeb"/>
+        <w:numPr>
+          <w:ilvl w:val="1"/>
+          <w:numId w:val="10"/>
+        </w:numPr>
+        <w:spacing w:before="0" w:beforeAutospacing="0" w:after="0" w:afterAutospacing="0"/>
+        <w:textAlignment w:val="baseline"/>
+        <w:rPr>
+          <w:color w:val="000000"/>
+        </w:rPr>
+      </w:pPr>
+      <w:r>
+        <w:rPr>
+          <w:color w:val="000000"/>
+        </w:rPr>
+        <w:t>Doors failing to open</w:t>
+      </w:r>
+    </w:p>
+    <w:p>
+      <w:pPr>
+        <w:pStyle w:val="NormalWeb"/>
+        <w:numPr>
+          <w:ilvl w:val="1"/>
+          <w:numId w:val="10"/>
+        </w:numPr>
+        <w:spacing w:before="0" w:beforeAutospacing="0" w:after="0" w:afterAutospacing="0"/>
+        <w:textAlignment w:val="baseline"/>
+        <w:rPr>
+          <w:color w:val="000000"/>
+        </w:rPr>
+      </w:pPr>
+      <w:r>
+        <w:rPr>
+          <w:color w:val="000000"/>
+        </w:rPr>
+        <w:t>Logging interactions</w:t>
+      </w:r>
+    </w:p>
+    <w:p>
+      <w:pPr>
+        <w:pStyle w:val="NormalWeb"/>
+        <w:spacing w:before="0" w:beforeAutospacing="0" w:after="0" w:afterAutospacing="0"/>
+        <w:ind w:left="720"/>
+        <w:textAlignment w:val="baseline"/>
+        <w:rPr>
+          <w:color w:val="000000"/>
+        </w:rPr>
+      </w:pPr>
+    </w:p>
+    <w:p>
+      <w:pPr>
+        <w:pStyle w:val="NormalWeb"/>
+        <w:spacing w:before="0" w:beforeAutospacing="0" w:after="0" w:afterAutospacing="0"/>
+        <w:textAlignment w:val="baseline"/>
+        <w:rPr>
+          <w:color w:val="000000"/>
+        </w:rPr>
+      </w:pPr>
+      <w:r>
+        <w:rPr>
+          <w:color w:val="000000"/>
+        </w:rPr>
+        <w:t>OPERATION AND MAINTENANCE</w:t>
+      </w:r>
+    </w:p>
+    <w:p>
+      <w:pPr>
+        <w:pStyle w:val="NormalWeb"/>
+        <w:numPr>
+          <w:ilvl w:val="0"/>
+          <w:numId w:val="10"/>
+        </w:numPr>
+        <w:spacing w:before="0" w:beforeAutospacing="0" w:after="0" w:afterAutospacing="0"/>
+        <w:textAlignment w:val="baseline"/>
+        <w:rPr>
+          <w:color w:val="000000"/>
+        </w:rPr>
+      </w:pPr>
+      <w:r>
+        <w:rPr>
+          <w:color w:val="000000"/>
+        </w:rPr>
+        <w:t>Find holes in testing</w:t>
+      </w:r>
+    </w:p>
+    <w:p>
+      <w:pPr>
+        <w:pStyle w:val="NormalWeb"/>
+        <w:numPr>
+          <w:ilvl w:val="0"/>
+          <w:numId w:val="10"/>
+        </w:numPr>
+        <w:spacing w:before="0" w:beforeAutospacing="0" w:after="0" w:afterAutospacing="0"/>
+        <w:textAlignment w:val="baseline"/>
+        <w:rPr>
+          <w:color w:val="000000"/>
+        </w:rPr>
+      </w:pPr>
+      <w:r>
+        <w:rPr>
+          <w:color w:val="000000"/>
+        </w:rPr>
+        <w:t>Make sure no new issues arise</w:t>
+      </w:r>
+    </w:p>
+    <w:p>
+      <w:pPr>
+        <w:pStyle w:val="NormalWeb"/>
+        <w:numPr>
+          <w:ilvl w:val="0"/>
+          <w:numId w:val="10"/>
+        </w:numPr>
+        <w:spacing w:before="0" w:beforeAutospacing="0" w:after="0" w:afterAutospacing="0"/>
+        <w:textAlignment w:val="baseline"/>
+        <w:rPr>
+          <w:color w:val="000000"/>
+        </w:rPr>
+      </w:pPr>
+      <w:r>
+        <w:rPr>
+          <w:color w:val="000000"/>
+        </w:rPr>
         <w:lastRenderedPageBreak/>
-        <w:t>Which software is best suited for this situation</w:t>
-      </w:r>
-    </w:p>
-    <w:p>
-      <w:pPr>
-        <w:pStyle w:val="NormalWeb"/>
-        <w:numPr>
-          <w:ilvl w:val="2"/>
-          <w:numId w:val="10"/>
-        </w:numPr>
-        <w:spacing w:before="0" w:beforeAutospacing="0" w:after="0" w:afterAutospacing="0"/>
-        <w:textAlignment w:val="baseline"/>
-        <w:rPr>
-          <w:color w:val="000000"/>
-        </w:rPr>
-      </w:pPr>
-      <w:r>
-        <w:rPr>
-          <w:color w:val="000000"/>
-        </w:rPr>
-        <w:t>Processing</w:t>
-      </w:r>
-    </w:p>
-    <w:p>
-      <w:pPr>
-        <w:pStyle w:val="NormalWeb"/>
-        <w:numPr>
-          <w:ilvl w:val="0"/>
-          <w:numId w:val="10"/>
-        </w:numPr>
-        <w:spacing w:before="0" w:beforeAutospacing="0" w:after="0" w:afterAutospacing="0"/>
-        <w:textAlignment w:val="baseline"/>
-        <w:rPr>
-          <w:color w:val="000000"/>
-        </w:rPr>
-      </w:pPr>
-      <w:r>
-        <w:rPr>
-          <w:color w:val="000000"/>
-        </w:rPr>
-        <w:t>Assign roles based on ability</w:t>
-      </w:r>
-    </w:p>
-    <w:p>
-      <w:pPr>
-        <w:pStyle w:val="NormalWeb"/>
-        <w:numPr>
-          <w:ilvl w:val="1"/>
-          <w:numId w:val="10"/>
-        </w:numPr>
-        <w:spacing w:before="0" w:beforeAutospacing="0" w:after="0" w:afterAutospacing="0"/>
-        <w:textAlignment w:val="baseline"/>
-        <w:rPr>
-          <w:color w:val="000000"/>
-        </w:rPr>
-      </w:pPr>
-      <w:r>
-        <w:rPr>
-          <w:color w:val="000000"/>
-        </w:rPr>
-        <w:t xml:space="preserve">Split responsibility based on how the tasks </w:t>
-      </w:r>
-      <w:r>
-        <w:rPr>
-          <w:color w:val="000000"/>
-        </w:rPr>
-        <w:t>can</w:t>
-      </w:r>
-      <w:r>
-        <w:rPr>
-          <w:color w:val="000000"/>
-        </w:rPr>
-        <w:t xml:space="preserve"> divide</w:t>
-      </w:r>
-    </w:p>
-    <w:p>
-      <w:pPr>
-        <w:pStyle w:val="NormalWeb"/>
-        <w:numPr>
-          <w:ilvl w:val="2"/>
-          <w:numId w:val="10"/>
-        </w:numPr>
-        <w:spacing w:before="0" w:beforeAutospacing="0" w:after="0" w:afterAutospacing="0"/>
-        <w:textAlignment w:val="baseline"/>
-        <w:rPr>
-          <w:color w:val="000000"/>
-        </w:rPr>
-      </w:pPr>
-      <w:r>
-        <w:rPr>
-          <w:color w:val="000000"/>
-        </w:rPr>
-        <w:t>NFC cards</w:t>
-      </w:r>
-    </w:p>
-    <w:p>
-      <w:pPr>
-        <w:pStyle w:val="NormalWeb"/>
-        <w:numPr>
-          <w:ilvl w:val="2"/>
-          <w:numId w:val="10"/>
-        </w:numPr>
-        <w:spacing w:before="0" w:beforeAutospacing="0" w:after="0" w:afterAutospacing="0"/>
-        <w:textAlignment w:val="baseline"/>
-        <w:rPr>
-          <w:color w:val="000000"/>
-        </w:rPr>
-      </w:pPr>
-      <w:r>
-        <w:rPr>
-          <w:color w:val="000000"/>
-        </w:rPr>
-        <w:t>Visual Representation</w:t>
-      </w:r>
-    </w:p>
-    <w:p>
-      <w:pPr>
-        <w:pStyle w:val="NormalWeb"/>
-        <w:numPr>
-          <w:ilvl w:val="2"/>
-          <w:numId w:val="10"/>
-        </w:numPr>
-        <w:spacing w:before="0" w:beforeAutospacing="0" w:after="0" w:afterAutospacing="0"/>
-        <w:textAlignment w:val="baseline"/>
-        <w:rPr>
-          <w:color w:val="000000"/>
-        </w:rPr>
-      </w:pPr>
-      <w:r>
-        <w:rPr>
-          <w:color w:val="000000"/>
-        </w:rPr>
-        <w:t>Project Management</w:t>
-      </w:r>
-    </w:p>
-    <w:p>
-      <w:pPr>
-        <w:pStyle w:val="NormalWeb"/>
-        <w:spacing w:before="0" w:beforeAutospacing="0" w:after="0" w:afterAutospacing="0"/>
-        <w:textAlignment w:val="baseline"/>
-        <w:rPr>
-          <w:color w:val="000000"/>
-        </w:rPr>
-      </w:pPr>
-      <w:r>
-        <w:rPr>
-          <w:color w:val="000000"/>
-        </w:rPr>
-        <w:t>IMPLEMENTATION AND UNIT TESTING</w:t>
-      </w:r>
-    </w:p>
-    <w:p>
-      <w:pPr>
-        <w:pStyle w:val="NormalWeb"/>
-        <w:numPr>
-          <w:ilvl w:val="0"/>
-          <w:numId w:val="10"/>
-        </w:numPr>
-        <w:spacing w:before="0" w:beforeAutospacing="0" w:after="0" w:afterAutospacing="0"/>
-        <w:textAlignment w:val="baseline"/>
-        <w:rPr>
-          <w:color w:val="000000"/>
-        </w:rPr>
-      </w:pPr>
-      <w:r>
-        <w:rPr>
-          <w:color w:val="000000"/>
-        </w:rPr>
-        <w:t>NFC</w:t>
-      </w:r>
-      <w:r>
-        <w:rPr>
-          <w:color w:val="000000"/>
-        </w:rPr>
-        <w:t>/Phone App</w:t>
-      </w:r>
-    </w:p>
-    <w:p>
-      <w:pPr>
-        <w:pStyle w:val="NormalWeb"/>
-        <w:numPr>
-          <w:ilvl w:val="1"/>
-          <w:numId w:val="10"/>
-        </w:numPr>
-        <w:spacing w:before="0" w:beforeAutospacing="0" w:after="0" w:afterAutospacing="0"/>
-        <w:textAlignment w:val="baseline"/>
-        <w:rPr>
-          <w:color w:val="000000"/>
-        </w:rPr>
-      </w:pPr>
-      <w:r>
-        <w:rPr>
-          <w:color w:val="000000"/>
-        </w:rPr>
-        <w:t xml:space="preserve">Android studio (Java) </w:t>
-      </w:r>
-    </w:p>
-    <w:p>
-      <w:pPr>
-        <w:pStyle w:val="NormalWeb"/>
-        <w:numPr>
-          <w:ilvl w:val="1"/>
-          <w:numId w:val="10"/>
-        </w:numPr>
-        <w:spacing w:before="0" w:beforeAutospacing="0" w:after="0" w:afterAutospacing="0"/>
-        <w:textAlignment w:val="baseline"/>
-        <w:rPr>
-          <w:color w:val="000000"/>
-        </w:rPr>
-      </w:pPr>
-      <w:r>
-        <w:rPr>
-          <w:color w:val="000000"/>
-        </w:rPr>
-        <w:t>Research for implementation</w:t>
-      </w:r>
-    </w:p>
-    <w:p>
-      <w:pPr>
-        <w:pStyle w:val="NormalWeb"/>
-        <w:numPr>
-          <w:ilvl w:val="1"/>
-          <w:numId w:val="10"/>
-        </w:numPr>
-        <w:spacing w:before="0" w:beforeAutospacing="0" w:after="0" w:afterAutospacing="0"/>
-        <w:textAlignment w:val="baseline"/>
-        <w:rPr>
-          <w:color w:val="000000"/>
-        </w:rPr>
-      </w:pPr>
-      <w:r>
-        <w:rPr>
-          <w:color w:val="000000"/>
-        </w:rPr>
-        <w:t>Implemented basic features of the android studio app for user functionality</w:t>
-      </w:r>
-    </w:p>
-    <w:p>
-      <w:pPr>
-        <w:pStyle w:val="NormalWeb"/>
-        <w:numPr>
-          <w:ilvl w:val="1"/>
-          <w:numId w:val="10"/>
-        </w:numPr>
-        <w:spacing w:before="0" w:beforeAutospacing="0" w:after="0" w:afterAutospacing="0"/>
-        <w:textAlignment w:val="baseline"/>
-        <w:rPr>
-          <w:color w:val="000000"/>
-        </w:rPr>
-      </w:pPr>
-      <w:r>
-        <w:rPr>
-          <w:color w:val="000000"/>
-        </w:rPr>
-        <w:t>Implemented NFC scanning capabilities of android phone</w:t>
-      </w:r>
-    </w:p>
-    <w:p>
-      <w:pPr>
-        <w:pStyle w:val="NormalWeb"/>
-        <w:numPr>
-          <w:ilvl w:val="0"/>
-          <w:numId w:val="10"/>
-        </w:numPr>
-        <w:spacing w:before="0" w:beforeAutospacing="0" w:after="0" w:afterAutospacing="0"/>
-        <w:textAlignment w:val="baseline"/>
-        <w:rPr>
-          <w:color w:val="000000"/>
-        </w:rPr>
-      </w:pPr>
-      <w:r>
-        <w:rPr>
-          <w:color w:val="000000"/>
-        </w:rPr>
-        <w:t>Visual</w:t>
-      </w:r>
-      <w:r>
-        <w:rPr>
-          <w:color w:val="000000"/>
-        </w:rPr>
-        <w:t>/Website</w:t>
-      </w:r>
-    </w:p>
-    <w:p>
-      <w:pPr>
-        <w:pStyle w:val="NormalWeb"/>
-        <w:numPr>
-          <w:ilvl w:val="1"/>
-          <w:numId w:val="10"/>
-        </w:numPr>
-        <w:spacing w:before="0" w:beforeAutospacing="0" w:after="0" w:afterAutospacing="0"/>
-        <w:textAlignment w:val="baseline"/>
-        <w:rPr>
-          <w:color w:val="000000"/>
-        </w:rPr>
-      </w:pPr>
-      <w:r>
-        <w:rPr>
-          <w:color w:val="000000"/>
-        </w:rPr>
-        <w:t>Processing (Java)</w:t>
-      </w:r>
-    </w:p>
-    <w:p>
-      <w:pPr>
-        <w:pStyle w:val="NormalWeb"/>
-        <w:numPr>
-          <w:ilvl w:val="1"/>
-          <w:numId w:val="10"/>
-        </w:numPr>
-        <w:spacing w:before="0" w:beforeAutospacing="0" w:after="0" w:afterAutospacing="0"/>
-        <w:textAlignment w:val="baseline"/>
-        <w:rPr>
-          <w:color w:val="000000"/>
-        </w:rPr>
-      </w:pPr>
-      <w:r>
-        <w:rPr>
-          <w:color w:val="000000"/>
-        </w:rPr>
-        <w:t>Made an office layout using online software</w:t>
-      </w:r>
-    </w:p>
-    <w:p>
-      <w:pPr>
-        <w:pStyle w:val="NormalWeb"/>
-        <w:numPr>
-          <w:ilvl w:val="1"/>
-          <w:numId w:val="10"/>
-        </w:numPr>
-        <w:spacing w:before="0" w:beforeAutospacing="0" w:after="0" w:afterAutospacing="0"/>
-        <w:textAlignment w:val="baseline"/>
-        <w:rPr>
-          <w:color w:val="000000"/>
-        </w:rPr>
-      </w:pPr>
-      <w:r>
-        <w:rPr>
-          <w:color w:val="000000"/>
-        </w:rPr>
-        <w:t>Resized the software to necessary specs</w:t>
-      </w:r>
-    </w:p>
-    <w:p>
-      <w:pPr>
-        <w:pStyle w:val="NormalWeb"/>
-        <w:numPr>
-          <w:ilvl w:val="1"/>
-          <w:numId w:val="10"/>
-        </w:numPr>
-        <w:spacing w:before="0" w:beforeAutospacing="0" w:after="0" w:afterAutospacing="0"/>
-        <w:textAlignment w:val="baseline"/>
-        <w:rPr>
-          <w:color w:val="000000"/>
-        </w:rPr>
-      </w:pPr>
-      <w:r>
-        <w:rPr>
-          <w:color w:val="000000"/>
-        </w:rPr>
-        <w:t xml:space="preserve">Added visuals to processing </w:t>
-      </w:r>
-    </w:p>
-    <w:p>
-      <w:pPr>
-        <w:pStyle w:val="NormalWeb"/>
-        <w:numPr>
-          <w:ilvl w:val="1"/>
-          <w:numId w:val="10"/>
-        </w:numPr>
-        <w:spacing w:before="0" w:beforeAutospacing="0" w:after="0" w:afterAutospacing="0"/>
-        <w:textAlignment w:val="baseline"/>
-        <w:rPr>
-          <w:color w:val="000000"/>
-        </w:rPr>
-      </w:pPr>
-      <w:r>
-        <w:rPr>
-          <w:color w:val="000000"/>
-        </w:rPr>
-        <w:t>Coded doors different colours to represent when they open and close</w:t>
-      </w:r>
-    </w:p>
-    <w:p>
-      <w:pPr>
-        <w:pStyle w:val="NormalWeb"/>
-        <w:numPr>
-          <w:ilvl w:val="1"/>
-          <w:numId w:val="10"/>
-        </w:numPr>
-        <w:spacing w:before="0" w:beforeAutospacing="0" w:after="0" w:afterAutospacing="0"/>
-        <w:textAlignment w:val="baseline"/>
-        <w:rPr>
-          <w:color w:val="000000"/>
-        </w:rPr>
-      </w:pPr>
-      <w:r>
-        <w:rPr>
-          <w:color w:val="000000"/>
-        </w:rPr>
-        <w:t>The doors stay open (green) for three seconds and then close (red)</w:t>
-      </w:r>
-    </w:p>
-    <w:p>
-      <w:pPr>
-        <w:pStyle w:val="NormalWeb"/>
-        <w:numPr>
-          <w:ilvl w:val="0"/>
-          <w:numId w:val="10"/>
-        </w:numPr>
-        <w:spacing w:before="0" w:beforeAutospacing="0" w:after="0" w:afterAutospacing="0"/>
-        <w:textAlignment w:val="baseline"/>
-        <w:rPr>
-          <w:color w:val="000000"/>
-        </w:rPr>
-      </w:pPr>
-      <w:r>
-        <w:rPr>
-          <w:color w:val="000000"/>
-        </w:rPr>
-        <w:t>Testing</w:t>
-      </w:r>
-    </w:p>
-    <w:p>
-      <w:pPr>
-        <w:pStyle w:val="NormalWeb"/>
-        <w:numPr>
-          <w:ilvl w:val="1"/>
-          <w:numId w:val="10"/>
-        </w:numPr>
-        <w:spacing w:before="0" w:beforeAutospacing="0" w:after="0" w:afterAutospacing="0"/>
-        <w:textAlignment w:val="baseline"/>
-        <w:rPr>
-          <w:color w:val="000000"/>
-        </w:rPr>
-      </w:pPr>
-      <w:r>
-        <w:rPr>
-          <w:color w:val="000000"/>
-        </w:rPr>
-        <w:t>Basic functions for both NFC and Visual aspects to later expand to connect the two</w:t>
-      </w:r>
-    </w:p>
-    <w:p>
-      <w:pPr>
-        <w:pStyle w:val="NormalWeb"/>
-        <w:spacing w:before="0" w:beforeAutospacing="0" w:after="0" w:afterAutospacing="0"/>
-        <w:ind w:left="1440"/>
-        <w:textAlignment w:val="baseline"/>
-        <w:rPr>
-          <w:color w:val="000000"/>
-        </w:rPr>
-      </w:pPr>
-    </w:p>
-    <w:p>
-      <w:pPr>
-        <w:pStyle w:val="NormalWeb"/>
-        <w:spacing w:before="0" w:beforeAutospacing="0" w:after="0" w:afterAutospacing="0"/>
-        <w:textAlignment w:val="baseline"/>
-        <w:rPr>
-          <w:color w:val="000000"/>
-        </w:rPr>
-      </w:pPr>
-      <w:r>
-        <w:rPr>
-          <w:color w:val="000000"/>
-        </w:rPr>
-        <w:t>INTEGRATION AND SYSTEM TESTING</w:t>
-      </w:r>
-    </w:p>
-    <w:p>
-      <w:pPr>
-        <w:pStyle w:val="NormalWeb"/>
-        <w:numPr>
-          <w:ilvl w:val="0"/>
-          <w:numId w:val="10"/>
-        </w:numPr>
-        <w:spacing w:before="0" w:beforeAutospacing="0" w:after="0" w:afterAutospacing="0"/>
-        <w:textAlignment w:val="baseline"/>
-        <w:rPr>
-          <w:color w:val="000000"/>
-        </w:rPr>
-      </w:pPr>
-      <w:r>
-        <w:rPr>
-          <w:color w:val="000000"/>
-        </w:rPr>
-        <w:t>Register cards with app</w:t>
-      </w:r>
-    </w:p>
-    <w:p>
-      <w:pPr>
-        <w:pStyle w:val="NormalWeb"/>
-        <w:numPr>
-          <w:ilvl w:val="1"/>
-          <w:numId w:val="10"/>
-        </w:numPr>
-        <w:spacing w:before="0" w:beforeAutospacing="0" w:after="0" w:afterAutospacing="0"/>
-        <w:textAlignment w:val="baseline"/>
-        <w:rPr>
-          <w:color w:val="000000"/>
-        </w:rPr>
-      </w:pPr>
-      <w:r>
-        <w:rPr>
-          <w:color w:val="000000"/>
-        </w:rPr>
-        <w:t>Find cards</w:t>
-      </w:r>
-    </w:p>
-    <w:p>
-      <w:pPr>
-        <w:pStyle w:val="NormalWeb"/>
-        <w:numPr>
-          <w:ilvl w:val="1"/>
-          <w:numId w:val="10"/>
-        </w:numPr>
-        <w:spacing w:before="0" w:beforeAutospacing="0" w:after="0" w:afterAutospacing="0"/>
-        <w:textAlignment w:val="baseline"/>
-        <w:rPr>
-          <w:color w:val="000000"/>
-        </w:rPr>
-      </w:pPr>
-      <w:r>
-        <w:rPr>
-          <w:color w:val="000000"/>
-        </w:rPr>
-        <w:t>Connect to app</w:t>
-      </w:r>
-    </w:p>
-    <w:p>
-      <w:pPr>
-        <w:pStyle w:val="NormalWeb"/>
-        <w:numPr>
-          <w:ilvl w:val="0"/>
-          <w:numId w:val="10"/>
-        </w:numPr>
-        <w:spacing w:before="0" w:beforeAutospacing="0" w:after="0" w:afterAutospacing="0"/>
-        <w:textAlignment w:val="baseline"/>
-        <w:rPr>
-          <w:color w:val="000000"/>
-        </w:rPr>
-      </w:pPr>
-      <w:r>
-        <w:rPr>
-          <w:color w:val="000000"/>
-        </w:rPr>
-        <w:t xml:space="preserve">Add a networking interface to allow for phone app to communicate with </w:t>
-      </w:r>
-      <w:r>
-        <w:rPr>
-          <w:color w:val="000000"/>
-        </w:rPr>
-        <w:t>software to emulate the situation</w:t>
-      </w:r>
-    </w:p>
-    <w:p>
-      <w:pPr>
-        <w:pStyle w:val="NormalWeb"/>
-        <w:numPr>
-          <w:ilvl w:val="1"/>
-          <w:numId w:val="10"/>
-        </w:numPr>
-        <w:spacing w:before="0" w:beforeAutospacing="0" w:after="0" w:afterAutospacing="0"/>
-        <w:textAlignment w:val="baseline"/>
-        <w:rPr>
-          <w:color w:val="000000"/>
-        </w:rPr>
-      </w:pPr>
-      <w:r>
-        <w:rPr>
-          <w:color w:val="000000"/>
-        </w:rPr>
-        <w:t>Find interface</w:t>
-      </w:r>
-    </w:p>
-    <w:p>
-      <w:pPr>
-        <w:pStyle w:val="NormalWeb"/>
-        <w:numPr>
-          <w:ilvl w:val="1"/>
-          <w:numId w:val="10"/>
-        </w:numPr>
-        <w:spacing w:before="0" w:beforeAutospacing="0" w:after="0" w:afterAutospacing="0"/>
-        <w:textAlignment w:val="baseline"/>
-        <w:rPr>
-          <w:color w:val="000000"/>
-        </w:rPr>
-      </w:pPr>
-      <w:r>
-        <w:rPr>
-          <w:color w:val="000000"/>
-        </w:rPr>
-        <w:t>Connect it to the phone app</w:t>
-      </w:r>
-    </w:p>
-    <w:p>
-      <w:pPr>
-        <w:pStyle w:val="NormalWeb"/>
-        <w:numPr>
-          <w:ilvl w:val="1"/>
-          <w:numId w:val="10"/>
-        </w:numPr>
-        <w:spacing w:before="0" w:beforeAutospacing="0" w:after="0" w:afterAutospacing="0"/>
-        <w:textAlignment w:val="baseline"/>
-        <w:rPr>
-          <w:color w:val="000000"/>
-        </w:rPr>
-      </w:pPr>
-      <w:r>
-        <w:rPr>
-          <w:color w:val="000000"/>
-        </w:rPr>
-        <w:t>Connect to secondary software</w:t>
-      </w:r>
-    </w:p>
-    <w:p>
-      <w:pPr>
-        <w:pStyle w:val="NormalWeb"/>
-        <w:numPr>
-          <w:ilvl w:val="0"/>
-          <w:numId w:val="10"/>
-        </w:numPr>
-        <w:spacing w:before="0" w:beforeAutospacing="0" w:after="0" w:afterAutospacing="0"/>
-        <w:textAlignment w:val="baseline"/>
-        <w:rPr>
-          <w:color w:val="000000"/>
-        </w:rPr>
-      </w:pPr>
-      <w:r>
-        <w:rPr>
-          <w:color w:val="000000"/>
-        </w:rPr>
-        <w:t>Connect the two separate programs</w:t>
-      </w:r>
-    </w:p>
-    <w:p>
-      <w:pPr>
-        <w:pStyle w:val="NormalWeb"/>
-        <w:numPr>
-          <w:ilvl w:val="0"/>
-          <w:numId w:val="10"/>
-        </w:numPr>
-        <w:spacing w:before="0" w:beforeAutospacing="0" w:after="0" w:afterAutospacing="0"/>
-        <w:textAlignment w:val="baseline"/>
-        <w:rPr>
-          <w:color w:val="000000"/>
-        </w:rPr>
-      </w:pPr>
-      <w:r>
-        <w:rPr>
-          <w:color w:val="000000"/>
-        </w:rPr>
-        <w:t>Test various situations</w:t>
-      </w:r>
-    </w:p>
-    <w:p>
-      <w:pPr>
-        <w:pStyle w:val="NormalWeb"/>
-        <w:numPr>
-          <w:ilvl w:val="1"/>
-          <w:numId w:val="10"/>
-        </w:numPr>
-        <w:spacing w:before="0" w:beforeAutospacing="0" w:after="0" w:afterAutospacing="0"/>
-        <w:textAlignment w:val="baseline"/>
-        <w:rPr>
-          <w:color w:val="000000"/>
-        </w:rPr>
-      </w:pPr>
-      <w:r>
-        <w:rPr>
-          <w:color w:val="000000"/>
-        </w:rPr>
-        <w:t>Safety measures</w:t>
-      </w:r>
-    </w:p>
-    <w:p>
-      <w:pPr>
-        <w:pStyle w:val="NormalWeb"/>
-        <w:numPr>
-          <w:ilvl w:val="1"/>
-          <w:numId w:val="10"/>
-        </w:numPr>
-        <w:spacing w:before="0" w:beforeAutospacing="0" w:after="0" w:afterAutospacing="0"/>
-        <w:textAlignment w:val="baseline"/>
-        <w:rPr>
-          <w:color w:val="000000"/>
-        </w:rPr>
-      </w:pPr>
-      <w:r>
-        <w:rPr>
-          <w:color w:val="000000"/>
-        </w:rPr>
-        <w:t>Doors opening</w:t>
-      </w:r>
-    </w:p>
-    <w:p>
-      <w:pPr>
-        <w:pStyle w:val="NormalWeb"/>
-        <w:numPr>
-          <w:ilvl w:val="1"/>
-          <w:numId w:val="10"/>
-        </w:numPr>
-        <w:spacing w:before="0" w:beforeAutospacing="0" w:after="0" w:afterAutospacing="0"/>
-        <w:textAlignment w:val="baseline"/>
-        <w:rPr>
-          <w:color w:val="000000"/>
-        </w:rPr>
-      </w:pPr>
-      <w:r>
-        <w:rPr>
-          <w:color w:val="000000"/>
-        </w:rPr>
-        <w:t>Doors failing to open</w:t>
-      </w:r>
-    </w:p>
-    <w:p>
-      <w:pPr>
-        <w:pStyle w:val="NormalWeb"/>
-        <w:numPr>
-          <w:ilvl w:val="1"/>
-          <w:numId w:val="10"/>
-        </w:numPr>
-        <w:spacing w:before="0" w:beforeAutospacing="0" w:after="0" w:afterAutospacing="0"/>
-        <w:textAlignment w:val="baseline"/>
-        <w:rPr>
-          <w:color w:val="000000"/>
-        </w:rPr>
-      </w:pPr>
-      <w:r>
-        <w:rPr>
-          <w:color w:val="000000"/>
-        </w:rPr>
-        <w:t>Logging interactions</w:t>
-      </w:r>
-    </w:p>
-    <w:p>
-      <w:pPr>
-        <w:pStyle w:val="NormalWeb"/>
-        <w:spacing w:before="0" w:beforeAutospacing="0" w:after="0" w:afterAutospacing="0"/>
-        <w:ind w:left="720"/>
-        <w:textAlignment w:val="baseline"/>
-        <w:rPr>
-          <w:color w:val="000000"/>
-        </w:rPr>
-      </w:pPr>
-    </w:p>
-    <w:p>
-      <w:pPr>
-        <w:pStyle w:val="NormalWeb"/>
-        <w:spacing w:before="0" w:beforeAutospacing="0" w:after="0" w:afterAutospacing="0"/>
-        <w:textAlignment w:val="baseline"/>
-        <w:rPr>
-          <w:color w:val="000000"/>
-        </w:rPr>
-      </w:pPr>
-      <w:r>
-        <w:rPr>
-          <w:color w:val="000000"/>
-        </w:rPr>
-        <w:t>OPERATION AND MAINTENANCE</w:t>
-      </w:r>
-    </w:p>
-    <w:p>
-      <w:pPr>
-        <w:pStyle w:val="NormalWeb"/>
-        <w:numPr>
-          <w:ilvl w:val="0"/>
-          <w:numId w:val="10"/>
-        </w:numPr>
-        <w:spacing w:before="0" w:beforeAutospacing="0" w:after="0" w:afterAutospacing="0"/>
-        <w:textAlignment w:val="baseline"/>
-        <w:rPr>
-          <w:color w:val="000000"/>
-        </w:rPr>
-      </w:pPr>
-      <w:r>
-        <w:rPr>
-          <w:color w:val="000000"/>
-        </w:rPr>
-        <w:t>Find holes in testing</w:t>
-      </w:r>
-    </w:p>
-    <w:p>
-      <w:pPr>
-        <w:pStyle w:val="NormalWeb"/>
-        <w:numPr>
-          <w:ilvl w:val="0"/>
-          <w:numId w:val="10"/>
-        </w:numPr>
-        <w:spacing w:before="0" w:beforeAutospacing="0" w:after="0" w:afterAutospacing="0"/>
-        <w:textAlignment w:val="baseline"/>
-        <w:rPr>
-          <w:color w:val="000000"/>
-        </w:rPr>
-      </w:pPr>
-      <w:r>
-        <w:rPr>
-          <w:color w:val="000000"/>
-        </w:rPr>
-        <w:t>Make sure no new issues arise</w:t>
-      </w:r>
-    </w:p>
-    <w:p>
-      <w:pPr>
-        <w:pStyle w:val="NormalWeb"/>
-        <w:numPr>
-          <w:ilvl w:val="0"/>
-          <w:numId w:val="10"/>
-        </w:numPr>
-        <w:spacing w:before="0" w:beforeAutospacing="0" w:after="0" w:afterAutospacing="0"/>
-        <w:textAlignment w:val="baseline"/>
-        <w:rPr>
-          <w:color w:val="000000"/>
-        </w:rPr>
-      </w:pPr>
-      <w:r>
-        <w:rPr>
-          <w:color w:val="000000"/>
-        </w:rPr>
         <w:t>Make sure code is up to date as outside software (Processing and Android Studio) are updated</w:t>
       </w:r>
     </w:p>
@@ -1635,7 +1750,6 @@
         <w:rPr>
           <w:color w:val="000000"/>
         </w:rPr>
-        <w:lastRenderedPageBreak/>
         <w:t>LIST OF LIMITATIONS</w:t>
       </w:r>
     </w:p>
@@ -3969,7 +4083,6 @@
   <w:style w:type="character" w:default="1" w:styleId="DefaultParagraphFont">
     <w:name w:val="Default Paragraph Font"/>
     <w:uiPriority w:val="1"/>
-    <w:semiHidden/>
     <w:unhideWhenUsed/>
   </w:style>
   <w:style w:type="table" w:default="1" w:styleId="TableNormal">

</xml_diff>

<commit_message>
Made final changes to the document
</commit_message>
<xml_diff>
--- a/proj management.docx
+++ b/proj management.docx
@@ -136,25 +136,7 @@
         <w:rPr>
           <w:color w:val="000000"/>
         </w:rPr>
-        <w:t xml:space="preserve">This is a safety-critical system that required a log of up-front analysis before implementation. We need a structured, plan-driven </w:t>
-      </w:r>
-      <w:r>
-        <w:rPr>
-          <w:color w:val="000000"/>
-        </w:rPr>
-        <w:t>approach</w:t>
-      </w:r>
-      <w:r>
-        <w:rPr>
-          <w:color w:val="000000"/>
-        </w:rPr>
-        <w:t xml:space="preserve"> to our </w:t>
-      </w:r>
-      <w:r>
-        <w:rPr>
-          <w:color w:val="000000"/>
-        </w:rPr>
-        <w:t>development.</w:t>
+        <w:t>This is a safety-critical system that required a log of up-front analysis before implementation. We need a structured, plan-driven approach to our development.</w:t>
       </w:r>
       <w:r>
         <w:rPr>
@@ -1790,7 +1772,19 @@
         <w:rPr>
           <w:color w:val="000000"/>
         </w:rPr>
-        <w:t>Our software can currently only emulate one person use.</w:t>
+        <w:t xml:space="preserve">Our software can currently only emulate </w:t>
+      </w:r>
+      <w:r>
+        <w:rPr>
+          <w:color w:val="000000"/>
+        </w:rPr>
+        <w:t>single</w:t>
+      </w:r>
+      <w:r>
+        <w:rPr>
+          <w:color w:val="000000"/>
+        </w:rPr>
+        <w:t xml:space="preserve"> person use.</w:t>
       </w:r>
     </w:p>
     <w:p>
@@ -1810,7 +1804,7 @@
         <w:rPr>
           <w:color w:val="000000"/>
         </w:rPr>
-        <w:t>Unable to test the functionality of the NFC Scanner app due to not currently having NFC cards.</w:t>
+        <w:t>App refreshes every time the card is scanned.</w:t>
       </w:r>
     </w:p>
     <w:p>
@@ -1831,6 +1825,40 @@
           <w:color w:val="000000"/>
         </w:rPr>
         <w:t>Currently do not have networking solution implemented to allow processing java application and android studio application to communicate with each other.</w:t>
+      </w:r>
+    </w:p>
+    <w:p>
+      <w:pPr>
+        <w:pStyle w:val="NormalWeb"/>
+        <w:numPr>
+          <w:ilvl w:val="0"/>
+          <w:numId w:val="14"/>
+        </w:numPr>
+        <w:spacing w:before="0" w:beforeAutospacing="0" w:after="0" w:afterAutospacing="0"/>
+        <w:textAlignment w:val="baseline"/>
+        <w:rPr>
+          <w:color w:val="000000"/>
+        </w:rPr>
+      </w:pPr>
+      <w:r>
+        <w:rPr>
+          <w:color w:val="000000"/>
+        </w:rPr>
+        <w:t xml:space="preserve">We </w:t>
+      </w:r>
+      <w:proofErr w:type="gramStart"/>
+      <w:r>
+        <w:rPr>
+          <w:color w:val="000000"/>
+        </w:rPr>
+        <w:t>don’t</w:t>
+      </w:r>
+      <w:proofErr w:type="gramEnd"/>
+      <w:r>
+        <w:rPr>
+          <w:color w:val="000000"/>
+        </w:rPr>
+        <w:t xml:space="preserve"> have a database setup to store specific information regarding door activity.</w:t>
       </w:r>
     </w:p>
     <w:p>
@@ -1948,6 +1976,9 @@
         <w:spacing w:before="0" w:beforeAutospacing="0" w:after="0" w:afterAutospacing="0"/>
       </w:pPr>
       <w:r>
+        <w:rPr>
+          <w:noProof/>
+        </w:rPr>
         <w:lastRenderedPageBreak/>
         <w:drawing>
           <wp:inline distT="0" distB="0" distL="0" distR="0" wp14:anchorId="53505D2B" wp14:editId="21534931">
@@ -4083,6 +4114,7 @@
   <w:style w:type="character" w:default="1" w:styleId="DefaultParagraphFont">
     <w:name w:val="Default Paragraph Font"/>
     <w:uiPriority w:val="1"/>
+    <w:semiHidden/>
     <w:unhideWhenUsed/>
   </w:style>
   <w:style w:type="table" w:default="1" w:styleId="TableNormal">
@@ -4460,6 +4492,21 @@
 </file>
 
 <file path=customXml/item1.xml><?xml version="1.0" encoding="utf-8"?>
+<p:properties xmlns:p="http://schemas.microsoft.com/office/2006/metadata/properties" xmlns:xsi="http://www.w3.org/2001/XMLSchema-instance" xmlns:pc="http://schemas.microsoft.com/office/infopath/2007/PartnerControls">
+  <documentManagement/>
+</p:properties>
+</file>
+
+<file path=customXml/item2.xml><?xml version="1.0" encoding="utf-8"?>
+<?mso-contentType ?>
+<FormTemplates xmlns="http://schemas.microsoft.com/sharepoint/v3/contenttype/forms">
+  <Display>DocumentLibraryForm</Display>
+  <Edit>DocumentLibraryForm</Edit>
+  <New>DocumentLibraryForm</New>
+</FormTemplates>
+</file>
+
+<file path=customXml/item3.xml><?xml version="1.0" encoding="utf-8"?>
 <ct:contentTypeSchema xmlns:ct="http://schemas.microsoft.com/office/2006/metadata/contentType" xmlns:ma="http://schemas.microsoft.com/office/2006/metadata/properties/metaAttributes" ct:_="" ma:_="" ma:contentTypeName="Document" ma:contentTypeID="0x0101001F8BA2CD46EA504E863AC9B3D9A6AD3F" ma:contentTypeVersion="10" ma:contentTypeDescription="Create a new document." ma:contentTypeScope="" ma:versionID="a5a9023d4cea077094bb0d77dee6a289">
   <xsd:schema xmlns:xsd="http://www.w3.org/2001/XMLSchema" xmlns:xs="http://www.w3.org/2001/XMLSchema" xmlns:p="http://schemas.microsoft.com/office/2006/metadata/properties" xmlns:ns3="2c856e24-5248-421e-b19f-b599714b98fc" targetNamespace="http://schemas.microsoft.com/office/2006/metadata/properties" ma:root="true" ma:fieldsID="2ba7037f78d3a2540faf2833e5082e61" ns3:_="">
     <xsd:import namespace="2c856e24-5248-421e-b19f-b599714b98fc"/>
@@ -4643,22 +4690,24 @@
 </ct:contentTypeSchema>
 </file>
 
-<file path=customXml/item2.xml><?xml version="1.0" encoding="utf-8"?>
-<?mso-contentType ?>
-<FormTemplates xmlns="http://schemas.microsoft.com/sharepoint/v3/contenttype/forms">
-  <Display>DocumentLibraryForm</Display>
-  <Edit>DocumentLibraryForm</Edit>
-  <New>DocumentLibraryForm</New>
-</FormTemplates>
+<file path=customXml/itemProps1.xml><?xml version="1.0" encoding="utf-8"?>
+<ds:datastoreItem xmlns:ds="http://schemas.openxmlformats.org/officeDocument/2006/customXml" ds:itemID="{CC59E8D5-B255-4DC4-8354-FFA8F941405F}">
+  <ds:schemaRefs>
+    <ds:schemaRef ds:uri="http://schemas.microsoft.com/office/2006/metadata/properties"/>
+    <ds:schemaRef ds:uri="http://schemas.microsoft.com/office/infopath/2007/PartnerControls"/>
+  </ds:schemaRefs>
+</ds:datastoreItem>
 </file>
 
-<file path=customXml/item3.xml><?xml version="1.0" encoding="utf-8"?>
-<p:properties xmlns:p="http://schemas.microsoft.com/office/2006/metadata/properties" xmlns:xsi="http://www.w3.org/2001/XMLSchema-instance" xmlns:pc="http://schemas.microsoft.com/office/infopath/2007/PartnerControls">
-  <documentManagement/>
-</p:properties>
+<file path=customXml/itemProps2.xml><?xml version="1.0" encoding="utf-8"?>
+<ds:datastoreItem xmlns:ds="http://schemas.openxmlformats.org/officeDocument/2006/customXml" ds:itemID="{36162914-4CA3-429F-9E96-630A419A0080}">
+  <ds:schemaRefs>
+    <ds:schemaRef ds:uri="http://schemas.microsoft.com/sharepoint/v3/contenttype/forms"/>
+  </ds:schemaRefs>
+</ds:datastoreItem>
 </file>
 
-<file path=customXml/itemProps1.xml><?xml version="1.0" encoding="utf-8"?>
+<file path=customXml/itemProps3.xml><?xml version="1.0" encoding="utf-8"?>
 <ds:datastoreItem xmlns:ds="http://schemas.openxmlformats.org/officeDocument/2006/customXml" ds:itemID="{1CE85E47-060E-4A61-9C58-5CF565A88EB0}">
   <ds:schemaRefs>
     <ds:schemaRef ds:uri="http://schemas.microsoft.com/office/2006/metadata/contentType"/>
@@ -4674,21 +4723,4 @@
     <ds:schemaRef ds:uri="http://schemas.microsoft.com/internal/obd"/>
   </ds:schemaRefs>
 </ds:datastoreItem>
-</file>
-
-<file path=customXml/itemProps2.xml><?xml version="1.0" encoding="utf-8"?>
-<ds:datastoreItem xmlns:ds="http://schemas.openxmlformats.org/officeDocument/2006/customXml" ds:itemID="{36162914-4CA3-429F-9E96-630A419A0080}">
-  <ds:schemaRefs>
-    <ds:schemaRef ds:uri="http://schemas.microsoft.com/sharepoint/v3/contenttype/forms"/>
-  </ds:schemaRefs>
-</ds:datastoreItem>
-</file>
-
-<file path=customXml/itemProps3.xml><?xml version="1.0" encoding="utf-8"?>
-<ds:datastoreItem xmlns:ds="http://schemas.openxmlformats.org/officeDocument/2006/customXml" ds:itemID="{CC59E8D5-B255-4DC4-8354-FFA8F941405F}">
-  <ds:schemaRefs>
-    <ds:schemaRef ds:uri="http://schemas.microsoft.com/office/2006/metadata/properties"/>
-    <ds:schemaRef ds:uri="http://schemas.microsoft.com/office/infopath/2007/PartnerControls"/>
-  </ds:schemaRefs>
-</ds:datastoreItem>
 </file>
</xml_diff>